<commit_message>
analyzed 3b params, 7b is running
</commit_message>
<xml_diff>
--- a/A1_Evaluation_of_NLPs/Assessment.docx
+++ b/A1_Evaluation_of_NLPs/Assessment.docx
@@ -1,6 +1,6 @@
 
 <file path=word/document.xml><?xml version="1.0" encoding="utf-8"?>
-<w:document xmlns:wpc="http://schemas.microsoft.com/office/word/2010/wordprocessingCanvas" xmlns:cx="http://schemas.microsoft.com/office/drawing/2014/chartex" xmlns:cx1="http://schemas.microsoft.com/office/drawing/2015/9/8/chartex" xmlns:cx2="http://schemas.microsoft.com/office/drawing/2015/10/21/chartex" xmlns:cx3="http://schemas.microsoft.com/office/drawing/2016/5/9/chartex" xmlns:cx4="http://schemas.microsoft.com/office/drawing/2016/5/10/chartex" xmlns:cx5="http://schemas.microsoft.com/office/drawing/2016/5/11/chartex" xmlns:cx6="http://schemas.microsoft.com/office/drawing/2016/5/12/chartex" xmlns:cx7="http://schemas.microsoft.com/office/drawing/2016/5/13/chartex" xmlns:cx8="http://schemas.microsoft.com/office/drawing/2016/5/14/chartex" xmlns:mc="http://schemas.openxmlformats.org/markup-compatibility/2006" xmlns:aink="http://schemas.microsoft.com/office/drawing/2016/ink" xmlns:am3d="http://schemas.microsoft.com/office/drawing/2017/model3d" xmlns:o="urn:schemas-microsoft-com:office:office" xmlns:oel="http://schemas.microsoft.com/office/2019/extlst" xmlns:r="http://schemas.openxmlformats.org/officeDocument/2006/relationships" xmlns:m="http://schemas.openxmlformats.org/officeDocument/2006/math" xmlns:v="urn:schemas-microsoft-com:vml" xmlns:wp14="http://schemas.microsoft.com/office/word/2010/wordprocessingDrawing" xmlns:wp="http://schemas.openxmlformats.org/drawingml/2006/wordprocessingDrawing" xmlns:w10="urn:schemas-microsoft-com:office:word" xmlns:w="http://schemas.openxmlformats.org/wordprocessingml/2006/main" xmlns:w14="http://schemas.microsoft.com/office/word/2010/wordml" xmlns:w15="http://schemas.microsoft.com/office/word/2012/wordml" xmlns:w16cex="http://schemas.microsoft.com/office/word/2018/wordml/cex" xmlns:w16cid="http://schemas.microsoft.com/office/word/2016/wordml/cid" xmlns:w16="http://schemas.microsoft.com/office/word/2018/wordml" xmlns:w16du="http://schemas.microsoft.com/office/word/2023/wordml/word16du" xmlns:w16sdtdh="http://schemas.microsoft.com/office/word/2020/wordml/sdtdatahash" xmlns:w16se="http://schemas.microsoft.com/office/word/2015/wordml/symex" xmlns:wpg="http://schemas.microsoft.com/office/word/2010/wordprocessingGroup" xmlns:wpi="http://schemas.microsoft.com/office/word/2010/wordprocessingInk" xmlns:wne="http://schemas.microsoft.com/office/word/2006/wordml" xmlns:wps="http://schemas.microsoft.com/office/word/2010/wordprocessingShape" mc:Ignorable="w14 w15 w16se w16cid w16 w16cex w16sdtdh w16du wp14">
+<w:document xmlns:wpc="http://schemas.microsoft.com/office/word/2010/wordprocessingCanvas" xmlns:cx="http://schemas.microsoft.com/office/drawing/2014/chartex" xmlns:cx1="http://schemas.microsoft.com/office/drawing/2015/9/8/chartex" xmlns:cx2="http://schemas.microsoft.com/office/drawing/2015/10/21/chartex" xmlns:cx3="http://schemas.microsoft.com/office/drawing/2016/5/9/chartex" xmlns:cx4="http://schemas.microsoft.com/office/drawing/2016/5/10/chartex" xmlns:cx5="http://schemas.microsoft.com/office/drawing/2016/5/11/chartex" xmlns:cx6="http://schemas.microsoft.com/office/drawing/2016/5/12/chartex" xmlns:cx7="http://schemas.microsoft.com/office/drawing/2016/5/13/chartex" xmlns:cx8="http://schemas.microsoft.com/office/drawing/2016/5/14/chartex" xmlns:mc="http://schemas.openxmlformats.org/markup-compatibility/2006" xmlns:aink="http://schemas.microsoft.com/office/drawing/2016/ink" xmlns:am3d="http://schemas.microsoft.com/office/drawing/2017/model3d" xmlns:o="urn:schemas-microsoft-com:office:office" xmlns:oel="http://schemas.microsoft.com/office/2019/extlst" xmlns:r="http://schemas.openxmlformats.org/officeDocument/2006/relationships" xmlns:m="http://schemas.openxmlformats.org/officeDocument/2006/math" xmlns:v="urn:schemas-microsoft-com:vml" xmlns:wp14="http://schemas.microsoft.com/office/word/2010/wordprocessingDrawing" xmlns:wp="http://schemas.openxmlformats.org/drawingml/2006/wordprocessingDrawing" xmlns:w10="urn:schemas-microsoft-com:office:word" xmlns:w="http://schemas.openxmlformats.org/wordprocessingml/2006/main" xmlns:w14="http://schemas.microsoft.com/office/word/2010/wordml" xmlns:w15="http://schemas.microsoft.com/office/word/2012/wordml" xmlns:w16cex="http://schemas.microsoft.com/office/word/2018/wordml/cex" xmlns:w16cid="http://schemas.microsoft.com/office/word/2016/wordml/cid" xmlns:w16="http://schemas.microsoft.com/office/word/2018/wordml" xmlns:w16du="http://schemas.microsoft.com/office/word/2023/wordml/word16du" xmlns:w16sdtdh="http://schemas.microsoft.com/office/word/2020/wordml/sdtdatahash" xmlns:w16sdtfl="http://schemas.microsoft.com/office/word/2024/wordml/sdtformatlock" xmlns:w16se="http://schemas.microsoft.com/office/word/2015/wordml/symex" xmlns:wpg="http://schemas.microsoft.com/office/word/2010/wordprocessingGroup" xmlns:wpi="http://schemas.microsoft.com/office/word/2010/wordprocessingInk" xmlns:wne="http://schemas.microsoft.com/office/word/2006/wordml" xmlns:wps="http://schemas.microsoft.com/office/word/2010/wordprocessingShape" mc:Ignorable="w14 w15 w16se w16cid w16 w16cex w16sdtdh w16sdtfl w16du wp14">
   <w:body>
     <w:p>
       <w:pPr>
@@ -183,7 +183,31 @@
           <w:sz w:val="26"/>
           <w:szCs w:val="26"/>
         </w:rPr>
-        <w:t>Name: ____________________________</w:t>
+        <w:t xml:space="preserve">Name: </w:t>
+      </w:r>
+      <w:proofErr w:type="spellStart"/>
+      <w:r>
+        <w:rPr>
+          <w:rFonts w:ascii="Cambria" w:hAnsi="Cambria"/>
+          <w:b/>
+          <w:bCs/>
+          <w:color w:val="FF0000"/>
+          <w:sz w:val="26"/>
+          <w:szCs w:val="26"/>
+        </w:rPr>
+        <w:t>Zuha</w:t>
+      </w:r>
+      <w:proofErr w:type="spellEnd"/>
+      <w:r>
+        <w:rPr>
+          <w:rFonts w:ascii="Cambria" w:hAnsi="Cambria"/>
+          <w:b/>
+          <w:bCs/>
+          <w:color w:val="FF0000"/>
+          <w:sz w:val="26"/>
+          <w:szCs w:val="26"/>
+        </w:rPr>
+        <w:t xml:space="preserve"> Aqib</w:t>
       </w:r>
       <w:r>
         <w:rPr>
@@ -253,17 +277,18 @@
           <w:sz w:val="26"/>
           <w:szCs w:val="26"/>
         </w:rPr>
-        <w:t xml:space="preserve">   ID: ______________</w:t>
+        <w:t xml:space="preserve">   ID: </w:t>
       </w:r>
       <w:r>
         <w:rPr>
           <w:rFonts w:ascii="Cambria" w:hAnsi="Cambria"/>
           <w:b/>
           <w:bCs/>
+          <w:color w:val="FF0000"/>
           <w:sz w:val="26"/>
           <w:szCs w:val="26"/>
         </w:rPr>
-        <w:t>___</w:t>
+        <w:t>26106</w:t>
       </w:r>
     </w:p>
     <w:p>
@@ -376,16 +401,33 @@
       </w:r>
     </w:p>
     <w:p>
+      <w:pPr>
+        <w:rPr>
+          <w:color w:val="FF0000"/>
+        </w:rPr>
+      </w:pPr>
       <w:r>
         <w:t xml:space="preserve">Name of </w:t>
       </w:r>
       <w:r>
-        <w:t>3B Model used:   _______________________________</w:t>
+        <w:t xml:space="preserve">3B Model used:   </w:t>
+      </w:r>
+      <w:r>
+        <w:rPr>
+          <w:color w:val="FF0000"/>
+        </w:rPr>
+        <w:t>"Qwen/Qwen2.5-3B-Instruct"</w:t>
       </w:r>
     </w:p>
     <w:p>
       <w:r>
-        <w:t>Name of 7B Model used:   _______________________________</w:t>
+        <w:t xml:space="preserve">Name of 7B Model used:   </w:t>
+      </w:r>
+      <w:r>
+        <w:rPr>
+          <w:color w:val="FF0000"/>
+        </w:rPr>
+        <w:t>"open-thoughts/OpenThinker-7B"</w:t>
       </w:r>
     </w:p>
     <w:p>
@@ -464,7 +506,7 @@
                 <w:rFonts w:ascii="Calibri" w:eastAsia="Times New Roman" w:hAnsi="Calibri" w:cs="Calibri"/>
                 <w:b/>
                 <w:bCs/>
-                <w:lang w:eastAsia="en-PK"/>
+                <w:lang/>
               </w:rPr>
             </w:pPr>
             <w:r>
@@ -472,105 +514,96 @@
                 <w:rFonts w:ascii="Calibri" w:eastAsia="Times New Roman" w:hAnsi="Calibri" w:cs="Calibri"/>
                 <w:b/>
                 <w:bCs/>
-                <w:lang w:eastAsia="en-PK"/>
-              </w:rPr>
-              <w:t>Task</w:t>
-            </w:r>
-          </w:p>
-        </w:tc>
-        <w:tc>
-          <w:tcPr>
-            <w:tcW w:w="1417" w:type="dxa"/>
-            <w:vAlign w:val="center"/>
-            <w:hideMark/>
-          </w:tcPr>
-          <w:p>
-            <w:pPr>
-              <w:spacing w:after="0" w:line="240" w:lineRule="auto"/>
+                <w:lang/>
+              </w:rPr>
+              <w:t xml:space="preserve"> </w:t>
+            </w:r>
+            <w:r>
               <w:rPr>
                 <w:rFonts w:ascii="Calibri" w:eastAsia="Times New Roman" w:hAnsi="Calibri" w:cs="Calibri"/>
                 <w:b/>
                 <w:bCs/>
-                <w:lang w:eastAsia="en-PK"/>
-              </w:rPr>
-            </w:pPr>
-            <w:r>
+                <w:lang/>
+              </w:rPr>
+              <w:t>Task</w:t>
+            </w:r>
+          </w:p>
+        </w:tc>
+        <w:tc>
+          <w:tcPr>
+            <w:tcW w:w="1417" w:type="dxa"/>
+            <w:vAlign w:val="center"/>
+            <w:hideMark/>
+          </w:tcPr>
+          <w:p>
+            <w:pPr>
+              <w:spacing w:after="0" w:line="240" w:lineRule="auto"/>
               <w:rPr>
                 <w:rFonts w:ascii="Calibri" w:eastAsia="Times New Roman" w:hAnsi="Calibri" w:cs="Calibri"/>
                 <w:b/>
                 <w:bCs/>
-                <w:lang w:eastAsia="en-PK"/>
-              </w:rPr>
-              <w:t>Criteria</w:t>
-            </w:r>
-          </w:p>
-        </w:tc>
-        <w:tc>
-          <w:tcPr>
-            <w:tcW w:w="992" w:type="dxa"/>
-            <w:vAlign w:val="center"/>
-            <w:hideMark/>
-          </w:tcPr>
-          <w:p>
-            <w:pPr>
-              <w:spacing w:after="0" w:line="240" w:lineRule="auto"/>
+                <w:lang/>
+              </w:rPr>
+            </w:pPr>
+            <w:r>
               <w:rPr>
                 <w:rFonts w:ascii="Calibri" w:eastAsia="Times New Roman" w:hAnsi="Calibri" w:cs="Calibri"/>
                 <w:b/>
                 <w:bCs/>
-                <w:lang w:eastAsia="en-PK"/>
-              </w:rPr>
-            </w:pPr>
+                <w:lang/>
+              </w:rPr>
+              <w:t xml:space="preserve"> </w:t>
+            </w:r>
             <w:r>
               <w:rPr>
                 <w:rFonts w:ascii="Calibri" w:eastAsia="Times New Roman" w:hAnsi="Calibri" w:cs="Calibri"/>
                 <w:b/>
                 <w:bCs/>
-                <w:lang w:eastAsia="en-PK"/>
-              </w:rPr>
-              <w:t>3</w:t>
-            </w:r>
-            <w:r>
+                <w:lang/>
+              </w:rPr>
+              <w:t>Criteria</w:t>
+            </w:r>
+          </w:p>
+        </w:tc>
+        <w:tc>
+          <w:tcPr>
+            <w:tcW w:w="992" w:type="dxa"/>
+            <w:vAlign w:val="center"/>
+            <w:hideMark/>
+          </w:tcPr>
+          <w:p>
+            <w:pPr>
+              <w:spacing w:after="0" w:line="240" w:lineRule="auto"/>
               <w:rPr>
                 <w:rFonts w:ascii="Calibri" w:eastAsia="Times New Roman" w:hAnsi="Calibri" w:cs="Calibri"/>
                 <w:b/>
                 <w:bCs/>
-                <w:lang w:eastAsia="en-PK"/>
-              </w:rPr>
-              <w:t>B Model</w:t>
-            </w:r>
-          </w:p>
-        </w:tc>
-        <w:tc>
-          <w:tcPr>
-            <w:tcW w:w="993" w:type="dxa"/>
-            <w:vAlign w:val="center"/>
-            <w:hideMark/>
-          </w:tcPr>
-          <w:p>
-            <w:pPr>
-              <w:spacing w:after="0" w:line="240" w:lineRule="auto"/>
+                <w:lang/>
+              </w:rPr>
+            </w:pPr>
+            <w:r>
               <w:rPr>
                 <w:rFonts w:ascii="Calibri" w:eastAsia="Times New Roman" w:hAnsi="Calibri" w:cs="Calibri"/>
                 <w:b/>
                 <w:bCs/>
-                <w:lang w:eastAsia="en-PK"/>
-              </w:rPr>
-            </w:pPr>
+                <w:lang/>
+              </w:rPr>
+              <w:t>3</w:t>
+            </w:r>
             <w:r>
               <w:rPr>
                 <w:rFonts w:ascii="Calibri" w:eastAsia="Times New Roman" w:hAnsi="Calibri" w:cs="Calibri"/>
                 <w:b/>
                 <w:bCs/>
-                <w:lang w:eastAsia="en-PK"/>
-              </w:rPr>
-              <w:t>7B Model</w:t>
-            </w:r>
-          </w:p>
-        </w:tc>
-        <w:tc>
-          <w:tcPr>
-            <w:tcW w:w="1134" w:type="dxa"/>
+                <w:lang/>
+              </w:rPr>
+              <w:t>B Model</w:t>
+            </w:r>
+          </w:p>
+        </w:tc>
+        <w:tc>
+          <w:tcPr>
+            <w:tcW w:w="993" w:type="dxa"/>
             <w:vAlign w:val="center"/>
             <w:hideMark/>
           </w:tcPr>
@@ -581,7 +614,7 @@
                 <w:rFonts w:ascii="Calibri" w:eastAsia="Times New Roman" w:hAnsi="Calibri" w:cs="Calibri"/>
                 <w:b/>
                 <w:bCs/>
-                <w:lang w:eastAsia="en-PK"/>
+                <w:lang/>
               </w:rPr>
             </w:pPr>
             <w:r>
@@ -589,15 +622,15 @@
                 <w:rFonts w:ascii="Calibri" w:eastAsia="Times New Roman" w:hAnsi="Calibri" w:cs="Calibri"/>
                 <w:b/>
                 <w:bCs/>
-                <w:lang w:eastAsia="en-PK"/>
-              </w:rPr>
-              <w:t>14B Model</w:t>
-            </w:r>
-          </w:p>
-        </w:tc>
-        <w:tc>
-          <w:tcPr>
-            <w:tcW w:w="2693" w:type="dxa"/>
+                <w:lang/>
+              </w:rPr>
+              <w:t>7B Model</w:t>
+            </w:r>
+          </w:p>
+        </w:tc>
+        <w:tc>
+          <w:tcPr>
+            <w:tcW w:w="1134" w:type="dxa"/>
             <w:vAlign w:val="center"/>
             <w:hideMark/>
           </w:tcPr>
@@ -608,7 +641,7 @@
                 <w:rFonts w:ascii="Calibri" w:eastAsia="Times New Roman" w:hAnsi="Calibri" w:cs="Calibri"/>
                 <w:b/>
                 <w:bCs/>
-                <w:lang w:eastAsia="en-PK"/>
+                <w:lang/>
               </w:rPr>
             </w:pPr>
             <w:r>
@@ -616,16 +649,43 @@
                 <w:rFonts w:ascii="Calibri" w:eastAsia="Times New Roman" w:hAnsi="Calibri" w:cs="Calibri"/>
                 <w:b/>
                 <w:bCs/>
-                <w:lang w:eastAsia="en-PK"/>
-              </w:rPr>
-              <w:t>Comments</w:t>
-            </w:r>
-            <w:r>
+                <w:lang/>
+              </w:rPr>
+              <w:t>14B Model</w:t>
+            </w:r>
+          </w:p>
+        </w:tc>
+        <w:tc>
+          <w:tcPr>
+            <w:tcW w:w="2693" w:type="dxa"/>
+            <w:vAlign w:val="center"/>
+            <w:hideMark/>
+          </w:tcPr>
+          <w:p>
+            <w:pPr>
+              <w:spacing w:after="0" w:line="240" w:lineRule="auto"/>
               <w:rPr>
                 <w:rFonts w:ascii="Calibri" w:eastAsia="Times New Roman" w:hAnsi="Calibri" w:cs="Calibri"/>
                 <w:b/>
                 <w:bCs/>
-                <w:lang w:eastAsia="en-PK"/>
+                <w:lang/>
+              </w:rPr>
+            </w:pPr>
+            <w:r>
+              <w:rPr>
+                <w:rFonts w:ascii="Calibri" w:eastAsia="Times New Roman" w:hAnsi="Calibri" w:cs="Calibri"/>
+                <w:b/>
+                <w:bCs/>
+                <w:lang/>
+              </w:rPr>
+              <w:t>Comments</w:t>
+            </w:r>
+            <w:r>
+              <w:rPr>
+                <w:rFonts w:ascii="Calibri" w:eastAsia="Times New Roman" w:hAnsi="Calibri" w:cs="Calibri"/>
+                <w:b/>
+                <w:bCs/>
+                <w:lang/>
               </w:rPr>
               <w:t xml:space="preserve"> (if any)</w:t>
             </w:r>
@@ -651,7 +711,7 @@
               <w:spacing w:after="0" w:line="240" w:lineRule="auto"/>
               <w:rPr>
                 <w:rFonts w:ascii="Calibri" w:eastAsia="Times New Roman" w:hAnsi="Calibri" w:cs="Calibri"/>
-                <w:lang w:eastAsia="en-PK"/>
+                <w:lang/>
               </w:rPr>
             </w:pPr>
             <w:r>
@@ -659,7 +719,16 @@
                 <w:rFonts w:ascii="Calibri" w:eastAsia="Times New Roman" w:hAnsi="Calibri" w:cs="Calibri"/>
                 <w:b/>
                 <w:bCs/>
-                <w:lang w:eastAsia="en-PK"/>
+                <w:lang/>
+              </w:rPr>
+              <w:t xml:space="preserve"> </w:t>
+            </w:r>
+            <w:r>
+              <w:rPr>
+                <w:rFonts w:ascii="Calibri" w:eastAsia="Times New Roman" w:hAnsi="Calibri" w:cs="Calibri"/>
+                <w:b/>
+                <w:bCs/>
+                <w:lang/>
               </w:rPr>
               <w:t>Summarization</w:t>
             </w:r>
@@ -676,13 +745,13 @@
               <w:spacing w:after="0" w:line="240" w:lineRule="auto"/>
               <w:rPr>
                 <w:rFonts w:ascii="Calibri" w:eastAsia="Times New Roman" w:hAnsi="Calibri" w:cs="Calibri"/>
-                <w:lang w:eastAsia="en-PK"/>
-              </w:rPr>
-            </w:pPr>
-            <w:r>
-              <w:rPr>
-                <w:rFonts w:ascii="Calibri" w:eastAsia="Times New Roman" w:hAnsi="Calibri" w:cs="Calibri"/>
-                <w:lang w:eastAsia="en-PK"/>
+                <w:lang/>
+              </w:rPr>
+            </w:pPr>
+            <w:r>
+              <w:rPr>
+                <w:rFonts w:ascii="Calibri" w:eastAsia="Times New Roman" w:hAnsi="Calibri" w:cs="Calibri"/>
+                <w:lang/>
               </w:rPr>
               <w:t>Conciseness</w:t>
             </w:r>
@@ -698,9 +767,18 @@
               <w:spacing w:after="0" w:line="240" w:lineRule="auto"/>
               <w:rPr>
                 <w:rFonts w:ascii="Calibri" w:eastAsia="Times New Roman" w:hAnsi="Calibri" w:cs="Calibri"/>
-                <w:lang w:eastAsia="en-PK"/>
-              </w:rPr>
-            </w:pPr>
+                <w:color w:val="FF0000"/>
+                <w:lang/>
+              </w:rPr>
+            </w:pPr>
+            <w:r>
+              <w:rPr>
+                <w:rFonts w:ascii="Calibri" w:eastAsia="Times New Roman" w:hAnsi="Calibri" w:cs="Calibri"/>
+                <w:color w:val="FF0000"/>
+                <w:lang/>
+              </w:rPr>
+              <w:t>5</w:t>
+            </w:r>
           </w:p>
         </w:tc>
         <w:tc>
@@ -713,7 +791,8 @@
               <w:spacing w:after="0" w:line="240" w:lineRule="auto"/>
               <w:rPr>
                 <w:rFonts w:ascii="Calibri" w:eastAsia="Times New Roman" w:hAnsi="Calibri" w:cs="Calibri"/>
-                <w:lang w:eastAsia="en-PK"/>
+                <w:color w:val="FF0000"/>
+                <w:lang/>
               </w:rPr>
             </w:pPr>
           </w:p>
@@ -728,7 +807,8 @@
               <w:spacing w:after="0" w:line="240" w:lineRule="auto"/>
               <w:rPr>
                 <w:rFonts w:ascii="Calibri" w:eastAsia="Times New Roman" w:hAnsi="Calibri" w:cs="Calibri"/>
-                <w:lang w:eastAsia="en-PK"/>
+                <w:color w:val="FF0000"/>
+                <w:lang/>
               </w:rPr>
             </w:pPr>
           </w:p>
@@ -743,16 +823,18 @@
               <w:spacing w:after="0" w:line="240" w:lineRule="auto"/>
               <w:rPr>
                 <w:rFonts w:ascii="Calibri" w:eastAsia="Times New Roman" w:hAnsi="Calibri" w:cs="Calibri"/>
-                <w:lang w:eastAsia="en-PK"/>
-              </w:rPr>
-            </w:pPr>
-          </w:p>
-          <w:p>
-            <w:pPr>
-              <w:spacing w:after="0" w:line="240" w:lineRule="auto"/>
-              <w:rPr>
-                <w:rFonts w:ascii="Calibri" w:eastAsia="Times New Roman" w:hAnsi="Calibri" w:cs="Calibri"/>
-                <w:lang w:eastAsia="en-PK"/>
+                <w:color w:val="FF0000"/>
+                <w:lang/>
+              </w:rPr>
+            </w:pPr>
+          </w:p>
+          <w:p>
+            <w:pPr>
+              <w:spacing w:after="0" w:line="240" w:lineRule="auto"/>
+              <w:rPr>
+                <w:rFonts w:ascii="Calibri" w:eastAsia="Times New Roman" w:hAnsi="Calibri" w:cs="Calibri"/>
+                <w:color w:val="FF0000"/>
+                <w:lang/>
               </w:rPr>
             </w:pPr>
           </w:p>
@@ -777,7 +859,7 @@
               <w:spacing w:after="0" w:line="240" w:lineRule="auto"/>
               <w:rPr>
                 <w:rFonts w:ascii="Calibri" w:eastAsia="Times New Roman" w:hAnsi="Calibri" w:cs="Calibri"/>
-                <w:lang w:eastAsia="en-PK"/>
+                <w:lang/>
               </w:rPr>
             </w:pPr>
           </w:p>
@@ -793,13 +875,13 @@
               <w:spacing w:after="0" w:line="240" w:lineRule="auto"/>
               <w:rPr>
                 <w:rFonts w:ascii="Calibri" w:eastAsia="Times New Roman" w:hAnsi="Calibri" w:cs="Calibri"/>
-                <w:lang w:eastAsia="en-PK"/>
-              </w:rPr>
-            </w:pPr>
-            <w:r>
-              <w:rPr>
-                <w:rFonts w:ascii="Calibri" w:eastAsia="Times New Roman" w:hAnsi="Calibri" w:cs="Calibri"/>
-                <w:lang w:eastAsia="en-PK"/>
+                <w:lang/>
+              </w:rPr>
+            </w:pPr>
+            <w:r>
+              <w:rPr>
+                <w:rFonts w:ascii="Calibri" w:eastAsia="Times New Roman" w:hAnsi="Calibri" w:cs="Calibri"/>
+                <w:lang/>
               </w:rPr>
               <w:t>Clarity</w:t>
             </w:r>
@@ -815,9 +897,18 @@
               <w:spacing w:after="0" w:line="240" w:lineRule="auto"/>
               <w:rPr>
                 <w:rFonts w:ascii="Calibri" w:eastAsia="Times New Roman" w:hAnsi="Calibri" w:cs="Calibri"/>
-                <w:lang w:eastAsia="en-PK"/>
-              </w:rPr>
-            </w:pPr>
+                <w:color w:val="FF0000"/>
+                <w:lang/>
+              </w:rPr>
+            </w:pPr>
+            <w:r>
+              <w:rPr>
+                <w:rFonts w:ascii="Calibri" w:eastAsia="Times New Roman" w:hAnsi="Calibri" w:cs="Calibri"/>
+                <w:color w:val="FF0000"/>
+                <w:lang/>
+              </w:rPr>
+              <w:t>5</w:t>
+            </w:r>
           </w:p>
         </w:tc>
         <w:tc>
@@ -830,7 +921,8 @@
               <w:spacing w:after="0" w:line="240" w:lineRule="auto"/>
               <w:rPr>
                 <w:rFonts w:ascii="Calibri" w:eastAsia="Times New Roman" w:hAnsi="Calibri" w:cs="Calibri"/>
-                <w:lang w:eastAsia="en-PK"/>
+                <w:color w:val="FF0000"/>
+                <w:lang/>
               </w:rPr>
             </w:pPr>
           </w:p>
@@ -845,7 +937,8 @@
               <w:spacing w:after="0" w:line="240" w:lineRule="auto"/>
               <w:rPr>
                 <w:rFonts w:ascii="Calibri" w:eastAsia="Times New Roman" w:hAnsi="Calibri" w:cs="Calibri"/>
-                <w:lang w:eastAsia="en-PK"/>
+                <w:color w:val="FF0000"/>
+                <w:lang/>
               </w:rPr>
             </w:pPr>
           </w:p>
@@ -860,16 +953,18 @@
               <w:spacing w:after="0" w:line="240" w:lineRule="auto"/>
               <w:rPr>
                 <w:rFonts w:ascii="Calibri" w:eastAsia="Times New Roman" w:hAnsi="Calibri" w:cs="Calibri"/>
-                <w:lang w:eastAsia="en-PK"/>
-              </w:rPr>
-            </w:pPr>
-          </w:p>
-          <w:p>
-            <w:pPr>
-              <w:spacing w:after="0" w:line="240" w:lineRule="auto"/>
-              <w:rPr>
-                <w:rFonts w:ascii="Calibri" w:eastAsia="Times New Roman" w:hAnsi="Calibri" w:cs="Calibri"/>
-                <w:lang w:eastAsia="en-PK"/>
+                <w:color w:val="FF0000"/>
+                <w:lang/>
+              </w:rPr>
+            </w:pPr>
+          </w:p>
+          <w:p>
+            <w:pPr>
+              <w:spacing w:after="0" w:line="240" w:lineRule="auto"/>
+              <w:rPr>
+                <w:rFonts w:ascii="Calibri" w:eastAsia="Times New Roman" w:hAnsi="Calibri" w:cs="Calibri"/>
+                <w:color w:val="FF0000"/>
+                <w:lang/>
               </w:rPr>
             </w:pPr>
           </w:p>
@@ -894,7 +989,7 @@
               <w:spacing w:after="0" w:line="240" w:lineRule="auto"/>
               <w:rPr>
                 <w:rFonts w:ascii="Calibri" w:eastAsia="Times New Roman" w:hAnsi="Calibri" w:cs="Calibri"/>
-                <w:lang w:eastAsia="en-PK"/>
+                <w:lang/>
               </w:rPr>
             </w:pPr>
             <w:r>
@@ -902,7 +997,16 @@
                 <w:rFonts w:ascii="Calibri" w:eastAsia="Times New Roman" w:hAnsi="Calibri" w:cs="Calibri"/>
                 <w:b/>
                 <w:bCs/>
-                <w:lang w:eastAsia="en-PK"/>
+                <w:lang/>
+              </w:rPr>
+              <w:t xml:space="preserve"> </w:t>
+            </w:r>
+            <w:r>
+              <w:rPr>
+                <w:rFonts w:ascii="Calibri" w:eastAsia="Times New Roman" w:hAnsi="Calibri" w:cs="Calibri"/>
+                <w:b/>
+                <w:bCs/>
+                <w:lang/>
               </w:rPr>
               <w:t>Question Answering</w:t>
             </w:r>
@@ -919,13 +1023,13 @@
               <w:spacing w:after="0" w:line="240" w:lineRule="auto"/>
               <w:rPr>
                 <w:rFonts w:ascii="Calibri" w:eastAsia="Times New Roman" w:hAnsi="Calibri" w:cs="Calibri"/>
-                <w:lang w:eastAsia="en-PK"/>
-              </w:rPr>
-            </w:pPr>
-            <w:r>
-              <w:rPr>
-                <w:rFonts w:ascii="Calibri" w:eastAsia="Times New Roman" w:hAnsi="Calibri" w:cs="Calibri"/>
-                <w:lang w:eastAsia="en-PK"/>
+                <w:lang/>
+              </w:rPr>
+            </w:pPr>
+            <w:r>
+              <w:rPr>
+                <w:rFonts w:ascii="Calibri" w:eastAsia="Times New Roman" w:hAnsi="Calibri" w:cs="Calibri"/>
+                <w:lang/>
               </w:rPr>
               <w:t>Accuracy</w:t>
             </w:r>
@@ -941,9 +1045,18 @@
               <w:spacing w:after="0" w:line="240" w:lineRule="auto"/>
               <w:rPr>
                 <w:rFonts w:ascii="Calibri" w:eastAsia="Times New Roman" w:hAnsi="Calibri" w:cs="Calibri"/>
-                <w:lang w:eastAsia="en-PK"/>
-              </w:rPr>
-            </w:pPr>
+                <w:color w:val="FF0000"/>
+                <w:lang/>
+              </w:rPr>
+            </w:pPr>
+            <w:r>
+              <w:rPr>
+                <w:rFonts w:ascii="Calibri" w:eastAsia="Times New Roman" w:hAnsi="Calibri" w:cs="Calibri"/>
+                <w:color w:val="FF0000"/>
+                <w:lang/>
+              </w:rPr>
+              <w:t>5</w:t>
+            </w:r>
           </w:p>
         </w:tc>
         <w:tc>
@@ -956,7 +1069,8 @@
               <w:spacing w:after="0" w:line="240" w:lineRule="auto"/>
               <w:rPr>
                 <w:rFonts w:ascii="Calibri" w:eastAsia="Times New Roman" w:hAnsi="Calibri" w:cs="Calibri"/>
-                <w:lang w:eastAsia="en-PK"/>
+                <w:color w:val="FF0000"/>
+                <w:lang/>
               </w:rPr>
             </w:pPr>
           </w:p>
@@ -971,7 +1085,8 @@
               <w:spacing w:after="0" w:line="240" w:lineRule="auto"/>
               <w:rPr>
                 <w:rFonts w:ascii="Calibri" w:eastAsia="Times New Roman" w:hAnsi="Calibri" w:cs="Calibri"/>
-                <w:lang w:eastAsia="en-PK"/>
+                <w:color w:val="FF0000"/>
+                <w:lang/>
               </w:rPr>
             </w:pPr>
           </w:p>
@@ -986,16 +1101,18 @@
               <w:spacing w:after="0" w:line="240" w:lineRule="auto"/>
               <w:rPr>
                 <w:rFonts w:ascii="Calibri" w:eastAsia="Times New Roman" w:hAnsi="Calibri" w:cs="Calibri"/>
-                <w:lang w:eastAsia="en-PK"/>
-              </w:rPr>
-            </w:pPr>
-          </w:p>
-          <w:p>
-            <w:pPr>
-              <w:spacing w:after="0" w:line="240" w:lineRule="auto"/>
-              <w:rPr>
-                <w:rFonts w:ascii="Calibri" w:eastAsia="Times New Roman" w:hAnsi="Calibri" w:cs="Calibri"/>
-                <w:lang w:eastAsia="en-PK"/>
+                <w:color w:val="FF0000"/>
+                <w:lang/>
+              </w:rPr>
+            </w:pPr>
+          </w:p>
+          <w:p>
+            <w:pPr>
+              <w:spacing w:after="0" w:line="240" w:lineRule="auto"/>
+              <w:rPr>
+                <w:rFonts w:ascii="Calibri" w:eastAsia="Times New Roman" w:hAnsi="Calibri" w:cs="Calibri"/>
+                <w:color w:val="FF0000"/>
+                <w:lang/>
               </w:rPr>
             </w:pPr>
           </w:p>
@@ -1021,7 +1138,7 @@
                 <w:rFonts w:ascii="Calibri" w:eastAsia="Times New Roman" w:hAnsi="Calibri" w:cs="Calibri"/>
                 <w:b/>
                 <w:bCs/>
-                <w:lang w:eastAsia="en-PK"/>
+                <w:lang/>
               </w:rPr>
             </w:pPr>
           </w:p>
@@ -1036,13 +1153,13 @@
               <w:spacing w:after="0" w:line="240" w:lineRule="auto"/>
               <w:rPr>
                 <w:rFonts w:ascii="Calibri" w:eastAsia="Times New Roman" w:hAnsi="Calibri" w:cs="Calibri"/>
-                <w:lang w:eastAsia="en-PK"/>
-              </w:rPr>
-            </w:pPr>
-            <w:r>
-              <w:rPr>
-                <w:rFonts w:ascii="Calibri" w:eastAsia="Times New Roman" w:hAnsi="Calibri" w:cs="Calibri"/>
-                <w:lang w:eastAsia="en-PK"/>
+                <w:lang/>
+              </w:rPr>
+            </w:pPr>
+            <w:r>
+              <w:rPr>
+                <w:rFonts w:ascii="Calibri" w:eastAsia="Times New Roman" w:hAnsi="Calibri" w:cs="Calibri"/>
+                <w:lang/>
               </w:rPr>
               <w:t>Completeness</w:t>
             </w:r>
@@ -1058,9 +1175,18 @@
               <w:spacing w:after="0" w:line="240" w:lineRule="auto"/>
               <w:rPr>
                 <w:rFonts w:ascii="Calibri" w:eastAsia="Times New Roman" w:hAnsi="Calibri" w:cs="Calibri"/>
-                <w:lang w:eastAsia="en-PK"/>
-              </w:rPr>
-            </w:pPr>
+                <w:color w:val="FF0000"/>
+                <w:lang/>
+              </w:rPr>
+            </w:pPr>
+            <w:r>
+              <w:rPr>
+                <w:rFonts w:ascii="Calibri" w:eastAsia="Times New Roman" w:hAnsi="Calibri" w:cs="Calibri"/>
+                <w:color w:val="FF0000"/>
+                <w:lang/>
+              </w:rPr>
+              <w:t>5</w:t>
+            </w:r>
           </w:p>
         </w:tc>
         <w:tc>
@@ -1073,7 +1199,8 @@
               <w:spacing w:after="0" w:line="240" w:lineRule="auto"/>
               <w:rPr>
                 <w:rFonts w:ascii="Calibri" w:eastAsia="Times New Roman" w:hAnsi="Calibri" w:cs="Calibri"/>
-                <w:lang w:eastAsia="en-PK"/>
+                <w:color w:val="FF0000"/>
+                <w:lang/>
               </w:rPr>
             </w:pPr>
           </w:p>
@@ -1088,7 +1215,8 @@
               <w:spacing w:after="0" w:line="240" w:lineRule="auto"/>
               <w:rPr>
                 <w:rFonts w:ascii="Calibri" w:eastAsia="Times New Roman" w:hAnsi="Calibri" w:cs="Calibri"/>
-                <w:lang w:eastAsia="en-PK"/>
+                <w:color w:val="FF0000"/>
+                <w:lang/>
               </w:rPr>
             </w:pPr>
           </w:p>
@@ -1103,16 +1231,18 @@
               <w:spacing w:after="0" w:line="240" w:lineRule="auto"/>
               <w:rPr>
                 <w:rFonts w:ascii="Calibri" w:eastAsia="Times New Roman" w:hAnsi="Calibri" w:cs="Calibri"/>
-                <w:lang w:eastAsia="en-PK"/>
-              </w:rPr>
-            </w:pPr>
-          </w:p>
-          <w:p>
-            <w:pPr>
-              <w:spacing w:after="0" w:line="240" w:lineRule="auto"/>
-              <w:rPr>
-                <w:rFonts w:ascii="Calibri" w:eastAsia="Times New Roman" w:hAnsi="Calibri" w:cs="Calibri"/>
-                <w:lang w:eastAsia="en-PK"/>
+                <w:color w:val="FF0000"/>
+                <w:lang/>
+              </w:rPr>
+            </w:pPr>
+          </w:p>
+          <w:p>
+            <w:pPr>
+              <w:spacing w:after="0" w:line="240" w:lineRule="auto"/>
+              <w:rPr>
+                <w:rFonts w:ascii="Calibri" w:eastAsia="Times New Roman" w:hAnsi="Calibri" w:cs="Calibri"/>
+                <w:color w:val="FF0000"/>
+                <w:lang/>
               </w:rPr>
             </w:pPr>
           </w:p>
@@ -1139,7 +1269,7 @@
                 <w:rFonts w:ascii="Calibri" w:eastAsia="Times New Roman" w:hAnsi="Calibri" w:cs="Calibri"/>
                 <w:b/>
                 <w:bCs/>
-                <w:lang w:eastAsia="en-PK"/>
+                <w:lang/>
               </w:rPr>
             </w:pPr>
             <w:r>
@@ -1147,7 +1277,16 @@
                 <w:rFonts w:ascii="Calibri" w:eastAsia="Times New Roman" w:hAnsi="Calibri" w:cs="Calibri"/>
                 <w:b/>
                 <w:bCs/>
-                <w:lang w:eastAsia="en-PK"/>
+                <w:lang/>
+              </w:rPr>
+              <w:t xml:space="preserve"> </w:t>
+            </w:r>
+            <w:r>
+              <w:rPr>
+                <w:rFonts w:ascii="Calibri" w:eastAsia="Times New Roman" w:hAnsi="Calibri" w:cs="Calibri"/>
+                <w:b/>
+                <w:bCs/>
+                <w:lang/>
               </w:rPr>
               <w:t>Keyword Extraction</w:t>
             </w:r>
@@ -1164,13 +1303,13 @@
               <w:spacing w:after="0" w:line="240" w:lineRule="auto"/>
               <w:rPr>
                 <w:rFonts w:ascii="Calibri" w:eastAsia="Times New Roman" w:hAnsi="Calibri" w:cs="Calibri"/>
-                <w:lang w:eastAsia="en-PK"/>
-              </w:rPr>
-            </w:pPr>
-            <w:r>
-              <w:rPr>
-                <w:rFonts w:ascii="Calibri" w:eastAsia="Times New Roman" w:hAnsi="Calibri" w:cs="Calibri"/>
-                <w:lang w:eastAsia="en-PK"/>
+                <w:lang/>
+              </w:rPr>
+            </w:pPr>
+            <w:r>
+              <w:rPr>
+                <w:rFonts w:ascii="Calibri" w:eastAsia="Times New Roman" w:hAnsi="Calibri" w:cs="Calibri"/>
+                <w:lang/>
               </w:rPr>
               <w:t>Completeness</w:t>
             </w:r>
@@ -1186,9 +1325,18 @@
               <w:spacing w:after="0" w:line="240" w:lineRule="auto"/>
               <w:rPr>
                 <w:rFonts w:ascii="Calibri" w:eastAsia="Times New Roman" w:hAnsi="Calibri" w:cs="Calibri"/>
-                <w:lang w:eastAsia="en-PK"/>
-              </w:rPr>
-            </w:pPr>
+                <w:color w:val="FF0000"/>
+                <w:lang/>
+              </w:rPr>
+            </w:pPr>
+            <w:r>
+              <w:rPr>
+                <w:rFonts w:ascii="Calibri" w:eastAsia="Times New Roman" w:hAnsi="Calibri" w:cs="Calibri"/>
+                <w:color w:val="FF0000"/>
+                <w:lang/>
+              </w:rPr>
+              <w:t>3</w:t>
+            </w:r>
           </w:p>
         </w:tc>
         <w:tc>
@@ -1201,7 +1349,8 @@
               <w:spacing w:after="0" w:line="240" w:lineRule="auto"/>
               <w:rPr>
                 <w:rFonts w:ascii="Calibri" w:eastAsia="Times New Roman" w:hAnsi="Calibri" w:cs="Calibri"/>
-                <w:lang w:eastAsia="en-PK"/>
+                <w:color w:val="FF0000"/>
+                <w:lang/>
               </w:rPr>
             </w:pPr>
           </w:p>
@@ -1216,7 +1365,8 @@
               <w:spacing w:after="0" w:line="240" w:lineRule="auto"/>
               <w:rPr>
                 <w:rFonts w:ascii="Calibri" w:eastAsia="Times New Roman" w:hAnsi="Calibri" w:cs="Calibri"/>
-                <w:lang w:eastAsia="en-PK"/>
+                <w:color w:val="FF0000"/>
+                <w:lang/>
               </w:rPr>
             </w:pPr>
           </w:p>
@@ -1231,16 +1381,18 @@
               <w:spacing w:after="0" w:line="240" w:lineRule="auto"/>
               <w:rPr>
                 <w:rFonts w:ascii="Calibri" w:eastAsia="Times New Roman" w:hAnsi="Calibri" w:cs="Calibri"/>
-                <w:lang w:eastAsia="en-PK"/>
-              </w:rPr>
-            </w:pPr>
-          </w:p>
-          <w:p>
-            <w:pPr>
-              <w:spacing w:after="0" w:line="240" w:lineRule="auto"/>
-              <w:rPr>
-                <w:rFonts w:ascii="Calibri" w:eastAsia="Times New Roman" w:hAnsi="Calibri" w:cs="Calibri"/>
-                <w:lang w:eastAsia="en-PK"/>
+                <w:color w:val="FF0000"/>
+                <w:lang/>
+              </w:rPr>
+            </w:pPr>
+          </w:p>
+          <w:p>
+            <w:pPr>
+              <w:spacing w:after="0" w:line="240" w:lineRule="auto"/>
+              <w:rPr>
+                <w:rFonts w:ascii="Calibri" w:eastAsia="Times New Roman" w:hAnsi="Calibri" w:cs="Calibri"/>
+                <w:color w:val="FF0000"/>
+                <w:lang/>
               </w:rPr>
             </w:pPr>
           </w:p>
@@ -1265,7 +1417,7 @@
               <w:spacing w:after="0" w:line="240" w:lineRule="auto"/>
               <w:rPr>
                 <w:rFonts w:ascii="Calibri" w:eastAsia="Times New Roman" w:hAnsi="Calibri" w:cs="Calibri"/>
-                <w:lang w:eastAsia="en-PK"/>
+                <w:lang/>
               </w:rPr>
             </w:pPr>
           </w:p>
@@ -1281,13 +1433,13 @@
               <w:spacing w:after="0" w:line="240" w:lineRule="auto"/>
               <w:rPr>
                 <w:rFonts w:ascii="Calibri" w:eastAsia="Times New Roman" w:hAnsi="Calibri" w:cs="Calibri"/>
-                <w:lang w:eastAsia="en-PK"/>
-              </w:rPr>
-            </w:pPr>
-            <w:r>
-              <w:rPr>
-                <w:rFonts w:ascii="Calibri" w:eastAsia="Times New Roman" w:hAnsi="Calibri" w:cs="Calibri"/>
-                <w:lang w:eastAsia="en-PK"/>
+                <w:lang/>
+              </w:rPr>
+            </w:pPr>
+            <w:r>
+              <w:rPr>
+                <w:rFonts w:ascii="Calibri" w:eastAsia="Times New Roman" w:hAnsi="Calibri" w:cs="Calibri"/>
+                <w:lang/>
               </w:rPr>
               <w:t>Categorization</w:t>
             </w:r>
@@ -1303,9 +1455,18 @@
               <w:spacing w:after="0" w:line="240" w:lineRule="auto"/>
               <w:rPr>
                 <w:rFonts w:ascii="Calibri" w:eastAsia="Times New Roman" w:hAnsi="Calibri" w:cs="Calibri"/>
-                <w:lang w:eastAsia="en-PK"/>
-              </w:rPr>
-            </w:pPr>
+                <w:color w:val="FF0000"/>
+                <w:lang/>
+              </w:rPr>
+            </w:pPr>
+            <w:r>
+              <w:rPr>
+                <w:rFonts w:ascii="Calibri" w:eastAsia="Times New Roman" w:hAnsi="Calibri" w:cs="Calibri"/>
+                <w:color w:val="FF0000"/>
+                <w:lang/>
+              </w:rPr>
+              <w:t>2</w:t>
+            </w:r>
           </w:p>
         </w:tc>
         <w:tc>
@@ -1318,7 +1479,8 @@
               <w:spacing w:after="0" w:line="240" w:lineRule="auto"/>
               <w:rPr>
                 <w:rFonts w:ascii="Calibri" w:eastAsia="Times New Roman" w:hAnsi="Calibri" w:cs="Calibri"/>
-                <w:lang w:eastAsia="en-PK"/>
+                <w:color w:val="FF0000"/>
+                <w:lang/>
               </w:rPr>
             </w:pPr>
           </w:p>
@@ -1333,7 +1495,8 @@
               <w:spacing w:after="0" w:line="240" w:lineRule="auto"/>
               <w:rPr>
                 <w:rFonts w:ascii="Calibri" w:eastAsia="Times New Roman" w:hAnsi="Calibri" w:cs="Calibri"/>
-                <w:lang w:eastAsia="en-PK"/>
+                <w:color w:val="FF0000"/>
+                <w:lang/>
               </w:rPr>
             </w:pPr>
           </w:p>
@@ -1348,16 +1511,18 @@
               <w:spacing w:after="0" w:line="240" w:lineRule="auto"/>
               <w:rPr>
                 <w:rFonts w:ascii="Calibri" w:eastAsia="Times New Roman" w:hAnsi="Calibri" w:cs="Calibri"/>
-                <w:lang w:eastAsia="en-PK"/>
-              </w:rPr>
-            </w:pPr>
-          </w:p>
-          <w:p>
-            <w:pPr>
-              <w:spacing w:after="0" w:line="240" w:lineRule="auto"/>
-              <w:rPr>
-                <w:rFonts w:ascii="Calibri" w:eastAsia="Times New Roman" w:hAnsi="Calibri" w:cs="Calibri"/>
-                <w:lang w:eastAsia="en-PK"/>
+                <w:color w:val="FF0000"/>
+                <w:lang/>
+              </w:rPr>
+            </w:pPr>
+          </w:p>
+          <w:p>
+            <w:pPr>
+              <w:spacing w:after="0" w:line="240" w:lineRule="auto"/>
+              <w:rPr>
+                <w:rFonts w:ascii="Calibri" w:eastAsia="Times New Roman" w:hAnsi="Calibri" w:cs="Calibri"/>
+                <w:color w:val="FF0000"/>
+                <w:lang/>
               </w:rPr>
             </w:pPr>
           </w:p>
@@ -1382,7 +1547,7 @@
               <w:spacing w:after="0" w:line="240" w:lineRule="auto"/>
               <w:rPr>
                 <w:rFonts w:ascii="Calibri" w:eastAsia="Times New Roman" w:hAnsi="Calibri" w:cs="Calibri"/>
-                <w:lang w:eastAsia="en-PK"/>
+                <w:lang/>
               </w:rPr>
             </w:pPr>
             <w:r>
@@ -1390,7 +1555,16 @@
                 <w:rFonts w:ascii="Calibri" w:eastAsia="Times New Roman" w:hAnsi="Calibri" w:cs="Calibri"/>
                 <w:b/>
                 <w:bCs/>
-                <w:lang w:eastAsia="en-PK"/>
+                <w:lang/>
+              </w:rPr>
+              <w:t xml:space="preserve"> </w:t>
+            </w:r>
+            <w:r>
+              <w:rPr>
+                <w:rFonts w:ascii="Calibri" w:eastAsia="Times New Roman" w:hAnsi="Calibri" w:cs="Calibri"/>
+                <w:b/>
+                <w:bCs/>
+                <w:lang/>
               </w:rPr>
               <w:t>Translation</w:t>
             </w:r>
@@ -1407,13 +1581,13 @@
               <w:spacing w:after="0" w:line="240" w:lineRule="auto"/>
               <w:rPr>
                 <w:rFonts w:ascii="Calibri" w:eastAsia="Times New Roman" w:hAnsi="Calibri" w:cs="Calibri"/>
-                <w:lang w:eastAsia="en-PK"/>
-              </w:rPr>
-            </w:pPr>
-            <w:r>
-              <w:rPr>
-                <w:rFonts w:ascii="Calibri" w:eastAsia="Times New Roman" w:hAnsi="Calibri" w:cs="Calibri"/>
-                <w:lang w:eastAsia="en-PK"/>
+                <w:lang/>
+              </w:rPr>
+            </w:pPr>
+            <w:r>
+              <w:rPr>
+                <w:rFonts w:ascii="Calibri" w:eastAsia="Times New Roman" w:hAnsi="Calibri" w:cs="Calibri"/>
+                <w:lang/>
               </w:rPr>
               <w:t>Fidelity</w:t>
             </w:r>
@@ -1429,9 +1603,18 @@
               <w:spacing w:after="0" w:line="240" w:lineRule="auto"/>
               <w:rPr>
                 <w:rFonts w:ascii="Calibri" w:eastAsia="Times New Roman" w:hAnsi="Calibri" w:cs="Calibri"/>
-                <w:lang w:eastAsia="en-PK"/>
-              </w:rPr>
-            </w:pPr>
+                <w:color w:val="FF0000"/>
+                <w:lang/>
+              </w:rPr>
+            </w:pPr>
+            <w:r>
+              <w:rPr>
+                <w:rFonts w:ascii="Calibri" w:eastAsia="Times New Roman" w:hAnsi="Calibri" w:cs="Calibri"/>
+                <w:color w:val="FF0000"/>
+                <w:lang/>
+              </w:rPr>
+              <w:t>5</w:t>
+            </w:r>
           </w:p>
         </w:tc>
         <w:tc>
@@ -1444,7 +1627,8 @@
               <w:spacing w:after="0" w:line="240" w:lineRule="auto"/>
               <w:rPr>
                 <w:rFonts w:ascii="Calibri" w:eastAsia="Times New Roman" w:hAnsi="Calibri" w:cs="Calibri"/>
-                <w:lang w:eastAsia="en-PK"/>
+                <w:color w:val="FF0000"/>
+                <w:lang/>
               </w:rPr>
             </w:pPr>
           </w:p>
@@ -1459,7 +1643,8 @@
               <w:spacing w:after="0" w:line="240" w:lineRule="auto"/>
               <w:rPr>
                 <w:rFonts w:ascii="Calibri" w:eastAsia="Times New Roman" w:hAnsi="Calibri" w:cs="Calibri"/>
-                <w:lang w:eastAsia="en-PK"/>
+                <w:color w:val="FF0000"/>
+                <w:lang/>
               </w:rPr>
             </w:pPr>
           </w:p>
@@ -1474,16 +1659,18 @@
               <w:spacing w:after="0" w:line="240" w:lineRule="auto"/>
               <w:rPr>
                 <w:rFonts w:ascii="Calibri" w:eastAsia="Times New Roman" w:hAnsi="Calibri" w:cs="Calibri"/>
-                <w:lang w:eastAsia="en-PK"/>
-              </w:rPr>
-            </w:pPr>
-          </w:p>
-          <w:p>
-            <w:pPr>
-              <w:spacing w:after="0" w:line="240" w:lineRule="auto"/>
-              <w:rPr>
-                <w:rFonts w:ascii="Calibri" w:eastAsia="Times New Roman" w:hAnsi="Calibri" w:cs="Calibri"/>
-                <w:lang w:eastAsia="en-PK"/>
+                <w:color w:val="FF0000"/>
+                <w:lang/>
+              </w:rPr>
+            </w:pPr>
+          </w:p>
+          <w:p>
+            <w:pPr>
+              <w:spacing w:after="0" w:line="240" w:lineRule="auto"/>
+              <w:rPr>
+                <w:rFonts w:ascii="Calibri" w:eastAsia="Times New Roman" w:hAnsi="Calibri" w:cs="Calibri"/>
+                <w:color w:val="FF0000"/>
+                <w:lang/>
               </w:rPr>
             </w:pPr>
           </w:p>
@@ -1508,7 +1695,7 @@
               <w:spacing w:after="0" w:line="240" w:lineRule="auto"/>
               <w:rPr>
                 <w:rFonts w:ascii="Calibri" w:eastAsia="Times New Roman" w:hAnsi="Calibri" w:cs="Calibri"/>
-                <w:lang w:eastAsia="en-PK"/>
+                <w:lang/>
               </w:rPr>
             </w:pPr>
           </w:p>
@@ -1524,13 +1711,13 @@
               <w:spacing w:after="0" w:line="240" w:lineRule="auto"/>
               <w:rPr>
                 <w:rFonts w:ascii="Calibri" w:eastAsia="Times New Roman" w:hAnsi="Calibri" w:cs="Calibri"/>
-                <w:lang w:eastAsia="en-PK"/>
-              </w:rPr>
-            </w:pPr>
-            <w:r>
-              <w:rPr>
-                <w:rFonts w:ascii="Calibri" w:eastAsia="Times New Roman" w:hAnsi="Calibri" w:cs="Calibri"/>
-                <w:lang w:eastAsia="en-PK"/>
+                <w:lang/>
+              </w:rPr>
+            </w:pPr>
+            <w:r>
+              <w:rPr>
+                <w:rFonts w:ascii="Calibri" w:eastAsia="Times New Roman" w:hAnsi="Calibri" w:cs="Calibri"/>
+                <w:lang/>
               </w:rPr>
               <w:t>Fluency</w:t>
             </w:r>
@@ -1546,9 +1733,18 @@
               <w:spacing w:after="0" w:line="240" w:lineRule="auto"/>
               <w:rPr>
                 <w:rFonts w:ascii="Calibri" w:eastAsia="Times New Roman" w:hAnsi="Calibri" w:cs="Calibri"/>
-                <w:lang w:eastAsia="en-PK"/>
-              </w:rPr>
-            </w:pPr>
+                <w:color w:val="FF0000"/>
+                <w:lang/>
+              </w:rPr>
+            </w:pPr>
+            <w:r>
+              <w:rPr>
+                <w:rFonts w:ascii="Calibri" w:eastAsia="Times New Roman" w:hAnsi="Calibri" w:cs="Calibri"/>
+                <w:color w:val="FF0000"/>
+                <w:lang/>
+              </w:rPr>
+              <w:t>5</w:t>
+            </w:r>
           </w:p>
         </w:tc>
         <w:tc>
@@ -1561,7 +1757,8 @@
               <w:spacing w:after="0" w:line="240" w:lineRule="auto"/>
               <w:rPr>
                 <w:rFonts w:ascii="Calibri" w:eastAsia="Times New Roman" w:hAnsi="Calibri" w:cs="Calibri"/>
-                <w:lang w:eastAsia="en-PK"/>
+                <w:color w:val="FF0000"/>
+                <w:lang/>
               </w:rPr>
             </w:pPr>
           </w:p>
@@ -1576,7 +1773,8 @@
               <w:spacing w:after="0" w:line="240" w:lineRule="auto"/>
               <w:rPr>
                 <w:rFonts w:ascii="Calibri" w:eastAsia="Times New Roman" w:hAnsi="Calibri" w:cs="Calibri"/>
-                <w:lang w:eastAsia="en-PK"/>
+                <w:color w:val="FF0000"/>
+                <w:lang/>
               </w:rPr>
             </w:pPr>
           </w:p>
@@ -1591,16 +1789,18 @@
               <w:spacing w:after="0" w:line="240" w:lineRule="auto"/>
               <w:rPr>
                 <w:rFonts w:ascii="Calibri" w:eastAsia="Times New Roman" w:hAnsi="Calibri" w:cs="Calibri"/>
-                <w:lang w:eastAsia="en-PK"/>
-              </w:rPr>
-            </w:pPr>
-          </w:p>
-          <w:p>
-            <w:pPr>
-              <w:spacing w:after="0" w:line="240" w:lineRule="auto"/>
-              <w:rPr>
-                <w:rFonts w:ascii="Calibri" w:eastAsia="Times New Roman" w:hAnsi="Calibri" w:cs="Calibri"/>
-                <w:lang w:eastAsia="en-PK"/>
+                <w:color w:val="FF0000"/>
+                <w:lang/>
+              </w:rPr>
+            </w:pPr>
+          </w:p>
+          <w:p>
+            <w:pPr>
+              <w:spacing w:after="0" w:line="240" w:lineRule="auto"/>
+              <w:rPr>
+                <w:rFonts w:ascii="Calibri" w:eastAsia="Times New Roman" w:hAnsi="Calibri" w:cs="Calibri"/>
+                <w:color w:val="FF0000"/>
+                <w:lang/>
               </w:rPr>
             </w:pPr>
           </w:p>
@@ -1624,7 +1824,7 @@
               <w:spacing w:after="0" w:line="240" w:lineRule="auto"/>
               <w:rPr>
                 <w:rFonts w:ascii="Calibri" w:eastAsia="Times New Roman" w:hAnsi="Calibri" w:cs="Calibri"/>
-                <w:lang w:eastAsia="en-PK"/>
+                <w:lang/>
               </w:rPr>
             </w:pPr>
           </w:p>
@@ -1639,13 +1839,13 @@
               <w:spacing w:after="0" w:line="240" w:lineRule="auto"/>
               <w:rPr>
                 <w:rFonts w:ascii="Calibri" w:eastAsia="Times New Roman" w:hAnsi="Calibri" w:cs="Calibri"/>
-                <w:lang w:eastAsia="en-PK"/>
-              </w:rPr>
-            </w:pPr>
-            <w:r>
-              <w:rPr>
-                <w:rFonts w:ascii="Calibri" w:eastAsia="Times New Roman" w:hAnsi="Calibri" w:cs="Calibri"/>
-                <w:lang w:eastAsia="en-PK"/>
+                <w:lang/>
+              </w:rPr>
+            </w:pPr>
+            <w:r>
+              <w:rPr>
+                <w:rFonts w:ascii="Calibri" w:eastAsia="Times New Roman" w:hAnsi="Calibri" w:cs="Calibri"/>
+                <w:lang/>
               </w:rPr>
               <w:t>Consistency</w:t>
             </w:r>
@@ -1661,9 +1861,18 @@
               <w:spacing w:after="0" w:line="240" w:lineRule="auto"/>
               <w:rPr>
                 <w:rFonts w:ascii="Calibri" w:eastAsia="Times New Roman" w:hAnsi="Calibri" w:cs="Calibri"/>
-                <w:lang w:eastAsia="en-PK"/>
-              </w:rPr>
-            </w:pPr>
+                <w:color w:val="FF0000"/>
+                <w:lang/>
+              </w:rPr>
+            </w:pPr>
+            <w:r>
+              <w:rPr>
+                <w:rFonts w:ascii="Calibri" w:eastAsia="Times New Roman" w:hAnsi="Calibri" w:cs="Calibri"/>
+                <w:color w:val="FF0000"/>
+                <w:lang/>
+              </w:rPr>
+              <w:t>4</w:t>
+            </w:r>
           </w:p>
         </w:tc>
         <w:tc>
@@ -1676,7 +1885,8 @@
               <w:spacing w:after="0" w:line="240" w:lineRule="auto"/>
               <w:rPr>
                 <w:rFonts w:ascii="Calibri" w:eastAsia="Times New Roman" w:hAnsi="Calibri" w:cs="Calibri"/>
-                <w:lang w:eastAsia="en-PK"/>
+                <w:color w:val="FF0000"/>
+                <w:lang/>
               </w:rPr>
             </w:pPr>
           </w:p>
@@ -1691,7 +1901,8 @@
               <w:spacing w:after="0" w:line="240" w:lineRule="auto"/>
               <w:rPr>
                 <w:rFonts w:ascii="Calibri" w:eastAsia="Times New Roman" w:hAnsi="Calibri" w:cs="Calibri"/>
-                <w:lang w:eastAsia="en-PK"/>
+                <w:color w:val="FF0000"/>
+                <w:lang/>
               </w:rPr>
             </w:pPr>
           </w:p>
@@ -1706,16 +1917,18 @@
               <w:spacing w:after="0" w:line="240" w:lineRule="auto"/>
               <w:rPr>
                 <w:rFonts w:ascii="Calibri" w:eastAsia="Times New Roman" w:hAnsi="Calibri" w:cs="Calibri"/>
-                <w:lang w:eastAsia="en-PK"/>
-              </w:rPr>
-            </w:pPr>
-          </w:p>
-          <w:p>
-            <w:pPr>
-              <w:spacing w:after="0" w:line="240" w:lineRule="auto"/>
-              <w:rPr>
-                <w:rFonts w:ascii="Calibri" w:eastAsia="Times New Roman" w:hAnsi="Calibri" w:cs="Calibri"/>
-                <w:lang w:eastAsia="en-PK"/>
+                <w:color w:val="FF0000"/>
+                <w:lang/>
+              </w:rPr>
+            </w:pPr>
+          </w:p>
+          <w:p>
+            <w:pPr>
+              <w:spacing w:after="0" w:line="240" w:lineRule="auto"/>
+              <w:rPr>
+                <w:rFonts w:ascii="Calibri" w:eastAsia="Times New Roman" w:hAnsi="Calibri" w:cs="Calibri"/>
+                <w:color w:val="FF0000"/>
+                <w:lang/>
               </w:rPr>
             </w:pPr>
           </w:p>
@@ -1740,7 +1953,7 @@
                 <w:rFonts w:ascii="Calibri" w:eastAsia="Times New Roman" w:hAnsi="Calibri" w:cs="Calibri"/>
                 <w:b/>
                 <w:bCs/>
-                <w:lang w:eastAsia="en-PK"/>
+                <w:lang/>
               </w:rPr>
             </w:pPr>
             <w:r>
@@ -1748,25 +1961,34 @@
                 <w:rFonts w:ascii="Calibri" w:eastAsia="Times New Roman" w:hAnsi="Calibri" w:cs="Calibri"/>
                 <w:b/>
                 <w:bCs/>
-                <w:lang w:eastAsia="en-PK"/>
-              </w:rPr>
-              <w:t>Time Take</w:t>
+                <w:lang/>
+              </w:rPr>
+              <w:t xml:space="preserve"> </w:t>
             </w:r>
             <w:r>
               <w:rPr>
                 <w:rFonts w:ascii="Calibri" w:eastAsia="Times New Roman" w:hAnsi="Calibri" w:cs="Calibri"/>
                 <w:b/>
                 <w:bCs/>
-                <w:lang w:eastAsia="en-PK"/>
-              </w:rPr>
-              <w:t>n</w:t>
+                <w:lang/>
+              </w:rPr>
+              <w:t>Time Take</w:t>
             </w:r>
             <w:r>
               <w:rPr>
                 <w:rFonts w:ascii="Calibri" w:eastAsia="Times New Roman" w:hAnsi="Calibri" w:cs="Calibri"/>
                 <w:b/>
                 <w:bCs/>
-                <w:lang w:eastAsia="en-PK"/>
+                <w:lang/>
+              </w:rPr>
+              <w:t>n</w:t>
+            </w:r>
+            <w:r>
+              <w:rPr>
+                <w:rFonts w:ascii="Calibri" w:eastAsia="Times New Roman" w:hAnsi="Calibri" w:cs="Calibri"/>
+                <w:b/>
+                <w:bCs/>
+                <w:lang/>
               </w:rPr>
               <w:t xml:space="preserve"> (seconds)</w:t>
             </w:r>
@@ -1782,9 +2004,34 @@
               <w:spacing w:after="0" w:line="240" w:lineRule="auto"/>
               <w:rPr>
                 <w:rFonts w:ascii="Calibri" w:eastAsia="Times New Roman" w:hAnsi="Calibri" w:cs="Calibri"/>
-                <w:lang w:eastAsia="en-PK"/>
-              </w:rPr>
-            </w:pPr>
+                <w:color w:val="FF0000"/>
+                <w:lang/>
+              </w:rPr>
+            </w:pPr>
+            <w:r>
+              <w:rPr>
+                <w:rFonts w:ascii="Calibri" w:eastAsia="Times New Roman" w:hAnsi="Calibri" w:cs="Calibri"/>
+                <w:color w:val="FF0000"/>
+                <w:lang/>
+              </w:rPr>
+              <w:t xml:space="preserve">Time taken to do all 4 prompts, and then convert French back to </w:t>
+            </w:r>
+            <w:r>
+              <w:rPr>
+                <w:rFonts w:ascii="Calibri" w:eastAsia="Times New Roman" w:hAnsi="Calibri" w:cs="Calibri"/>
+                <w:color w:val="FF0000"/>
+                <w:lang/>
+              </w:rPr>
+              <w:t>E</w:t>
+            </w:r>
+            <w:r>
+              <w:rPr>
+                <w:rFonts w:ascii="Calibri" w:eastAsia="Times New Roman" w:hAnsi="Calibri" w:cs="Calibri"/>
+                <w:color w:val="FF0000"/>
+                <w:lang/>
+              </w:rPr>
+              <w:t>nglish</w:t>
+            </w:r>
           </w:p>
         </w:tc>
         <w:tc>
@@ -1797,9 +2044,52 @@
               <w:spacing w:after="0" w:line="240" w:lineRule="auto"/>
               <w:rPr>
                 <w:rFonts w:ascii="Calibri" w:eastAsia="Times New Roman" w:hAnsi="Calibri" w:cs="Calibri"/>
-                <w:lang w:eastAsia="en-PK"/>
-              </w:rPr>
-            </w:pPr>
+                <w:color w:val="FF0000"/>
+                <w:lang/>
+              </w:rPr>
+            </w:pPr>
+            <w:r>
+              <w:rPr>
+                <w:rFonts w:ascii="Calibri" w:eastAsia="Times New Roman" w:hAnsi="Calibri" w:cs="Calibri"/>
+                <w:color w:val="FF0000"/>
+                <w:lang/>
+              </w:rPr>
+              <w:t>25s 20ms</w:t>
+            </w:r>
+            <w:r>
+              <w:rPr>
+                <w:rFonts w:ascii="Calibri" w:eastAsia="Times New Roman" w:hAnsi="Calibri" w:cs="Calibri"/>
+                <w:color w:val="FF0000"/>
+                <w:lang/>
+              </w:rPr>
+              <w:t xml:space="preserve"> + </w:t>
+            </w:r>
+            <w:r>
+              <w:rPr>
+                <w:rFonts w:ascii="Calibri" w:eastAsia="Times New Roman" w:hAnsi="Calibri" w:cs="Calibri"/>
+                <w:color w:val="FF0000"/>
+                <w:lang/>
+              </w:rPr>
+              <w:t>10s 73ms</w:t>
+            </w:r>
+            <w:r>
+              <w:rPr>
+                <w:rFonts w:ascii="Calibri" w:eastAsia="Times New Roman" w:hAnsi="Calibri" w:cs="Calibri"/>
+                <w:color w:val="FF0000"/>
+                <w:lang/>
+              </w:rPr>
+              <w:t xml:space="preserve"> = </w:t>
+            </w:r>
+            <w:r>
+              <w:rPr>
+                <w:rFonts w:ascii="Calibri" w:eastAsia="Times New Roman" w:hAnsi="Calibri" w:cs="Calibri"/>
+                <w:b/>
+                <w:bCs/>
+                <w:color w:val="FF0000"/>
+                <w:lang/>
+              </w:rPr>
+              <w:t>36s</w:t>
+            </w:r>
           </w:p>
         </w:tc>
         <w:tc>
@@ -1812,7 +2102,8 @@
               <w:spacing w:after="0" w:line="240" w:lineRule="auto"/>
               <w:rPr>
                 <w:rFonts w:ascii="Calibri" w:eastAsia="Times New Roman" w:hAnsi="Calibri" w:cs="Calibri"/>
-                <w:lang w:eastAsia="en-PK"/>
+                <w:color w:val="FF0000"/>
+                <w:lang/>
               </w:rPr>
             </w:pPr>
           </w:p>
@@ -1827,7 +2118,8 @@
               <w:spacing w:after="0" w:line="240" w:lineRule="auto"/>
               <w:rPr>
                 <w:rFonts w:ascii="Calibri" w:eastAsia="Times New Roman" w:hAnsi="Calibri" w:cs="Calibri"/>
-                <w:lang w:eastAsia="en-PK"/>
+                <w:color w:val="FF0000"/>
+                <w:lang/>
               </w:rPr>
             </w:pPr>
           </w:p>
@@ -1842,7 +2134,8 @@
               <w:spacing w:after="0" w:line="240" w:lineRule="auto"/>
               <w:rPr>
                 <w:rFonts w:ascii="Calibri" w:eastAsia="Times New Roman" w:hAnsi="Calibri" w:cs="Calibri"/>
-                <w:lang w:eastAsia="en-PK"/>
+                <w:color w:val="FF0000"/>
+                <w:lang/>
               </w:rPr>
             </w:pPr>
           </w:p>
@@ -1910,6 +2203,7 @@
         <w:pStyle w:val="NoSpacing"/>
       </w:pPr>
       <w:r>
+        <w:lastRenderedPageBreak/>
         <w:t>__________________________________________________________________________________</w:t>
       </w:r>
     </w:p>
@@ -1939,7 +2233,6 @@
           <w:b/>
           <w:bCs/>
         </w:rPr>
-        <w:lastRenderedPageBreak/>
         <w:t>Criteria Explanation</w:t>
       </w:r>
     </w:p>
@@ -2132,7 +2425,7 @@
       <w:pPr>
         <w:pStyle w:val="NoSpacing"/>
         <w:rPr>
-          <w:lang w:eastAsia="en-PK"/>
+          <w:lang/>
         </w:rPr>
       </w:pPr>
     </w:p>
@@ -2140,7 +2433,7 @@
       <w:pPr>
         <w:pStyle w:val="NoSpacing"/>
         <w:rPr>
-          <w:lang w:eastAsia="en-PK"/>
+          <w:lang/>
         </w:rPr>
       </w:pPr>
     </w:p>
@@ -2148,7 +2441,7 @@
       <w:pPr>
         <w:pStyle w:val="NoSpacing"/>
         <w:rPr>
-          <w:lang w:eastAsia="en-PK"/>
+          <w:lang/>
         </w:rPr>
       </w:pPr>
     </w:p>
@@ -2179,7 +2472,7 @@
 </file>
 
 <file path=word/endnotes.xml><?xml version="1.0" encoding="utf-8"?>
-<w:endnotes xmlns:wpc="http://schemas.microsoft.com/office/word/2010/wordprocessingCanvas" xmlns:cx="http://schemas.microsoft.com/office/drawing/2014/chartex" xmlns:cx1="http://schemas.microsoft.com/office/drawing/2015/9/8/chartex" xmlns:cx2="http://schemas.microsoft.com/office/drawing/2015/10/21/chartex" xmlns:cx3="http://schemas.microsoft.com/office/drawing/2016/5/9/chartex" xmlns:cx4="http://schemas.microsoft.com/office/drawing/2016/5/10/chartex" xmlns:cx5="http://schemas.microsoft.com/office/drawing/2016/5/11/chartex" xmlns:cx6="http://schemas.microsoft.com/office/drawing/2016/5/12/chartex" xmlns:cx7="http://schemas.microsoft.com/office/drawing/2016/5/13/chartex" xmlns:cx8="http://schemas.microsoft.com/office/drawing/2016/5/14/chartex" xmlns:mc="http://schemas.openxmlformats.org/markup-compatibility/2006" xmlns:aink="http://schemas.microsoft.com/office/drawing/2016/ink" xmlns:am3d="http://schemas.microsoft.com/office/drawing/2017/model3d" xmlns:o="urn:schemas-microsoft-com:office:office" xmlns:oel="http://schemas.microsoft.com/office/2019/extlst" xmlns:r="http://schemas.openxmlformats.org/officeDocument/2006/relationships" xmlns:m="http://schemas.openxmlformats.org/officeDocument/2006/math" xmlns:v="urn:schemas-microsoft-com:vml" xmlns:wp14="http://schemas.microsoft.com/office/word/2010/wordprocessingDrawing" xmlns:wp="http://schemas.openxmlformats.org/drawingml/2006/wordprocessingDrawing" xmlns:w10="urn:schemas-microsoft-com:office:word" xmlns:w="http://schemas.openxmlformats.org/wordprocessingml/2006/main" xmlns:w14="http://schemas.microsoft.com/office/word/2010/wordml" xmlns:w15="http://schemas.microsoft.com/office/word/2012/wordml" xmlns:w16cex="http://schemas.microsoft.com/office/word/2018/wordml/cex" xmlns:w16cid="http://schemas.microsoft.com/office/word/2016/wordml/cid" xmlns:w16="http://schemas.microsoft.com/office/word/2018/wordml" xmlns:w16du="http://schemas.microsoft.com/office/word/2023/wordml/word16du" xmlns:w16sdtdh="http://schemas.microsoft.com/office/word/2020/wordml/sdtdatahash" xmlns:w16se="http://schemas.microsoft.com/office/word/2015/wordml/symex" xmlns:wpg="http://schemas.microsoft.com/office/word/2010/wordprocessingGroup" xmlns:wpi="http://schemas.microsoft.com/office/word/2010/wordprocessingInk" xmlns:wne="http://schemas.microsoft.com/office/word/2006/wordml" xmlns:wps="http://schemas.microsoft.com/office/word/2010/wordprocessingShape" mc:Ignorable="w14 w15 w16se w16cid w16 w16cex w16sdtdh w16du wp14">
+<w:endnotes xmlns:wpc="http://schemas.microsoft.com/office/word/2010/wordprocessingCanvas" xmlns:cx="http://schemas.microsoft.com/office/drawing/2014/chartex" xmlns:cx1="http://schemas.microsoft.com/office/drawing/2015/9/8/chartex" xmlns:cx2="http://schemas.microsoft.com/office/drawing/2015/10/21/chartex" xmlns:cx3="http://schemas.microsoft.com/office/drawing/2016/5/9/chartex" xmlns:cx4="http://schemas.microsoft.com/office/drawing/2016/5/10/chartex" xmlns:cx5="http://schemas.microsoft.com/office/drawing/2016/5/11/chartex" xmlns:cx6="http://schemas.microsoft.com/office/drawing/2016/5/12/chartex" xmlns:cx7="http://schemas.microsoft.com/office/drawing/2016/5/13/chartex" xmlns:cx8="http://schemas.microsoft.com/office/drawing/2016/5/14/chartex" xmlns:mc="http://schemas.openxmlformats.org/markup-compatibility/2006" xmlns:aink="http://schemas.microsoft.com/office/drawing/2016/ink" xmlns:am3d="http://schemas.microsoft.com/office/drawing/2017/model3d" xmlns:o="urn:schemas-microsoft-com:office:office" xmlns:oel="http://schemas.microsoft.com/office/2019/extlst" xmlns:r="http://schemas.openxmlformats.org/officeDocument/2006/relationships" xmlns:m="http://schemas.openxmlformats.org/officeDocument/2006/math" xmlns:v="urn:schemas-microsoft-com:vml" xmlns:wp14="http://schemas.microsoft.com/office/word/2010/wordprocessingDrawing" xmlns:wp="http://schemas.openxmlformats.org/drawingml/2006/wordprocessingDrawing" xmlns:w10="urn:schemas-microsoft-com:office:word" xmlns:w="http://schemas.openxmlformats.org/wordprocessingml/2006/main" xmlns:w14="http://schemas.microsoft.com/office/word/2010/wordml" xmlns:w15="http://schemas.microsoft.com/office/word/2012/wordml" xmlns:w16cex="http://schemas.microsoft.com/office/word/2018/wordml/cex" xmlns:w16cid="http://schemas.microsoft.com/office/word/2016/wordml/cid" xmlns:w16="http://schemas.microsoft.com/office/word/2018/wordml" xmlns:w16du="http://schemas.microsoft.com/office/word/2023/wordml/word16du" xmlns:w16sdtdh="http://schemas.microsoft.com/office/word/2020/wordml/sdtdatahash" xmlns:w16sdtfl="http://schemas.microsoft.com/office/word/2024/wordml/sdtformatlock" xmlns:w16se="http://schemas.microsoft.com/office/word/2015/wordml/symex" xmlns:wpg="http://schemas.microsoft.com/office/word/2010/wordprocessingGroup" xmlns:wpi="http://schemas.microsoft.com/office/word/2010/wordprocessingInk" xmlns:wne="http://schemas.microsoft.com/office/word/2006/wordml" xmlns:wps="http://schemas.microsoft.com/office/word/2010/wordprocessingShape" mc:Ignorable="w14 w15 w16se w16cid w16 w16cex w16sdtdh w16sdtfl w16du wp14">
   <w:endnote w:type="separator" w:id="-1">
     <w:p>
       <w:pPr>
@@ -2204,7 +2497,7 @@
 </file>
 
 <file path=word/footer1.xml><?xml version="1.0" encoding="utf-8"?>
-<w:ftr xmlns:wpc="http://schemas.microsoft.com/office/word/2010/wordprocessingCanvas" xmlns:cx="http://schemas.microsoft.com/office/drawing/2014/chartex" xmlns:cx1="http://schemas.microsoft.com/office/drawing/2015/9/8/chartex" xmlns:cx2="http://schemas.microsoft.com/office/drawing/2015/10/21/chartex" xmlns:cx3="http://schemas.microsoft.com/office/drawing/2016/5/9/chartex" xmlns:cx4="http://schemas.microsoft.com/office/drawing/2016/5/10/chartex" xmlns:cx5="http://schemas.microsoft.com/office/drawing/2016/5/11/chartex" xmlns:cx6="http://schemas.microsoft.com/office/drawing/2016/5/12/chartex" xmlns:cx7="http://schemas.microsoft.com/office/drawing/2016/5/13/chartex" xmlns:cx8="http://schemas.microsoft.com/office/drawing/2016/5/14/chartex" xmlns:mc="http://schemas.openxmlformats.org/markup-compatibility/2006" xmlns:aink="http://schemas.microsoft.com/office/drawing/2016/ink" xmlns:am3d="http://schemas.microsoft.com/office/drawing/2017/model3d" xmlns:o="urn:schemas-microsoft-com:office:office" xmlns:oel="http://schemas.microsoft.com/office/2019/extlst" xmlns:r="http://schemas.openxmlformats.org/officeDocument/2006/relationships" xmlns:m="http://schemas.openxmlformats.org/officeDocument/2006/math" xmlns:v="urn:schemas-microsoft-com:vml" xmlns:wp14="http://schemas.microsoft.com/office/word/2010/wordprocessingDrawing" xmlns:wp="http://schemas.openxmlformats.org/drawingml/2006/wordprocessingDrawing" xmlns:w10="urn:schemas-microsoft-com:office:word" xmlns:w="http://schemas.openxmlformats.org/wordprocessingml/2006/main" xmlns:w14="http://schemas.microsoft.com/office/word/2010/wordml" xmlns:w15="http://schemas.microsoft.com/office/word/2012/wordml" xmlns:w16cex="http://schemas.microsoft.com/office/word/2018/wordml/cex" xmlns:w16cid="http://schemas.microsoft.com/office/word/2016/wordml/cid" xmlns:w16="http://schemas.microsoft.com/office/word/2018/wordml" xmlns:w16du="http://schemas.microsoft.com/office/word/2023/wordml/word16du" xmlns:w16sdtdh="http://schemas.microsoft.com/office/word/2020/wordml/sdtdatahash" xmlns:w16se="http://schemas.microsoft.com/office/word/2015/wordml/symex" xmlns:wpg="http://schemas.microsoft.com/office/word/2010/wordprocessingGroup" xmlns:wpi="http://schemas.microsoft.com/office/word/2010/wordprocessingInk" xmlns:wne="http://schemas.microsoft.com/office/word/2006/wordml" xmlns:wps="http://schemas.microsoft.com/office/word/2010/wordprocessingShape" mc:Ignorable="w14 w15 w16se w16cid w16 w16cex w16sdtdh w16du wp14">
+<w:ftr xmlns:wpc="http://schemas.microsoft.com/office/word/2010/wordprocessingCanvas" xmlns:cx="http://schemas.microsoft.com/office/drawing/2014/chartex" xmlns:cx1="http://schemas.microsoft.com/office/drawing/2015/9/8/chartex" xmlns:cx2="http://schemas.microsoft.com/office/drawing/2015/10/21/chartex" xmlns:cx3="http://schemas.microsoft.com/office/drawing/2016/5/9/chartex" xmlns:cx4="http://schemas.microsoft.com/office/drawing/2016/5/10/chartex" xmlns:cx5="http://schemas.microsoft.com/office/drawing/2016/5/11/chartex" xmlns:cx6="http://schemas.microsoft.com/office/drawing/2016/5/12/chartex" xmlns:cx7="http://schemas.microsoft.com/office/drawing/2016/5/13/chartex" xmlns:cx8="http://schemas.microsoft.com/office/drawing/2016/5/14/chartex" xmlns:mc="http://schemas.openxmlformats.org/markup-compatibility/2006" xmlns:aink="http://schemas.microsoft.com/office/drawing/2016/ink" xmlns:am3d="http://schemas.microsoft.com/office/drawing/2017/model3d" xmlns:o="urn:schemas-microsoft-com:office:office" xmlns:oel="http://schemas.microsoft.com/office/2019/extlst" xmlns:r="http://schemas.openxmlformats.org/officeDocument/2006/relationships" xmlns:m="http://schemas.openxmlformats.org/officeDocument/2006/math" xmlns:v="urn:schemas-microsoft-com:vml" xmlns:wp14="http://schemas.microsoft.com/office/word/2010/wordprocessingDrawing" xmlns:wp="http://schemas.openxmlformats.org/drawingml/2006/wordprocessingDrawing" xmlns:w10="urn:schemas-microsoft-com:office:word" xmlns:w="http://schemas.openxmlformats.org/wordprocessingml/2006/main" xmlns:w14="http://schemas.microsoft.com/office/word/2010/wordml" xmlns:w15="http://schemas.microsoft.com/office/word/2012/wordml" xmlns:w16cex="http://schemas.microsoft.com/office/word/2018/wordml/cex" xmlns:w16cid="http://schemas.microsoft.com/office/word/2016/wordml/cid" xmlns:w16="http://schemas.microsoft.com/office/word/2018/wordml" xmlns:w16du="http://schemas.microsoft.com/office/word/2023/wordml/word16du" xmlns:w16sdtdh="http://schemas.microsoft.com/office/word/2020/wordml/sdtdatahash" xmlns:w16sdtfl="http://schemas.microsoft.com/office/word/2024/wordml/sdtformatlock" xmlns:w16se="http://schemas.microsoft.com/office/word/2015/wordml/symex" xmlns:wpg="http://schemas.microsoft.com/office/word/2010/wordprocessingGroup" xmlns:wpi="http://schemas.microsoft.com/office/word/2010/wordprocessingInk" xmlns:wne="http://schemas.microsoft.com/office/word/2006/wordml" xmlns:wps="http://schemas.microsoft.com/office/word/2010/wordprocessingShape" mc:Ignorable="w14 w15 w16se w16cid w16 w16cex w16sdtdh w16sdtfl w16du wp14">
   <w:sdt>
     <w:sdtPr>
       <w:id w:val="-1030570153"/>
@@ -2213,7 +2506,6 @@
         <w:docPartUnique/>
       </w:docPartObj>
     </w:sdtPr>
-    <w:sdtEndPr/>
     <w:sdtContent>
       <w:sdt>
         <w:sdtPr>
@@ -2223,7 +2515,6 @@
             <w:docPartUnique/>
           </w:docPartObj>
         </w:sdtPr>
-        <w:sdtEndPr/>
         <w:sdtContent>
           <w:p>
             <w:pPr>
@@ -2334,7 +2625,7 @@
 </file>
 
 <file path=word/footnotes.xml><?xml version="1.0" encoding="utf-8"?>
-<w:footnotes xmlns:wpc="http://schemas.microsoft.com/office/word/2010/wordprocessingCanvas" xmlns:cx="http://schemas.microsoft.com/office/drawing/2014/chartex" xmlns:cx1="http://schemas.microsoft.com/office/drawing/2015/9/8/chartex" xmlns:cx2="http://schemas.microsoft.com/office/drawing/2015/10/21/chartex" xmlns:cx3="http://schemas.microsoft.com/office/drawing/2016/5/9/chartex" xmlns:cx4="http://schemas.microsoft.com/office/drawing/2016/5/10/chartex" xmlns:cx5="http://schemas.microsoft.com/office/drawing/2016/5/11/chartex" xmlns:cx6="http://schemas.microsoft.com/office/drawing/2016/5/12/chartex" xmlns:cx7="http://schemas.microsoft.com/office/drawing/2016/5/13/chartex" xmlns:cx8="http://schemas.microsoft.com/office/drawing/2016/5/14/chartex" xmlns:mc="http://schemas.openxmlformats.org/markup-compatibility/2006" xmlns:aink="http://schemas.microsoft.com/office/drawing/2016/ink" xmlns:am3d="http://schemas.microsoft.com/office/drawing/2017/model3d" xmlns:o="urn:schemas-microsoft-com:office:office" xmlns:oel="http://schemas.microsoft.com/office/2019/extlst" xmlns:r="http://schemas.openxmlformats.org/officeDocument/2006/relationships" xmlns:m="http://schemas.openxmlformats.org/officeDocument/2006/math" xmlns:v="urn:schemas-microsoft-com:vml" xmlns:wp14="http://schemas.microsoft.com/office/word/2010/wordprocessingDrawing" xmlns:wp="http://schemas.openxmlformats.org/drawingml/2006/wordprocessingDrawing" xmlns:w10="urn:schemas-microsoft-com:office:word" xmlns:w="http://schemas.openxmlformats.org/wordprocessingml/2006/main" xmlns:w14="http://schemas.microsoft.com/office/word/2010/wordml" xmlns:w15="http://schemas.microsoft.com/office/word/2012/wordml" xmlns:w16cex="http://schemas.microsoft.com/office/word/2018/wordml/cex" xmlns:w16cid="http://schemas.microsoft.com/office/word/2016/wordml/cid" xmlns:w16="http://schemas.microsoft.com/office/word/2018/wordml" xmlns:w16du="http://schemas.microsoft.com/office/word/2023/wordml/word16du" xmlns:w16sdtdh="http://schemas.microsoft.com/office/word/2020/wordml/sdtdatahash" xmlns:w16se="http://schemas.microsoft.com/office/word/2015/wordml/symex" xmlns:wpg="http://schemas.microsoft.com/office/word/2010/wordprocessingGroup" xmlns:wpi="http://schemas.microsoft.com/office/word/2010/wordprocessingInk" xmlns:wne="http://schemas.microsoft.com/office/word/2006/wordml" xmlns:wps="http://schemas.microsoft.com/office/word/2010/wordprocessingShape" mc:Ignorable="w14 w15 w16se w16cid w16 w16cex w16sdtdh w16du wp14">
+<w:footnotes xmlns:wpc="http://schemas.microsoft.com/office/word/2010/wordprocessingCanvas" xmlns:cx="http://schemas.microsoft.com/office/drawing/2014/chartex" xmlns:cx1="http://schemas.microsoft.com/office/drawing/2015/9/8/chartex" xmlns:cx2="http://schemas.microsoft.com/office/drawing/2015/10/21/chartex" xmlns:cx3="http://schemas.microsoft.com/office/drawing/2016/5/9/chartex" xmlns:cx4="http://schemas.microsoft.com/office/drawing/2016/5/10/chartex" xmlns:cx5="http://schemas.microsoft.com/office/drawing/2016/5/11/chartex" xmlns:cx6="http://schemas.microsoft.com/office/drawing/2016/5/12/chartex" xmlns:cx7="http://schemas.microsoft.com/office/drawing/2016/5/13/chartex" xmlns:cx8="http://schemas.microsoft.com/office/drawing/2016/5/14/chartex" xmlns:mc="http://schemas.openxmlformats.org/markup-compatibility/2006" xmlns:aink="http://schemas.microsoft.com/office/drawing/2016/ink" xmlns:am3d="http://schemas.microsoft.com/office/drawing/2017/model3d" xmlns:o="urn:schemas-microsoft-com:office:office" xmlns:oel="http://schemas.microsoft.com/office/2019/extlst" xmlns:r="http://schemas.openxmlformats.org/officeDocument/2006/relationships" xmlns:m="http://schemas.openxmlformats.org/officeDocument/2006/math" xmlns:v="urn:schemas-microsoft-com:vml" xmlns:wp14="http://schemas.microsoft.com/office/word/2010/wordprocessingDrawing" xmlns:wp="http://schemas.openxmlformats.org/drawingml/2006/wordprocessingDrawing" xmlns:w10="urn:schemas-microsoft-com:office:word" xmlns:w="http://schemas.openxmlformats.org/wordprocessingml/2006/main" xmlns:w14="http://schemas.microsoft.com/office/word/2010/wordml" xmlns:w15="http://schemas.microsoft.com/office/word/2012/wordml" xmlns:w16cex="http://schemas.microsoft.com/office/word/2018/wordml/cex" xmlns:w16cid="http://schemas.microsoft.com/office/word/2016/wordml/cid" xmlns:w16="http://schemas.microsoft.com/office/word/2018/wordml" xmlns:w16du="http://schemas.microsoft.com/office/word/2023/wordml/word16du" xmlns:w16sdtdh="http://schemas.microsoft.com/office/word/2020/wordml/sdtdatahash" xmlns:w16sdtfl="http://schemas.microsoft.com/office/word/2024/wordml/sdtformatlock" xmlns:w16se="http://schemas.microsoft.com/office/word/2015/wordml/symex" xmlns:wpg="http://schemas.microsoft.com/office/word/2010/wordprocessingGroup" xmlns:wpi="http://schemas.microsoft.com/office/word/2010/wordprocessingInk" xmlns:wne="http://schemas.microsoft.com/office/word/2006/wordml" xmlns:wps="http://schemas.microsoft.com/office/word/2010/wordprocessingShape" mc:Ignorable="w14 w15 w16se w16cid w16 w16cex w16sdtdh w16sdtfl w16du wp14">
   <w:footnote w:type="separator" w:id="-1">
     <w:p>
       <w:pPr>
@@ -2359,7 +2650,7 @@
 </file>
 
 <file path=word/numbering.xml><?xml version="1.0" encoding="utf-8"?>
-<w:numbering xmlns:wpc="http://schemas.microsoft.com/office/word/2010/wordprocessingCanvas" xmlns:cx="http://schemas.microsoft.com/office/drawing/2014/chartex" xmlns:cx1="http://schemas.microsoft.com/office/drawing/2015/9/8/chartex" xmlns:cx2="http://schemas.microsoft.com/office/drawing/2015/10/21/chartex" xmlns:cx3="http://schemas.microsoft.com/office/drawing/2016/5/9/chartex" xmlns:cx4="http://schemas.microsoft.com/office/drawing/2016/5/10/chartex" xmlns:cx5="http://schemas.microsoft.com/office/drawing/2016/5/11/chartex" xmlns:cx6="http://schemas.microsoft.com/office/drawing/2016/5/12/chartex" xmlns:cx7="http://schemas.microsoft.com/office/drawing/2016/5/13/chartex" xmlns:cx8="http://schemas.microsoft.com/office/drawing/2016/5/14/chartex" xmlns:mc="http://schemas.openxmlformats.org/markup-compatibility/2006" xmlns:aink="http://schemas.microsoft.com/office/drawing/2016/ink" xmlns:am3d="http://schemas.microsoft.com/office/drawing/2017/model3d" xmlns:o="urn:schemas-microsoft-com:office:office" xmlns:oel="http://schemas.microsoft.com/office/2019/extlst" xmlns:r="http://schemas.openxmlformats.org/officeDocument/2006/relationships" xmlns:m="http://schemas.openxmlformats.org/officeDocument/2006/math" xmlns:v="urn:schemas-microsoft-com:vml" xmlns:wp14="http://schemas.microsoft.com/office/word/2010/wordprocessingDrawing" xmlns:wp="http://schemas.openxmlformats.org/drawingml/2006/wordprocessingDrawing" xmlns:w10="urn:schemas-microsoft-com:office:word" xmlns:w="http://schemas.openxmlformats.org/wordprocessingml/2006/main" xmlns:w14="http://schemas.microsoft.com/office/word/2010/wordml" xmlns:w15="http://schemas.microsoft.com/office/word/2012/wordml" xmlns:w16cex="http://schemas.microsoft.com/office/word/2018/wordml/cex" xmlns:w16cid="http://schemas.microsoft.com/office/word/2016/wordml/cid" xmlns:w16="http://schemas.microsoft.com/office/word/2018/wordml" xmlns:w16du="http://schemas.microsoft.com/office/word/2023/wordml/word16du" xmlns:w16sdtdh="http://schemas.microsoft.com/office/word/2020/wordml/sdtdatahash" xmlns:w16se="http://schemas.microsoft.com/office/word/2015/wordml/symex" xmlns:wpg="http://schemas.microsoft.com/office/word/2010/wordprocessingGroup" xmlns:wpi="http://schemas.microsoft.com/office/word/2010/wordprocessingInk" xmlns:wne="http://schemas.microsoft.com/office/word/2006/wordml" xmlns:wps="http://schemas.microsoft.com/office/word/2010/wordprocessingShape" mc:Ignorable="w14 w15 w16se w16cid w16 w16cex w16sdtdh w16du wp14">
+<w:numbering xmlns:wpc="http://schemas.microsoft.com/office/word/2010/wordprocessingCanvas" xmlns:cx="http://schemas.microsoft.com/office/drawing/2014/chartex" xmlns:cx1="http://schemas.microsoft.com/office/drawing/2015/9/8/chartex" xmlns:cx2="http://schemas.microsoft.com/office/drawing/2015/10/21/chartex" xmlns:cx3="http://schemas.microsoft.com/office/drawing/2016/5/9/chartex" xmlns:cx4="http://schemas.microsoft.com/office/drawing/2016/5/10/chartex" xmlns:cx5="http://schemas.microsoft.com/office/drawing/2016/5/11/chartex" xmlns:cx6="http://schemas.microsoft.com/office/drawing/2016/5/12/chartex" xmlns:cx7="http://schemas.microsoft.com/office/drawing/2016/5/13/chartex" xmlns:cx8="http://schemas.microsoft.com/office/drawing/2016/5/14/chartex" xmlns:mc="http://schemas.openxmlformats.org/markup-compatibility/2006" xmlns:aink="http://schemas.microsoft.com/office/drawing/2016/ink" xmlns:am3d="http://schemas.microsoft.com/office/drawing/2017/model3d" xmlns:o="urn:schemas-microsoft-com:office:office" xmlns:oel="http://schemas.microsoft.com/office/2019/extlst" xmlns:r="http://schemas.openxmlformats.org/officeDocument/2006/relationships" xmlns:m="http://schemas.openxmlformats.org/officeDocument/2006/math" xmlns:v="urn:schemas-microsoft-com:vml" xmlns:wp14="http://schemas.microsoft.com/office/word/2010/wordprocessingDrawing" xmlns:wp="http://schemas.openxmlformats.org/drawingml/2006/wordprocessingDrawing" xmlns:w10="urn:schemas-microsoft-com:office:word" xmlns:w="http://schemas.openxmlformats.org/wordprocessingml/2006/main" xmlns:w14="http://schemas.microsoft.com/office/word/2010/wordml" xmlns:w15="http://schemas.microsoft.com/office/word/2012/wordml" xmlns:w16cex="http://schemas.microsoft.com/office/word/2018/wordml/cex" xmlns:w16cid="http://schemas.microsoft.com/office/word/2016/wordml/cid" xmlns:w16="http://schemas.microsoft.com/office/word/2018/wordml" xmlns:w16du="http://schemas.microsoft.com/office/word/2023/wordml/word16du" xmlns:w16sdtdh="http://schemas.microsoft.com/office/word/2020/wordml/sdtdatahash" xmlns:w16sdtfl="http://schemas.microsoft.com/office/word/2024/wordml/sdtformatlock" xmlns:w16se="http://schemas.microsoft.com/office/word/2015/wordml/symex" xmlns:wpg="http://schemas.microsoft.com/office/word/2010/wordprocessingGroup" xmlns:wpi="http://schemas.microsoft.com/office/word/2010/wordprocessingInk" xmlns:wne="http://schemas.microsoft.com/office/word/2006/wordml" xmlns:wps="http://schemas.microsoft.com/office/word/2010/wordprocessingShape" mc:Ignorable="w14 w15 w16se w16cid w16 w16cex w16sdtdh w16sdtfl w16du wp14">
   <w:abstractNum w:abstractNumId="0" w15:restartNumberingAfterBreak="0">
     <w:nsid w:val="0BBB33AA"/>
     <w:multiLevelType w:val="hybridMultilevel"/>
@@ -3636,7 +3927,7 @@
 </file>
 
 <file path=word/styles.xml><?xml version="1.0" encoding="utf-8"?>
-<w:styles xmlns:mc="http://schemas.openxmlformats.org/markup-compatibility/2006" xmlns:r="http://schemas.openxmlformats.org/officeDocument/2006/relationships" xmlns:w="http://schemas.openxmlformats.org/wordprocessingml/2006/main" xmlns:w14="http://schemas.microsoft.com/office/word/2010/wordml" xmlns:w15="http://schemas.microsoft.com/office/word/2012/wordml" xmlns:w16cex="http://schemas.microsoft.com/office/word/2018/wordml/cex" xmlns:w16cid="http://schemas.microsoft.com/office/word/2016/wordml/cid" xmlns:w16="http://schemas.microsoft.com/office/word/2018/wordml" xmlns:w16du="http://schemas.microsoft.com/office/word/2023/wordml/word16du" xmlns:w16sdtdh="http://schemas.microsoft.com/office/word/2020/wordml/sdtdatahash" xmlns:w16se="http://schemas.microsoft.com/office/word/2015/wordml/symex" mc:Ignorable="w14 w15 w16se w16cid w16 w16cex w16sdtdh w16du">
+<w:styles xmlns:mc="http://schemas.openxmlformats.org/markup-compatibility/2006" xmlns:r="http://schemas.openxmlformats.org/officeDocument/2006/relationships" xmlns:w="http://schemas.openxmlformats.org/wordprocessingml/2006/main" xmlns:w14="http://schemas.microsoft.com/office/word/2010/wordml" xmlns:w15="http://schemas.microsoft.com/office/word/2012/wordml" xmlns:w16cex="http://schemas.microsoft.com/office/word/2018/wordml/cex" xmlns:w16cid="http://schemas.microsoft.com/office/word/2016/wordml/cid" xmlns:w16="http://schemas.microsoft.com/office/word/2018/wordml" xmlns:w16du="http://schemas.microsoft.com/office/word/2023/wordml/word16du" xmlns:w16sdtdh="http://schemas.microsoft.com/office/word/2020/wordml/sdtdatahash" xmlns:w16sdtfl="http://schemas.microsoft.com/office/word/2024/wordml/sdtformatlock" xmlns:w16se="http://schemas.microsoft.com/office/word/2015/wordml/symex" mc:Ignorable="w14 w15 w16se w16cid w16 w16cex w16sdtdh w16sdtfl w16du">
   <w:docDefaults>
     <w:rPrDefault>
       <w:rPr>
@@ -4037,7 +4328,6 @@
   <w:style w:type="character" w:default="1" w:styleId="DefaultParagraphFont">
     <w:name w:val="Default Paragraph Font"/>
     <w:uiPriority w:val="1"/>
-    <w:semiHidden/>
     <w:unhideWhenUsed/>
   </w:style>
   <w:style w:type="table" w:default="1" w:styleId="TableNormal">

</xml_diff>

<commit_message>
completed analysis and submitted assessment
</commit_message>
<xml_diff>
--- a/A1_Evaluation_of_NLPs/Assessment.docx
+++ b/A1_Evaluation_of_NLPs/Assessment.docx
@@ -432,7 +432,27 @@
     </w:p>
     <w:p>
       <w:r>
-        <w:t>Name of 14B Model used: _______________________________</w:t>
+        <w:t xml:space="preserve">Name of 14B Model used: </w:t>
+      </w:r>
+      <w:r>
+        <w:rPr>
+          <w:color w:val="FF0000"/>
+        </w:rPr>
+        <w:t>"</w:t>
+      </w:r>
+      <w:proofErr w:type="spellStart"/>
+      <w:r>
+        <w:rPr>
+          <w:color w:val="FF0000"/>
+        </w:rPr>
+        <w:t>microsoft</w:t>
+      </w:r>
+      <w:proofErr w:type="spellEnd"/>
+      <w:r>
+        <w:rPr>
+          <w:color w:val="FF0000"/>
+        </w:rPr>
+        <w:t>/phi-4"</w:t>
       </w:r>
     </w:p>
     <w:p>
@@ -457,7 +477,7 @@
     </w:p>
     <w:tbl>
       <w:tblPr>
-        <w:tblW w:w="9351" w:type="dxa"/>
+        <w:tblW w:w="10165" w:type="dxa"/>
         <w:tblBorders>
           <w:top w:val="single" w:sz="4" w:space="0" w:color="auto"/>
           <w:left w:val="single" w:sz="4" w:space="0" w:color="auto"/>
@@ -476,12 +496,12 @@
         <w:tblLook w:val="04A0" w:firstRow="1" w:lastRow="0" w:firstColumn="1" w:lastColumn="0" w:noHBand="0" w:noVBand="1"/>
       </w:tblPr>
       <w:tblGrid>
-        <w:gridCol w:w="2122"/>
-        <w:gridCol w:w="1417"/>
+        <w:gridCol w:w="1255"/>
+        <w:gridCol w:w="2284"/>
         <w:gridCol w:w="992"/>
         <w:gridCol w:w="993"/>
         <w:gridCol w:w="1134"/>
-        <w:gridCol w:w="2693"/>
+        <w:gridCol w:w="3507"/>
       </w:tblGrid>
       <w:tr>
         <w:trPr>
@@ -489,7 +509,7 @@
         </w:trPr>
         <w:tc>
           <w:tcPr>
-            <w:tcW w:w="2122" w:type="dxa"/>
+            <w:tcW w:w="1255" w:type="dxa"/>
             <w:tcMar>
               <w:top w:w="15" w:type="dxa"/>
               <w:left w:w="0" w:type="dxa"/>
@@ -506,7 +526,6 @@
                 <w:rFonts w:ascii="Calibri" w:eastAsia="Times New Roman" w:hAnsi="Calibri" w:cs="Calibri"/>
                 <w:b/>
                 <w:bCs/>
-                <w:lang/>
               </w:rPr>
             </w:pPr>
             <w:r>
@@ -514,7 +533,6 @@
                 <w:rFonts w:ascii="Calibri" w:eastAsia="Times New Roman" w:hAnsi="Calibri" w:cs="Calibri"/>
                 <w:b/>
                 <w:bCs/>
-                <w:lang/>
               </w:rPr>
               <w:t xml:space="preserve"> </w:t>
             </w:r>
@@ -523,7 +541,6 @@
                 <w:rFonts w:ascii="Calibri" w:eastAsia="Times New Roman" w:hAnsi="Calibri" w:cs="Calibri"/>
                 <w:b/>
                 <w:bCs/>
-                <w:lang/>
               </w:rPr>
               <w:t>Task</w:t>
             </w:r>
@@ -531,7 +548,7 @@
         </w:tc>
         <w:tc>
           <w:tcPr>
-            <w:tcW w:w="1417" w:type="dxa"/>
+            <w:tcW w:w="2284" w:type="dxa"/>
             <w:vAlign w:val="center"/>
             <w:hideMark/>
           </w:tcPr>
@@ -542,7 +559,6 @@
                 <w:rFonts w:ascii="Calibri" w:eastAsia="Times New Roman" w:hAnsi="Calibri" w:cs="Calibri"/>
                 <w:b/>
                 <w:bCs/>
-                <w:lang/>
               </w:rPr>
             </w:pPr>
             <w:r>
@@ -550,7 +566,6 @@
                 <w:rFonts w:ascii="Calibri" w:eastAsia="Times New Roman" w:hAnsi="Calibri" w:cs="Calibri"/>
                 <w:b/>
                 <w:bCs/>
-                <w:lang/>
               </w:rPr>
               <w:t xml:space="preserve"> </w:t>
             </w:r>
@@ -559,7 +574,6 @@
                 <w:rFonts w:ascii="Calibri" w:eastAsia="Times New Roman" w:hAnsi="Calibri" w:cs="Calibri"/>
                 <w:b/>
                 <w:bCs/>
-                <w:lang/>
               </w:rPr>
               <w:t>Criteria</w:t>
             </w:r>
@@ -578,7 +592,6 @@
                 <w:rFonts w:ascii="Calibri" w:eastAsia="Times New Roman" w:hAnsi="Calibri" w:cs="Calibri"/>
                 <w:b/>
                 <w:bCs/>
-                <w:lang/>
               </w:rPr>
             </w:pPr>
             <w:r>
@@ -586,7 +599,6 @@
                 <w:rFonts w:ascii="Calibri" w:eastAsia="Times New Roman" w:hAnsi="Calibri" w:cs="Calibri"/>
                 <w:b/>
                 <w:bCs/>
-                <w:lang/>
               </w:rPr>
               <w:t>3</w:t>
             </w:r>
@@ -595,7 +607,6 @@
                 <w:rFonts w:ascii="Calibri" w:eastAsia="Times New Roman" w:hAnsi="Calibri" w:cs="Calibri"/>
                 <w:b/>
                 <w:bCs/>
-                <w:lang/>
               </w:rPr>
               <w:t>B Model</w:t>
             </w:r>
@@ -614,7 +625,6 @@
                 <w:rFonts w:ascii="Calibri" w:eastAsia="Times New Roman" w:hAnsi="Calibri" w:cs="Calibri"/>
                 <w:b/>
                 <w:bCs/>
-                <w:lang/>
               </w:rPr>
             </w:pPr>
             <w:r>
@@ -622,7 +632,6 @@
                 <w:rFonts w:ascii="Calibri" w:eastAsia="Times New Roman" w:hAnsi="Calibri" w:cs="Calibri"/>
                 <w:b/>
                 <w:bCs/>
-                <w:lang/>
               </w:rPr>
               <w:t>7B Model</w:t>
             </w:r>
@@ -641,7 +650,6 @@
                 <w:rFonts w:ascii="Calibri" w:eastAsia="Times New Roman" w:hAnsi="Calibri" w:cs="Calibri"/>
                 <w:b/>
                 <w:bCs/>
-                <w:lang/>
               </w:rPr>
             </w:pPr>
             <w:r>
@@ -649,7 +657,6 @@
                 <w:rFonts w:ascii="Calibri" w:eastAsia="Times New Roman" w:hAnsi="Calibri" w:cs="Calibri"/>
                 <w:b/>
                 <w:bCs/>
-                <w:lang/>
               </w:rPr>
               <w:t>14B Model</w:t>
             </w:r>
@@ -657,7 +664,7 @@
         </w:tc>
         <w:tc>
           <w:tcPr>
-            <w:tcW w:w="2693" w:type="dxa"/>
+            <w:tcW w:w="3507" w:type="dxa"/>
             <w:vAlign w:val="center"/>
             <w:hideMark/>
           </w:tcPr>
@@ -668,7 +675,6 @@
                 <w:rFonts w:ascii="Calibri" w:eastAsia="Times New Roman" w:hAnsi="Calibri" w:cs="Calibri"/>
                 <w:b/>
                 <w:bCs/>
-                <w:lang/>
               </w:rPr>
             </w:pPr>
             <w:r>
@@ -676,7 +682,6 @@
                 <w:rFonts w:ascii="Calibri" w:eastAsia="Times New Roman" w:hAnsi="Calibri" w:cs="Calibri"/>
                 <w:b/>
                 <w:bCs/>
-                <w:lang/>
               </w:rPr>
               <w:t>Comments</w:t>
             </w:r>
@@ -685,7 +690,6 @@
                 <w:rFonts w:ascii="Calibri" w:eastAsia="Times New Roman" w:hAnsi="Calibri" w:cs="Calibri"/>
                 <w:b/>
                 <w:bCs/>
-                <w:lang/>
               </w:rPr>
               <w:t xml:space="preserve"> (if any)</w:t>
             </w:r>
@@ -695,7 +699,7 @@
       <w:tr>
         <w:tc>
           <w:tcPr>
-            <w:tcW w:w="2122" w:type="dxa"/>
+            <w:tcW w:w="1255" w:type="dxa"/>
             <w:vMerge w:val="restart"/>
             <w:tcMar>
               <w:top w:w="15" w:type="dxa"/>
@@ -711,7 +715,6 @@
               <w:spacing w:after="0" w:line="240" w:lineRule="auto"/>
               <w:rPr>
                 <w:rFonts w:ascii="Calibri" w:eastAsia="Times New Roman" w:hAnsi="Calibri" w:cs="Calibri"/>
-                <w:lang/>
               </w:rPr>
             </w:pPr>
             <w:r>
@@ -719,7 +722,6 @@
                 <w:rFonts w:ascii="Calibri" w:eastAsia="Times New Roman" w:hAnsi="Calibri" w:cs="Calibri"/>
                 <w:b/>
                 <w:bCs/>
-                <w:lang/>
               </w:rPr>
               <w:t xml:space="preserve"> </w:t>
             </w:r>
@@ -728,7 +730,6 @@
                 <w:rFonts w:ascii="Calibri" w:eastAsia="Times New Roman" w:hAnsi="Calibri" w:cs="Calibri"/>
                 <w:b/>
                 <w:bCs/>
-                <w:lang/>
               </w:rPr>
               <w:t>Summarization</w:t>
             </w:r>
@@ -736,7 +737,7 @@
         </w:tc>
         <w:tc>
           <w:tcPr>
-            <w:tcW w:w="1417" w:type="dxa"/>
+            <w:tcW w:w="2284" w:type="dxa"/>
             <w:vAlign w:val="center"/>
             <w:hideMark/>
           </w:tcPr>
@@ -745,13 +746,11 @@
               <w:spacing w:after="0" w:line="240" w:lineRule="auto"/>
               <w:rPr>
                 <w:rFonts w:ascii="Calibri" w:eastAsia="Times New Roman" w:hAnsi="Calibri" w:cs="Calibri"/>
-                <w:lang/>
-              </w:rPr>
-            </w:pPr>
-            <w:r>
-              <w:rPr>
-                <w:rFonts w:ascii="Calibri" w:eastAsia="Times New Roman" w:hAnsi="Calibri" w:cs="Calibri"/>
-                <w:lang/>
+              </w:rPr>
+            </w:pPr>
+            <w:r>
+              <w:rPr>
+                <w:rFonts w:ascii="Calibri" w:eastAsia="Times New Roman" w:hAnsi="Calibri" w:cs="Calibri"/>
               </w:rPr>
               <w:t>Conciseness</w:t>
             </w:r>
@@ -768,14 +767,12 @@
               <w:rPr>
                 <w:rFonts w:ascii="Calibri" w:eastAsia="Times New Roman" w:hAnsi="Calibri" w:cs="Calibri"/>
                 <w:color w:val="FF0000"/>
-                <w:lang/>
-              </w:rPr>
-            </w:pPr>
-            <w:r>
-              <w:rPr>
-                <w:rFonts w:ascii="Calibri" w:eastAsia="Times New Roman" w:hAnsi="Calibri" w:cs="Calibri"/>
-                <w:color w:val="FF0000"/>
-                <w:lang/>
+              </w:rPr>
+            </w:pPr>
+            <w:r>
+              <w:rPr>
+                <w:rFonts w:ascii="Calibri" w:eastAsia="Times New Roman" w:hAnsi="Calibri" w:cs="Calibri"/>
+                <w:color w:val="FF0000"/>
               </w:rPr>
               <w:t>5</w:t>
             </w:r>
@@ -792,9 +789,15 @@
               <w:rPr>
                 <w:rFonts w:ascii="Calibri" w:eastAsia="Times New Roman" w:hAnsi="Calibri" w:cs="Calibri"/>
                 <w:color w:val="FF0000"/>
-                <w:lang/>
-              </w:rPr>
-            </w:pPr>
+              </w:rPr>
+            </w:pPr>
+            <w:r>
+              <w:rPr>
+                <w:rFonts w:ascii="Calibri" w:eastAsia="Times New Roman" w:hAnsi="Calibri" w:cs="Calibri"/>
+                <w:color w:val="FF0000"/>
+              </w:rPr>
+              <w:t>4</w:t>
+            </w:r>
           </w:p>
         </w:tc>
         <w:tc>
@@ -808,33 +811,106 @@
               <w:rPr>
                 <w:rFonts w:ascii="Calibri" w:eastAsia="Times New Roman" w:hAnsi="Calibri" w:cs="Calibri"/>
                 <w:color w:val="FF0000"/>
-                <w:lang/>
-              </w:rPr>
-            </w:pPr>
-          </w:p>
-        </w:tc>
-        <w:tc>
-          <w:tcPr>
-            <w:tcW w:w="2693" w:type="dxa"/>
-            <w:vAlign w:val="center"/>
-          </w:tcPr>
-          <w:p>
-            <w:pPr>
-              <w:spacing w:after="0" w:line="240" w:lineRule="auto"/>
-              <w:rPr>
-                <w:rFonts w:ascii="Calibri" w:eastAsia="Times New Roman" w:hAnsi="Calibri" w:cs="Calibri"/>
-                <w:color w:val="FF0000"/>
-                <w:lang/>
-              </w:rPr>
-            </w:pPr>
-          </w:p>
-          <w:p>
-            <w:pPr>
-              <w:spacing w:after="0" w:line="240" w:lineRule="auto"/>
-              <w:rPr>
-                <w:rFonts w:ascii="Calibri" w:eastAsia="Times New Roman" w:hAnsi="Calibri" w:cs="Calibri"/>
-                <w:color w:val="FF0000"/>
-                <w:lang/>
+              </w:rPr>
+            </w:pPr>
+            <w:r>
+              <w:rPr>
+                <w:rFonts w:ascii="Calibri" w:eastAsia="Times New Roman" w:hAnsi="Calibri" w:cs="Calibri"/>
+                <w:color w:val="FF0000"/>
+              </w:rPr>
+              <w:t>4</w:t>
+            </w:r>
+          </w:p>
+        </w:tc>
+        <w:tc>
+          <w:tcPr>
+            <w:tcW w:w="3507" w:type="dxa"/>
+            <w:vAlign w:val="center"/>
+          </w:tcPr>
+          <w:p>
+            <w:pPr>
+              <w:spacing w:after="0" w:line="240" w:lineRule="auto"/>
+              <w:rPr>
+                <w:rFonts w:ascii="Calibri" w:eastAsia="Times New Roman" w:hAnsi="Calibri" w:cs="Calibri"/>
+                <w:color w:val="FF0000"/>
+              </w:rPr>
+            </w:pPr>
+            <w:r>
+              <w:rPr>
+                <w:rFonts w:ascii="Calibri" w:eastAsia="Times New Roman" w:hAnsi="Calibri" w:cs="Calibri"/>
+                <w:color w:val="FF0000"/>
+              </w:rPr>
+              <w:t xml:space="preserve">3B one was short and to the point while 7B is </w:t>
+            </w:r>
+            <w:proofErr w:type="gramStart"/>
+            <w:r>
+              <w:rPr>
+                <w:rFonts w:ascii="Calibri" w:eastAsia="Times New Roman" w:hAnsi="Calibri" w:cs="Calibri"/>
+                <w:color w:val="FF0000"/>
+              </w:rPr>
+              <w:t>lightly</w:t>
+            </w:r>
+            <w:proofErr w:type="gramEnd"/>
+            <w:r>
+              <w:rPr>
+                <w:rFonts w:ascii="Calibri" w:eastAsia="Times New Roman" w:hAnsi="Calibri" w:cs="Calibri"/>
+                <w:color w:val="FF0000"/>
+              </w:rPr>
+              <w:t xml:space="preserve"> longer</w:t>
+            </w:r>
+            <w:r>
+              <w:rPr>
+                <w:rFonts w:ascii="Calibri" w:eastAsia="Times New Roman" w:hAnsi="Calibri" w:cs="Calibri"/>
+                <w:color w:val="FF0000"/>
+              </w:rPr>
+              <w:t xml:space="preserve">. 13b had </w:t>
+            </w:r>
+            <w:proofErr w:type="spellStart"/>
+            <w:r>
+              <w:rPr>
+                <w:rFonts w:ascii="Calibri" w:eastAsia="Times New Roman" w:hAnsi="Calibri" w:cs="Calibri"/>
+                <w:color w:val="FF0000"/>
+              </w:rPr>
+              <w:t>rep</w:t>
+            </w:r>
+            <w:r>
+              <w:rPr>
+                <w:rFonts w:ascii="Calibri" w:eastAsia="Times New Roman" w:hAnsi="Calibri" w:cs="Calibri"/>
+                <w:color w:val="FF0000"/>
+              </w:rPr>
+              <w:t>i</w:t>
+            </w:r>
+            <w:r>
+              <w:rPr>
+                <w:rFonts w:ascii="Calibri" w:eastAsia="Times New Roman" w:hAnsi="Calibri" w:cs="Calibri"/>
+                <w:color w:val="FF0000"/>
+              </w:rPr>
+              <w:t>tition</w:t>
+            </w:r>
+            <w:proofErr w:type="spellEnd"/>
+            <w:r>
+              <w:rPr>
+                <w:rFonts w:ascii="Calibri" w:eastAsia="Times New Roman" w:hAnsi="Calibri" w:cs="Calibri"/>
+                <w:color w:val="FF0000"/>
+              </w:rPr>
+              <w:t xml:space="preserve"> and less </w:t>
+            </w:r>
+            <w:proofErr w:type="spellStart"/>
+            <w:r>
+              <w:rPr>
+                <w:rFonts w:ascii="Calibri" w:eastAsia="Times New Roman" w:hAnsi="Calibri" w:cs="Calibri"/>
+                <w:color w:val="FF0000"/>
+              </w:rPr>
+              <w:t>readabiliy</w:t>
+            </w:r>
+            <w:proofErr w:type="spellEnd"/>
+          </w:p>
+          <w:p>
+            <w:pPr>
+              <w:spacing w:after="0" w:line="240" w:lineRule="auto"/>
+              <w:rPr>
+                <w:rFonts w:ascii="Calibri" w:eastAsia="Times New Roman" w:hAnsi="Calibri" w:cs="Calibri"/>
+                <w:color w:val="FF0000"/>
               </w:rPr>
             </w:pPr>
           </w:p>
@@ -843,7 +919,7 @@
       <w:tr>
         <w:tc>
           <w:tcPr>
-            <w:tcW w:w="2122" w:type="dxa"/>
+            <w:tcW w:w="1255" w:type="dxa"/>
             <w:vMerge/>
             <w:tcMar>
               <w:top w:w="15" w:type="dxa"/>
@@ -859,14 +935,13 @@
               <w:spacing w:after="0" w:line="240" w:lineRule="auto"/>
               <w:rPr>
                 <w:rFonts w:ascii="Calibri" w:eastAsia="Times New Roman" w:hAnsi="Calibri" w:cs="Calibri"/>
-                <w:lang/>
-              </w:rPr>
-            </w:pPr>
-          </w:p>
-        </w:tc>
-        <w:tc>
-          <w:tcPr>
-            <w:tcW w:w="1417" w:type="dxa"/>
+              </w:rPr>
+            </w:pPr>
+          </w:p>
+        </w:tc>
+        <w:tc>
+          <w:tcPr>
+            <w:tcW w:w="2284" w:type="dxa"/>
             <w:vAlign w:val="center"/>
             <w:hideMark/>
           </w:tcPr>
@@ -875,13 +950,11 @@
               <w:spacing w:after="0" w:line="240" w:lineRule="auto"/>
               <w:rPr>
                 <w:rFonts w:ascii="Calibri" w:eastAsia="Times New Roman" w:hAnsi="Calibri" w:cs="Calibri"/>
-                <w:lang/>
-              </w:rPr>
-            </w:pPr>
-            <w:r>
-              <w:rPr>
-                <w:rFonts w:ascii="Calibri" w:eastAsia="Times New Roman" w:hAnsi="Calibri" w:cs="Calibri"/>
-                <w:lang/>
+              </w:rPr>
+            </w:pPr>
+            <w:r>
+              <w:rPr>
+                <w:rFonts w:ascii="Calibri" w:eastAsia="Times New Roman" w:hAnsi="Calibri" w:cs="Calibri"/>
               </w:rPr>
               <w:t>Clarity</w:t>
             </w:r>
@@ -898,14 +971,12 @@
               <w:rPr>
                 <w:rFonts w:ascii="Calibri" w:eastAsia="Times New Roman" w:hAnsi="Calibri" w:cs="Calibri"/>
                 <w:color w:val="FF0000"/>
-                <w:lang/>
-              </w:rPr>
-            </w:pPr>
-            <w:r>
-              <w:rPr>
-                <w:rFonts w:ascii="Calibri" w:eastAsia="Times New Roman" w:hAnsi="Calibri" w:cs="Calibri"/>
-                <w:color w:val="FF0000"/>
-                <w:lang/>
+              </w:rPr>
+            </w:pPr>
+            <w:r>
+              <w:rPr>
+                <w:rFonts w:ascii="Calibri" w:eastAsia="Times New Roman" w:hAnsi="Calibri" w:cs="Calibri"/>
+                <w:color w:val="FF0000"/>
               </w:rPr>
               <w:t>5</w:t>
             </w:r>
@@ -922,9 +993,15 @@
               <w:rPr>
                 <w:rFonts w:ascii="Calibri" w:eastAsia="Times New Roman" w:hAnsi="Calibri" w:cs="Calibri"/>
                 <w:color w:val="FF0000"/>
-                <w:lang/>
-              </w:rPr>
-            </w:pPr>
+              </w:rPr>
+            </w:pPr>
+            <w:r>
+              <w:rPr>
+                <w:rFonts w:ascii="Calibri" w:eastAsia="Times New Roman" w:hAnsi="Calibri" w:cs="Calibri"/>
+                <w:color w:val="FF0000"/>
+              </w:rPr>
+              <w:t>5</w:t>
+            </w:r>
           </w:p>
         </w:tc>
         <w:tc>
@@ -938,33 +1015,37 @@
               <w:rPr>
                 <w:rFonts w:ascii="Calibri" w:eastAsia="Times New Roman" w:hAnsi="Calibri" w:cs="Calibri"/>
                 <w:color w:val="FF0000"/>
-                <w:lang/>
-              </w:rPr>
-            </w:pPr>
-          </w:p>
-        </w:tc>
-        <w:tc>
-          <w:tcPr>
-            <w:tcW w:w="2693" w:type="dxa"/>
-            <w:vAlign w:val="center"/>
-          </w:tcPr>
-          <w:p>
-            <w:pPr>
-              <w:spacing w:after="0" w:line="240" w:lineRule="auto"/>
-              <w:rPr>
-                <w:rFonts w:ascii="Calibri" w:eastAsia="Times New Roman" w:hAnsi="Calibri" w:cs="Calibri"/>
-                <w:color w:val="FF0000"/>
-                <w:lang/>
-              </w:rPr>
-            </w:pPr>
-          </w:p>
-          <w:p>
-            <w:pPr>
-              <w:spacing w:after="0" w:line="240" w:lineRule="auto"/>
-              <w:rPr>
-                <w:rFonts w:ascii="Calibri" w:eastAsia="Times New Roman" w:hAnsi="Calibri" w:cs="Calibri"/>
-                <w:color w:val="FF0000"/>
-                <w:lang/>
+              </w:rPr>
+            </w:pPr>
+            <w:r>
+              <w:rPr>
+                <w:rFonts w:ascii="Calibri" w:eastAsia="Times New Roman" w:hAnsi="Calibri" w:cs="Calibri"/>
+                <w:color w:val="FF0000"/>
+              </w:rPr>
+              <w:t>5</w:t>
+            </w:r>
+          </w:p>
+        </w:tc>
+        <w:tc>
+          <w:tcPr>
+            <w:tcW w:w="3507" w:type="dxa"/>
+            <w:vAlign w:val="center"/>
+          </w:tcPr>
+          <w:p>
+            <w:pPr>
+              <w:spacing w:after="0" w:line="240" w:lineRule="auto"/>
+              <w:rPr>
+                <w:rFonts w:ascii="Calibri" w:eastAsia="Times New Roman" w:hAnsi="Calibri" w:cs="Calibri"/>
+                <w:color w:val="FF0000"/>
+              </w:rPr>
+            </w:pPr>
+          </w:p>
+          <w:p>
+            <w:pPr>
+              <w:spacing w:after="0" w:line="240" w:lineRule="auto"/>
+              <w:rPr>
+                <w:rFonts w:ascii="Calibri" w:eastAsia="Times New Roman" w:hAnsi="Calibri" w:cs="Calibri"/>
+                <w:color w:val="FF0000"/>
               </w:rPr>
             </w:pPr>
           </w:p>
@@ -973,7 +1054,7 @@
       <w:tr>
         <w:tc>
           <w:tcPr>
-            <w:tcW w:w="2122" w:type="dxa"/>
+            <w:tcW w:w="1255" w:type="dxa"/>
             <w:vMerge w:val="restart"/>
             <w:tcMar>
               <w:top w:w="15" w:type="dxa"/>
@@ -989,7 +1070,6 @@
               <w:spacing w:after="0" w:line="240" w:lineRule="auto"/>
               <w:rPr>
                 <w:rFonts w:ascii="Calibri" w:eastAsia="Times New Roman" w:hAnsi="Calibri" w:cs="Calibri"/>
-                <w:lang/>
               </w:rPr>
             </w:pPr>
             <w:r>
@@ -997,7 +1077,6 @@
                 <w:rFonts w:ascii="Calibri" w:eastAsia="Times New Roman" w:hAnsi="Calibri" w:cs="Calibri"/>
                 <w:b/>
                 <w:bCs/>
-                <w:lang/>
               </w:rPr>
               <w:t xml:space="preserve"> </w:t>
             </w:r>
@@ -1006,7 +1085,6 @@
                 <w:rFonts w:ascii="Calibri" w:eastAsia="Times New Roman" w:hAnsi="Calibri" w:cs="Calibri"/>
                 <w:b/>
                 <w:bCs/>
-                <w:lang/>
               </w:rPr>
               <w:t>Question Answering</w:t>
             </w:r>
@@ -1014,7 +1092,7 @@
         </w:tc>
         <w:tc>
           <w:tcPr>
-            <w:tcW w:w="1417" w:type="dxa"/>
+            <w:tcW w:w="2284" w:type="dxa"/>
             <w:vAlign w:val="center"/>
             <w:hideMark/>
           </w:tcPr>
@@ -1023,13 +1101,11 @@
               <w:spacing w:after="0" w:line="240" w:lineRule="auto"/>
               <w:rPr>
                 <w:rFonts w:ascii="Calibri" w:eastAsia="Times New Roman" w:hAnsi="Calibri" w:cs="Calibri"/>
-                <w:lang/>
-              </w:rPr>
-            </w:pPr>
-            <w:r>
-              <w:rPr>
-                <w:rFonts w:ascii="Calibri" w:eastAsia="Times New Roman" w:hAnsi="Calibri" w:cs="Calibri"/>
-                <w:lang/>
+              </w:rPr>
+            </w:pPr>
+            <w:r>
+              <w:rPr>
+                <w:rFonts w:ascii="Calibri" w:eastAsia="Times New Roman" w:hAnsi="Calibri" w:cs="Calibri"/>
               </w:rPr>
               <w:t>Accuracy</w:t>
             </w:r>
@@ -1046,14 +1122,34 @@
               <w:rPr>
                 <w:rFonts w:ascii="Calibri" w:eastAsia="Times New Roman" w:hAnsi="Calibri" w:cs="Calibri"/>
                 <w:color w:val="FF0000"/>
-                <w:lang/>
-              </w:rPr>
-            </w:pPr>
-            <w:r>
-              <w:rPr>
-                <w:rFonts w:ascii="Calibri" w:eastAsia="Times New Roman" w:hAnsi="Calibri" w:cs="Calibri"/>
-                <w:color w:val="FF0000"/>
-                <w:lang/>
+              </w:rPr>
+            </w:pPr>
+            <w:r>
+              <w:rPr>
+                <w:rFonts w:ascii="Calibri" w:eastAsia="Times New Roman" w:hAnsi="Calibri" w:cs="Calibri"/>
+                <w:color w:val="FF0000"/>
+              </w:rPr>
+              <w:t>4</w:t>
+            </w:r>
+          </w:p>
+        </w:tc>
+        <w:tc>
+          <w:tcPr>
+            <w:tcW w:w="993" w:type="dxa"/>
+            <w:vAlign w:val="center"/>
+          </w:tcPr>
+          <w:p>
+            <w:pPr>
+              <w:spacing w:after="0" w:line="240" w:lineRule="auto"/>
+              <w:rPr>
+                <w:rFonts w:ascii="Calibri" w:eastAsia="Times New Roman" w:hAnsi="Calibri" w:cs="Calibri"/>
+                <w:color w:val="FF0000"/>
+              </w:rPr>
+            </w:pPr>
+            <w:r>
+              <w:rPr>
+                <w:rFonts w:ascii="Calibri" w:eastAsia="Times New Roman" w:hAnsi="Calibri" w:cs="Calibri"/>
+                <w:color w:val="FF0000"/>
               </w:rPr>
               <w:t>5</w:t>
             </w:r>
@@ -1061,22 +1157,6 @@
         </w:tc>
         <w:tc>
           <w:tcPr>
-            <w:tcW w:w="993" w:type="dxa"/>
-            <w:vAlign w:val="center"/>
-          </w:tcPr>
-          <w:p>
-            <w:pPr>
-              <w:spacing w:after="0" w:line="240" w:lineRule="auto"/>
-              <w:rPr>
-                <w:rFonts w:ascii="Calibri" w:eastAsia="Times New Roman" w:hAnsi="Calibri" w:cs="Calibri"/>
-                <w:color w:val="FF0000"/>
-                <w:lang/>
-              </w:rPr>
-            </w:pPr>
-          </w:p>
-        </w:tc>
-        <w:tc>
-          <w:tcPr>
             <w:tcW w:w="1134" w:type="dxa"/>
             <w:vAlign w:val="center"/>
           </w:tcPr>
@@ -1086,33 +1166,37 @@
               <w:rPr>
                 <w:rFonts w:ascii="Calibri" w:eastAsia="Times New Roman" w:hAnsi="Calibri" w:cs="Calibri"/>
                 <w:color w:val="FF0000"/>
-                <w:lang/>
-              </w:rPr>
-            </w:pPr>
-          </w:p>
-        </w:tc>
-        <w:tc>
-          <w:tcPr>
-            <w:tcW w:w="2693" w:type="dxa"/>
-            <w:vAlign w:val="center"/>
-          </w:tcPr>
-          <w:p>
-            <w:pPr>
-              <w:spacing w:after="0" w:line="240" w:lineRule="auto"/>
-              <w:rPr>
-                <w:rFonts w:ascii="Calibri" w:eastAsia="Times New Roman" w:hAnsi="Calibri" w:cs="Calibri"/>
-                <w:color w:val="FF0000"/>
-                <w:lang/>
-              </w:rPr>
-            </w:pPr>
-          </w:p>
-          <w:p>
-            <w:pPr>
-              <w:spacing w:after="0" w:line="240" w:lineRule="auto"/>
-              <w:rPr>
-                <w:rFonts w:ascii="Calibri" w:eastAsia="Times New Roman" w:hAnsi="Calibri" w:cs="Calibri"/>
-                <w:color w:val="FF0000"/>
-                <w:lang/>
+              </w:rPr>
+            </w:pPr>
+            <w:r>
+              <w:rPr>
+                <w:rFonts w:ascii="Calibri" w:eastAsia="Times New Roman" w:hAnsi="Calibri" w:cs="Calibri"/>
+                <w:color w:val="FF0000"/>
+              </w:rPr>
+              <w:t>5</w:t>
+            </w:r>
+          </w:p>
+        </w:tc>
+        <w:tc>
+          <w:tcPr>
+            <w:tcW w:w="3507" w:type="dxa"/>
+            <w:vAlign w:val="center"/>
+          </w:tcPr>
+          <w:p>
+            <w:pPr>
+              <w:spacing w:after="0" w:line="240" w:lineRule="auto"/>
+              <w:rPr>
+                <w:rFonts w:ascii="Calibri" w:eastAsia="Times New Roman" w:hAnsi="Calibri" w:cs="Calibri"/>
+                <w:color w:val="FF0000"/>
+              </w:rPr>
+            </w:pPr>
+          </w:p>
+          <w:p>
+            <w:pPr>
+              <w:spacing w:after="0" w:line="240" w:lineRule="auto"/>
+              <w:rPr>
+                <w:rFonts w:ascii="Calibri" w:eastAsia="Times New Roman" w:hAnsi="Calibri" w:cs="Calibri"/>
+                <w:color w:val="FF0000"/>
               </w:rPr>
             </w:pPr>
           </w:p>
@@ -1121,7 +1205,7 @@
       <w:tr>
         <w:tc>
           <w:tcPr>
-            <w:tcW w:w="2122" w:type="dxa"/>
+            <w:tcW w:w="1255" w:type="dxa"/>
             <w:vMerge/>
             <w:tcMar>
               <w:top w:w="15" w:type="dxa"/>
@@ -1138,28 +1222,25 @@
                 <w:rFonts w:ascii="Calibri" w:eastAsia="Times New Roman" w:hAnsi="Calibri" w:cs="Calibri"/>
                 <w:b/>
                 <w:bCs/>
-                <w:lang/>
-              </w:rPr>
-            </w:pPr>
-          </w:p>
-        </w:tc>
-        <w:tc>
-          <w:tcPr>
-            <w:tcW w:w="1417" w:type="dxa"/>
-            <w:vAlign w:val="center"/>
-          </w:tcPr>
-          <w:p>
-            <w:pPr>
-              <w:spacing w:after="0" w:line="240" w:lineRule="auto"/>
-              <w:rPr>
-                <w:rFonts w:ascii="Calibri" w:eastAsia="Times New Roman" w:hAnsi="Calibri" w:cs="Calibri"/>
-                <w:lang/>
-              </w:rPr>
-            </w:pPr>
-            <w:r>
-              <w:rPr>
-                <w:rFonts w:ascii="Calibri" w:eastAsia="Times New Roman" w:hAnsi="Calibri" w:cs="Calibri"/>
-                <w:lang/>
+              </w:rPr>
+            </w:pPr>
+          </w:p>
+        </w:tc>
+        <w:tc>
+          <w:tcPr>
+            <w:tcW w:w="2284" w:type="dxa"/>
+            <w:vAlign w:val="center"/>
+          </w:tcPr>
+          <w:p>
+            <w:pPr>
+              <w:spacing w:after="0" w:line="240" w:lineRule="auto"/>
+              <w:rPr>
+                <w:rFonts w:ascii="Calibri" w:eastAsia="Times New Roman" w:hAnsi="Calibri" w:cs="Calibri"/>
+              </w:rPr>
+            </w:pPr>
+            <w:r>
+              <w:rPr>
+                <w:rFonts w:ascii="Calibri" w:eastAsia="Times New Roman" w:hAnsi="Calibri" w:cs="Calibri"/>
               </w:rPr>
               <w:t>Completeness</w:t>
             </w:r>
@@ -1176,14 +1257,12 @@
               <w:rPr>
                 <w:rFonts w:ascii="Calibri" w:eastAsia="Times New Roman" w:hAnsi="Calibri" w:cs="Calibri"/>
                 <w:color w:val="FF0000"/>
-                <w:lang/>
-              </w:rPr>
-            </w:pPr>
-            <w:r>
-              <w:rPr>
-                <w:rFonts w:ascii="Calibri" w:eastAsia="Times New Roman" w:hAnsi="Calibri" w:cs="Calibri"/>
-                <w:color w:val="FF0000"/>
-                <w:lang/>
+              </w:rPr>
+            </w:pPr>
+            <w:r>
+              <w:rPr>
+                <w:rFonts w:ascii="Calibri" w:eastAsia="Times New Roman" w:hAnsi="Calibri" w:cs="Calibri"/>
+                <w:color w:val="FF0000"/>
               </w:rPr>
               <w:t>5</w:t>
             </w:r>
@@ -1200,9 +1279,15 @@
               <w:rPr>
                 <w:rFonts w:ascii="Calibri" w:eastAsia="Times New Roman" w:hAnsi="Calibri" w:cs="Calibri"/>
                 <w:color w:val="FF0000"/>
-                <w:lang/>
-              </w:rPr>
-            </w:pPr>
+              </w:rPr>
+            </w:pPr>
+            <w:r>
+              <w:rPr>
+                <w:rFonts w:ascii="Calibri" w:eastAsia="Times New Roman" w:hAnsi="Calibri" w:cs="Calibri"/>
+                <w:color w:val="FF0000"/>
+              </w:rPr>
+              <w:t>5</w:t>
+            </w:r>
           </w:p>
         </w:tc>
         <w:tc>
@@ -1216,33 +1301,37 @@
               <w:rPr>
                 <w:rFonts w:ascii="Calibri" w:eastAsia="Times New Roman" w:hAnsi="Calibri" w:cs="Calibri"/>
                 <w:color w:val="FF0000"/>
-                <w:lang/>
-              </w:rPr>
-            </w:pPr>
-          </w:p>
-        </w:tc>
-        <w:tc>
-          <w:tcPr>
-            <w:tcW w:w="2693" w:type="dxa"/>
-            <w:vAlign w:val="center"/>
-          </w:tcPr>
-          <w:p>
-            <w:pPr>
-              <w:spacing w:after="0" w:line="240" w:lineRule="auto"/>
-              <w:rPr>
-                <w:rFonts w:ascii="Calibri" w:eastAsia="Times New Roman" w:hAnsi="Calibri" w:cs="Calibri"/>
-                <w:color w:val="FF0000"/>
-                <w:lang/>
-              </w:rPr>
-            </w:pPr>
-          </w:p>
-          <w:p>
-            <w:pPr>
-              <w:spacing w:after="0" w:line="240" w:lineRule="auto"/>
-              <w:rPr>
-                <w:rFonts w:ascii="Calibri" w:eastAsia="Times New Roman" w:hAnsi="Calibri" w:cs="Calibri"/>
-                <w:color w:val="FF0000"/>
-                <w:lang/>
+              </w:rPr>
+            </w:pPr>
+            <w:r>
+              <w:rPr>
+                <w:rFonts w:ascii="Calibri" w:eastAsia="Times New Roman" w:hAnsi="Calibri" w:cs="Calibri"/>
+                <w:color w:val="FF0000"/>
+              </w:rPr>
+              <w:t>5</w:t>
+            </w:r>
+          </w:p>
+        </w:tc>
+        <w:tc>
+          <w:tcPr>
+            <w:tcW w:w="3507" w:type="dxa"/>
+            <w:vAlign w:val="center"/>
+          </w:tcPr>
+          <w:p>
+            <w:pPr>
+              <w:spacing w:after="0" w:line="240" w:lineRule="auto"/>
+              <w:rPr>
+                <w:rFonts w:ascii="Calibri" w:eastAsia="Times New Roman" w:hAnsi="Calibri" w:cs="Calibri"/>
+                <w:color w:val="FF0000"/>
+              </w:rPr>
+            </w:pPr>
+          </w:p>
+          <w:p>
+            <w:pPr>
+              <w:spacing w:after="0" w:line="240" w:lineRule="auto"/>
+              <w:rPr>
+                <w:rFonts w:ascii="Calibri" w:eastAsia="Times New Roman" w:hAnsi="Calibri" w:cs="Calibri"/>
+                <w:color w:val="FF0000"/>
               </w:rPr>
             </w:pPr>
           </w:p>
@@ -1251,7 +1340,7 @@
       <w:tr>
         <w:tc>
           <w:tcPr>
-            <w:tcW w:w="2122" w:type="dxa"/>
+            <w:tcW w:w="1255" w:type="dxa"/>
             <w:vMerge w:val="restart"/>
             <w:tcMar>
               <w:top w:w="15" w:type="dxa"/>
@@ -1269,7 +1358,6 @@
                 <w:rFonts w:ascii="Calibri" w:eastAsia="Times New Roman" w:hAnsi="Calibri" w:cs="Calibri"/>
                 <w:b/>
                 <w:bCs/>
-                <w:lang/>
               </w:rPr>
             </w:pPr>
             <w:r>
@@ -1277,7 +1365,6 @@
                 <w:rFonts w:ascii="Calibri" w:eastAsia="Times New Roman" w:hAnsi="Calibri" w:cs="Calibri"/>
                 <w:b/>
                 <w:bCs/>
-                <w:lang/>
               </w:rPr>
               <w:t xml:space="preserve"> </w:t>
             </w:r>
@@ -1286,7 +1373,6 @@
                 <w:rFonts w:ascii="Calibri" w:eastAsia="Times New Roman" w:hAnsi="Calibri" w:cs="Calibri"/>
                 <w:b/>
                 <w:bCs/>
-                <w:lang/>
               </w:rPr>
               <w:t>Keyword Extraction</w:t>
             </w:r>
@@ -1294,7 +1380,7 @@
         </w:tc>
         <w:tc>
           <w:tcPr>
-            <w:tcW w:w="1417" w:type="dxa"/>
+            <w:tcW w:w="2284" w:type="dxa"/>
             <w:vAlign w:val="center"/>
             <w:hideMark/>
           </w:tcPr>
@@ -1303,13 +1389,11 @@
               <w:spacing w:after="0" w:line="240" w:lineRule="auto"/>
               <w:rPr>
                 <w:rFonts w:ascii="Calibri" w:eastAsia="Times New Roman" w:hAnsi="Calibri" w:cs="Calibri"/>
-                <w:lang/>
-              </w:rPr>
-            </w:pPr>
-            <w:r>
-              <w:rPr>
-                <w:rFonts w:ascii="Calibri" w:eastAsia="Times New Roman" w:hAnsi="Calibri" w:cs="Calibri"/>
-                <w:lang/>
+              </w:rPr>
+            </w:pPr>
+            <w:r>
+              <w:rPr>
+                <w:rFonts w:ascii="Calibri" w:eastAsia="Times New Roman" w:hAnsi="Calibri" w:cs="Calibri"/>
               </w:rPr>
               <w:t>Completeness</w:t>
             </w:r>
@@ -1326,14 +1410,12 @@
               <w:rPr>
                 <w:rFonts w:ascii="Calibri" w:eastAsia="Times New Roman" w:hAnsi="Calibri" w:cs="Calibri"/>
                 <w:color w:val="FF0000"/>
-                <w:lang/>
-              </w:rPr>
-            </w:pPr>
-            <w:r>
-              <w:rPr>
-                <w:rFonts w:ascii="Calibri" w:eastAsia="Times New Roman" w:hAnsi="Calibri" w:cs="Calibri"/>
-                <w:color w:val="FF0000"/>
-                <w:lang/>
+              </w:rPr>
+            </w:pPr>
+            <w:r>
+              <w:rPr>
+                <w:rFonts w:ascii="Calibri" w:eastAsia="Times New Roman" w:hAnsi="Calibri" w:cs="Calibri"/>
+                <w:color w:val="FF0000"/>
               </w:rPr>
               <w:t>3</w:t>
             </w:r>
@@ -1350,9 +1432,15 @@
               <w:rPr>
                 <w:rFonts w:ascii="Calibri" w:eastAsia="Times New Roman" w:hAnsi="Calibri" w:cs="Calibri"/>
                 <w:color w:val="FF0000"/>
-                <w:lang/>
-              </w:rPr>
-            </w:pPr>
+              </w:rPr>
+            </w:pPr>
+            <w:r>
+              <w:rPr>
+                <w:rFonts w:ascii="Calibri" w:eastAsia="Times New Roman" w:hAnsi="Calibri" w:cs="Calibri"/>
+                <w:color w:val="FF0000"/>
+              </w:rPr>
+              <w:t>5</w:t>
+            </w:r>
           </w:p>
         </w:tc>
         <w:tc>
@@ -1366,33 +1454,37 @@
               <w:rPr>
                 <w:rFonts w:ascii="Calibri" w:eastAsia="Times New Roman" w:hAnsi="Calibri" w:cs="Calibri"/>
                 <w:color w:val="FF0000"/>
-                <w:lang/>
-              </w:rPr>
-            </w:pPr>
-          </w:p>
-        </w:tc>
-        <w:tc>
-          <w:tcPr>
-            <w:tcW w:w="2693" w:type="dxa"/>
-            <w:vAlign w:val="center"/>
-          </w:tcPr>
-          <w:p>
-            <w:pPr>
-              <w:spacing w:after="0" w:line="240" w:lineRule="auto"/>
-              <w:rPr>
-                <w:rFonts w:ascii="Calibri" w:eastAsia="Times New Roman" w:hAnsi="Calibri" w:cs="Calibri"/>
-                <w:color w:val="FF0000"/>
-                <w:lang/>
-              </w:rPr>
-            </w:pPr>
-          </w:p>
-          <w:p>
-            <w:pPr>
-              <w:spacing w:after="0" w:line="240" w:lineRule="auto"/>
-              <w:rPr>
-                <w:rFonts w:ascii="Calibri" w:eastAsia="Times New Roman" w:hAnsi="Calibri" w:cs="Calibri"/>
-                <w:color w:val="FF0000"/>
-                <w:lang/>
+              </w:rPr>
+            </w:pPr>
+            <w:r>
+              <w:rPr>
+                <w:rFonts w:ascii="Calibri" w:eastAsia="Times New Roman" w:hAnsi="Calibri" w:cs="Calibri"/>
+                <w:color w:val="FF0000"/>
+              </w:rPr>
+              <w:t>Didn’t do it</w:t>
+            </w:r>
+          </w:p>
+        </w:tc>
+        <w:tc>
+          <w:tcPr>
+            <w:tcW w:w="3507" w:type="dxa"/>
+            <w:vAlign w:val="center"/>
+          </w:tcPr>
+          <w:p>
+            <w:pPr>
+              <w:spacing w:after="0" w:line="240" w:lineRule="auto"/>
+              <w:rPr>
+                <w:rFonts w:ascii="Calibri" w:eastAsia="Times New Roman" w:hAnsi="Calibri" w:cs="Calibri"/>
+                <w:color w:val="FF0000"/>
+              </w:rPr>
+            </w:pPr>
+          </w:p>
+          <w:p>
+            <w:pPr>
+              <w:spacing w:after="0" w:line="240" w:lineRule="auto"/>
+              <w:rPr>
+                <w:rFonts w:ascii="Calibri" w:eastAsia="Times New Roman" w:hAnsi="Calibri" w:cs="Calibri"/>
+                <w:color w:val="FF0000"/>
               </w:rPr>
             </w:pPr>
           </w:p>
@@ -1401,7 +1493,7 @@
       <w:tr>
         <w:tc>
           <w:tcPr>
-            <w:tcW w:w="2122" w:type="dxa"/>
+            <w:tcW w:w="1255" w:type="dxa"/>
             <w:vMerge/>
             <w:tcMar>
               <w:top w:w="15" w:type="dxa"/>
@@ -1417,14 +1509,13 @@
               <w:spacing w:after="0" w:line="240" w:lineRule="auto"/>
               <w:rPr>
                 <w:rFonts w:ascii="Calibri" w:eastAsia="Times New Roman" w:hAnsi="Calibri" w:cs="Calibri"/>
-                <w:lang/>
-              </w:rPr>
-            </w:pPr>
-          </w:p>
-        </w:tc>
-        <w:tc>
-          <w:tcPr>
-            <w:tcW w:w="1417" w:type="dxa"/>
+              </w:rPr>
+            </w:pPr>
+          </w:p>
+        </w:tc>
+        <w:tc>
+          <w:tcPr>
+            <w:tcW w:w="2284" w:type="dxa"/>
             <w:vAlign w:val="center"/>
             <w:hideMark/>
           </w:tcPr>
@@ -1433,13 +1524,11 @@
               <w:spacing w:after="0" w:line="240" w:lineRule="auto"/>
               <w:rPr>
                 <w:rFonts w:ascii="Calibri" w:eastAsia="Times New Roman" w:hAnsi="Calibri" w:cs="Calibri"/>
-                <w:lang/>
-              </w:rPr>
-            </w:pPr>
-            <w:r>
-              <w:rPr>
-                <w:rFonts w:ascii="Calibri" w:eastAsia="Times New Roman" w:hAnsi="Calibri" w:cs="Calibri"/>
-                <w:lang/>
+              </w:rPr>
+            </w:pPr>
+            <w:r>
+              <w:rPr>
+                <w:rFonts w:ascii="Calibri" w:eastAsia="Times New Roman" w:hAnsi="Calibri" w:cs="Calibri"/>
               </w:rPr>
               <w:t>Categorization</w:t>
             </w:r>
@@ -1456,14 +1545,12 @@
               <w:rPr>
                 <w:rFonts w:ascii="Calibri" w:eastAsia="Times New Roman" w:hAnsi="Calibri" w:cs="Calibri"/>
                 <w:color w:val="FF0000"/>
-                <w:lang/>
-              </w:rPr>
-            </w:pPr>
-            <w:r>
-              <w:rPr>
-                <w:rFonts w:ascii="Calibri" w:eastAsia="Times New Roman" w:hAnsi="Calibri" w:cs="Calibri"/>
-                <w:color w:val="FF0000"/>
-                <w:lang/>
+              </w:rPr>
+            </w:pPr>
+            <w:r>
+              <w:rPr>
+                <w:rFonts w:ascii="Calibri" w:eastAsia="Times New Roman" w:hAnsi="Calibri" w:cs="Calibri"/>
+                <w:color w:val="FF0000"/>
               </w:rPr>
               <w:t>2</w:t>
             </w:r>
@@ -1480,9 +1567,15 @@
               <w:rPr>
                 <w:rFonts w:ascii="Calibri" w:eastAsia="Times New Roman" w:hAnsi="Calibri" w:cs="Calibri"/>
                 <w:color w:val="FF0000"/>
-                <w:lang/>
-              </w:rPr>
-            </w:pPr>
+              </w:rPr>
+            </w:pPr>
+            <w:r>
+              <w:rPr>
+                <w:rFonts w:ascii="Calibri" w:eastAsia="Times New Roman" w:hAnsi="Calibri" w:cs="Calibri"/>
+                <w:color w:val="FF0000"/>
+              </w:rPr>
+              <w:t>5</w:t>
+            </w:r>
           </w:p>
         </w:tc>
         <w:tc>
@@ -1496,33 +1589,37 @@
               <w:rPr>
                 <w:rFonts w:ascii="Calibri" w:eastAsia="Times New Roman" w:hAnsi="Calibri" w:cs="Calibri"/>
                 <w:color w:val="FF0000"/>
-                <w:lang/>
-              </w:rPr>
-            </w:pPr>
-          </w:p>
-        </w:tc>
-        <w:tc>
-          <w:tcPr>
-            <w:tcW w:w="2693" w:type="dxa"/>
-            <w:vAlign w:val="center"/>
-          </w:tcPr>
-          <w:p>
-            <w:pPr>
-              <w:spacing w:after="0" w:line="240" w:lineRule="auto"/>
-              <w:rPr>
-                <w:rFonts w:ascii="Calibri" w:eastAsia="Times New Roman" w:hAnsi="Calibri" w:cs="Calibri"/>
-                <w:color w:val="FF0000"/>
-                <w:lang/>
-              </w:rPr>
-            </w:pPr>
-          </w:p>
-          <w:p>
-            <w:pPr>
-              <w:spacing w:after="0" w:line="240" w:lineRule="auto"/>
-              <w:rPr>
-                <w:rFonts w:ascii="Calibri" w:eastAsia="Times New Roman" w:hAnsi="Calibri" w:cs="Calibri"/>
-                <w:color w:val="FF0000"/>
-                <w:lang/>
+              </w:rPr>
+            </w:pPr>
+            <w:r>
+              <w:rPr>
+                <w:rFonts w:ascii="Calibri" w:eastAsia="Times New Roman" w:hAnsi="Calibri" w:cs="Calibri"/>
+                <w:color w:val="FF0000"/>
+              </w:rPr>
+              <w:t>Didn’t do it</w:t>
+            </w:r>
+          </w:p>
+        </w:tc>
+        <w:tc>
+          <w:tcPr>
+            <w:tcW w:w="3507" w:type="dxa"/>
+            <w:vAlign w:val="center"/>
+          </w:tcPr>
+          <w:p>
+            <w:pPr>
+              <w:spacing w:after="0" w:line="240" w:lineRule="auto"/>
+              <w:rPr>
+                <w:rFonts w:ascii="Calibri" w:eastAsia="Times New Roman" w:hAnsi="Calibri" w:cs="Calibri"/>
+                <w:color w:val="FF0000"/>
+              </w:rPr>
+            </w:pPr>
+          </w:p>
+          <w:p>
+            <w:pPr>
+              <w:spacing w:after="0" w:line="240" w:lineRule="auto"/>
+              <w:rPr>
+                <w:rFonts w:ascii="Calibri" w:eastAsia="Times New Roman" w:hAnsi="Calibri" w:cs="Calibri"/>
+                <w:color w:val="FF0000"/>
               </w:rPr>
             </w:pPr>
           </w:p>
@@ -1531,7 +1628,7 @@
       <w:tr>
         <w:tc>
           <w:tcPr>
-            <w:tcW w:w="2122" w:type="dxa"/>
+            <w:tcW w:w="1255" w:type="dxa"/>
             <w:vMerge w:val="restart"/>
             <w:tcMar>
               <w:top w:w="15" w:type="dxa"/>
@@ -1547,7 +1644,6 @@
               <w:spacing w:after="0" w:line="240" w:lineRule="auto"/>
               <w:rPr>
                 <w:rFonts w:ascii="Calibri" w:eastAsia="Times New Roman" w:hAnsi="Calibri" w:cs="Calibri"/>
-                <w:lang/>
               </w:rPr>
             </w:pPr>
             <w:r>
@@ -1555,7 +1651,6 @@
                 <w:rFonts w:ascii="Calibri" w:eastAsia="Times New Roman" w:hAnsi="Calibri" w:cs="Calibri"/>
                 <w:b/>
                 <w:bCs/>
-                <w:lang/>
               </w:rPr>
               <w:t xml:space="preserve"> </w:t>
             </w:r>
@@ -1564,7 +1659,6 @@
                 <w:rFonts w:ascii="Calibri" w:eastAsia="Times New Roman" w:hAnsi="Calibri" w:cs="Calibri"/>
                 <w:b/>
                 <w:bCs/>
-                <w:lang/>
               </w:rPr>
               <w:t>Translation</w:t>
             </w:r>
@@ -1572,7 +1666,7 @@
         </w:tc>
         <w:tc>
           <w:tcPr>
-            <w:tcW w:w="1417" w:type="dxa"/>
+            <w:tcW w:w="2284" w:type="dxa"/>
             <w:vAlign w:val="center"/>
             <w:hideMark/>
           </w:tcPr>
@@ -1581,13 +1675,11 @@
               <w:spacing w:after="0" w:line="240" w:lineRule="auto"/>
               <w:rPr>
                 <w:rFonts w:ascii="Calibri" w:eastAsia="Times New Roman" w:hAnsi="Calibri" w:cs="Calibri"/>
-                <w:lang/>
-              </w:rPr>
-            </w:pPr>
-            <w:r>
-              <w:rPr>
-                <w:rFonts w:ascii="Calibri" w:eastAsia="Times New Roman" w:hAnsi="Calibri" w:cs="Calibri"/>
-                <w:lang/>
+              </w:rPr>
+            </w:pPr>
+            <w:r>
+              <w:rPr>
+                <w:rFonts w:ascii="Calibri" w:eastAsia="Times New Roman" w:hAnsi="Calibri" w:cs="Calibri"/>
               </w:rPr>
               <w:t>Fidelity</w:t>
             </w:r>
@@ -1604,14 +1696,12 @@
               <w:rPr>
                 <w:rFonts w:ascii="Calibri" w:eastAsia="Times New Roman" w:hAnsi="Calibri" w:cs="Calibri"/>
                 <w:color w:val="FF0000"/>
-                <w:lang/>
-              </w:rPr>
-            </w:pPr>
-            <w:r>
-              <w:rPr>
-                <w:rFonts w:ascii="Calibri" w:eastAsia="Times New Roman" w:hAnsi="Calibri" w:cs="Calibri"/>
-                <w:color w:val="FF0000"/>
-                <w:lang/>
+              </w:rPr>
+            </w:pPr>
+            <w:r>
+              <w:rPr>
+                <w:rFonts w:ascii="Calibri" w:eastAsia="Times New Roman" w:hAnsi="Calibri" w:cs="Calibri"/>
+                <w:color w:val="FF0000"/>
               </w:rPr>
               <w:t>5</w:t>
             </w:r>
@@ -1628,9 +1718,15 @@
               <w:rPr>
                 <w:rFonts w:ascii="Calibri" w:eastAsia="Times New Roman" w:hAnsi="Calibri" w:cs="Calibri"/>
                 <w:color w:val="FF0000"/>
-                <w:lang/>
-              </w:rPr>
-            </w:pPr>
+              </w:rPr>
+            </w:pPr>
+            <w:r>
+              <w:rPr>
+                <w:rFonts w:ascii="Calibri" w:eastAsia="Times New Roman" w:hAnsi="Calibri" w:cs="Calibri"/>
+                <w:color w:val="FF0000"/>
+              </w:rPr>
+              <w:t>4</w:t>
+            </w:r>
           </w:p>
         </w:tc>
         <w:tc>
@@ -1644,33 +1740,37 @@
               <w:rPr>
                 <w:rFonts w:ascii="Calibri" w:eastAsia="Times New Roman" w:hAnsi="Calibri" w:cs="Calibri"/>
                 <w:color w:val="FF0000"/>
-                <w:lang/>
-              </w:rPr>
-            </w:pPr>
-          </w:p>
-        </w:tc>
-        <w:tc>
-          <w:tcPr>
-            <w:tcW w:w="2693" w:type="dxa"/>
-            <w:vAlign w:val="center"/>
-          </w:tcPr>
-          <w:p>
-            <w:pPr>
-              <w:spacing w:after="0" w:line="240" w:lineRule="auto"/>
-              <w:rPr>
-                <w:rFonts w:ascii="Calibri" w:eastAsia="Times New Roman" w:hAnsi="Calibri" w:cs="Calibri"/>
-                <w:color w:val="FF0000"/>
-                <w:lang/>
-              </w:rPr>
-            </w:pPr>
-          </w:p>
-          <w:p>
-            <w:pPr>
-              <w:spacing w:after="0" w:line="240" w:lineRule="auto"/>
-              <w:rPr>
-                <w:rFonts w:ascii="Calibri" w:eastAsia="Times New Roman" w:hAnsi="Calibri" w:cs="Calibri"/>
-                <w:color w:val="FF0000"/>
-                <w:lang/>
+              </w:rPr>
+            </w:pPr>
+            <w:r>
+              <w:rPr>
+                <w:rFonts w:ascii="Calibri" w:eastAsia="Times New Roman" w:hAnsi="Calibri" w:cs="Calibri"/>
+                <w:color w:val="FF0000"/>
+              </w:rPr>
+              <w:t>4</w:t>
+            </w:r>
+          </w:p>
+        </w:tc>
+        <w:tc>
+          <w:tcPr>
+            <w:tcW w:w="3507" w:type="dxa"/>
+            <w:vAlign w:val="center"/>
+          </w:tcPr>
+          <w:p>
+            <w:pPr>
+              <w:spacing w:after="0" w:line="240" w:lineRule="auto"/>
+              <w:rPr>
+                <w:rFonts w:ascii="Calibri" w:eastAsia="Times New Roman" w:hAnsi="Calibri" w:cs="Calibri"/>
+                <w:color w:val="FF0000"/>
+              </w:rPr>
+            </w:pPr>
+          </w:p>
+          <w:p>
+            <w:pPr>
+              <w:spacing w:after="0" w:line="240" w:lineRule="auto"/>
+              <w:rPr>
+                <w:rFonts w:ascii="Calibri" w:eastAsia="Times New Roman" w:hAnsi="Calibri" w:cs="Calibri"/>
+                <w:color w:val="FF0000"/>
               </w:rPr>
             </w:pPr>
           </w:p>
@@ -1679,7 +1779,7 @@
       <w:tr>
         <w:tc>
           <w:tcPr>
-            <w:tcW w:w="2122" w:type="dxa"/>
+            <w:tcW w:w="1255" w:type="dxa"/>
             <w:vMerge/>
             <w:tcMar>
               <w:top w:w="15" w:type="dxa"/>
@@ -1695,14 +1795,13 @@
               <w:spacing w:after="0" w:line="240" w:lineRule="auto"/>
               <w:rPr>
                 <w:rFonts w:ascii="Calibri" w:eastAsia="Times New Roman" w:hAnsi="Calibri" w:cs="Calibri"/>
-                <w:lang/>
-              </w:rPr>
-            </w:pPr>
-          </w:p>
-        </w:tc>
-        <w:tc>
-          <w:tcPr>
-            <w:tcW w:w="1417" w:type="dxa"/>
+              </w:rPr>
+            </w:pPr>
+          </w:p>
+        </w:tc>
+        <w:tc>
+          <w:tcPr>
+            <w:tcW w:w="2284" w:type="dxa"/>
             <w:vAlign w:val="center"/>
             <w:hideMark/>
           </w:tcPr>
@@ -1711,13 +1810,11 @@
               <w:spacing w:after="0" w:line="240" w:lineRule="auto"/>
               <w:rPr>
                 <w:rFonts w:ascii="Calibri" w:eastAsia="Times New Roman" w:hAnsi="Calibri" w:cs="Calibri"/>
-                <w:lang/>
-              </w:rPr>
-            </w:pPr>
-            <w:r>
-              <w:rPr>
-                <w:rFonts w:ascii="Calibri" w:eastAsia="Times New Roman" w:hAnsi="Calibri" w:cs="Calibri"/>
-                <w:lang/>
+              </w:rPr>
+            </w:pPr>
+            <w:r>
+              <w:rPr>
+                <w:rFonts w:ascii="Calibri" w:eastAsia="Times New Roman" w:hAnsi="Calibri" w:cs="Calibri"/>
               </w:rPr>
               <w:t>Fluency</w:t>
             </w:r>
@@ -1734,14 +1831,12 @@
               <w:rPr>
                 <w:rFonts w:ascii="Calibri" w:eastAsia="Times New Roman" w:hAnsi="Calibri" w:cs="Calibri"/>
                 <w:color w:val="FF0000"/>
-                <w:lang/>
-              </w:rPr>
-            </w:pPr>
-            <w:r>
-              <w:rPr>
-                <w:rFonts w:ascii="Calibri" w:eastAsia="Times New Roman" w:hAnsi="Calibri" w:cs="Calibri"/>
-                <w:color w:val="FF0000"/>
-                <w:lang/>
+              </w:rPr>
+            </w:pPr>
+            <w:r>
+              <w:rPr>
+                <w:rFonts w:ascii="Calibri" w:eastAsia="Times New Roman" w:hAnsi="Calibri" w:cs="Calibri"/>
+                <w:color w:val="FF0000"/>
               </w:rPr>
               <w:t>5</w:t>
             </w:r>
@@ -1758,9 +1853,15 @@
               <w:rPr>
                 <w:rFonts w:ascii="Calibri" w:eastAsia="Times New Roman" w:hAnsi="Calibri" w:cs="Calibri"/>
                 <w:color w:val="FF0000"/>
-                <w:lang/>
-              </w:rPr>
-            </w:pPr>
+              </w:rPr>
+            </w:pPr>
+            <w:r>
+              <w:rPr>
+                <w:rFonts w:ascii="Calibri" w:eastAsia="Times New Roman" w:hAnsi="Calibri" w:cs="Calibri"/>
+                <w:color w:val="FF0000"/>
+              </w:rPr>
+              <w:t>4</w:t>
+            </w:r>
           </w:p>
         </w:tc>
         <w:tc>
@@ -1774,33 +1875,37 @@
               <w:rPr>
                 <w:rFonts w:ascii="Calibri" w:eastAsia="Times New Roman" w:hAnsi="Calibri" w:cs="Calibri"/>
                 <w:color w:val="FF0000"/>
-                <w:lang/>
-              </w:rPr>
-            </w:pPr>
-          </w:p>
-        </w:tc>
-        <w:tc>
-          <w:tcPr>
-            <w:tcW w:w="2693" w:type="dxa"/>
-            <w:vAlign w:val="center"/>
-          </w:tcPr>
-          <w:p>
-            <w:pPr>
-              <w:spacing w:after="0" w:line="240" w:lineRule="auto"/>
-              <w:rPr>
-                <w:rFonts w:ascii="Calibri" w:eastAsia="Times New Roman" w:hAnsi="Calibri" w:cs="Calibri"/>
-                <w:color w:val="FF0000"/>
-                <w:lang/>
-              </w:rPr>
-            </w:pPr>
-          </w:p>
-          <w:p>
-            <w:pPr>
-              <w:spacing w:after="0" w:line="240" w:lineRule="auto"/>
-              <w:rPr>
-                <w:rFonts w:ascii="Calibri" w:eastAsia="Times New Roman" w:hAnsi="Calibri" w:cs="Calibri"/>
-                <w:color w:val="FF0000"/>
-                <w:lang/>
+              </w:rPr>
+            </w:pPr>
+            <w:r>
+              <w:rPr>
+                <w:rFonts w:ascii="Calibri" w:eastAsia="Times New Roman" w:hAnsi="Calibri" w:cs="Calibri"/>
+                <w:color w:val="FF0000"/>
+              </w:rPr>
+              <w:t>3</w:t>
+            </w:r>
+          </w:p>
+        </w:tc>
+        <w:tc>
+          <w:tcPr>
+            <w:tcW w:w="3507" w:type="dxa"/>
+            <w:vAlign w:val="center"/>
+          </w:tcPr>
+          <w:p>
+            <w:pPr>
+              <w:spacing w:after="0" w:line="240" w:lineRule="auto"/>
+              <w:rPr>
+                <w:rFonts w:ascii="Calibri" w:eastAsia="Times New Roman" w:hAnsi="Calibri" w:cs="Calibri"/>
+                <w:color w:val="FF0000"/>
+              </w:rPr>
+            </w:pPr>
+          </w:p>
+          <w:p>
+            <w:pPr>
+              <w:spacing w:after="0" w:line="240" w:lineRule="auto"/>
+              <w:rPr>
+                <w:rFonts w:ascii="Calibri" w:eastAsia="Times New Roman" w:hAnsi="Calibri" w:cs="Calibri"/>
+                <w:color w:val="FF0000"/>
               </w:rPr>
             </w:pPr>
           </w:p>
@@ -1809,7 +1914,7 @@
       <w:tr>
         <w:tc>
           <w:tcPr>
-            <w:tcW w:w="2122" w:type="dxa"/>
+            <w:tcW w:w="1255" w:type="dxa"/>
             <w:vMerge/>
             <w:tcMar>
               <w:top w:w="15" w:type="dxa"/>
@@ -1824,28 +1929,25 @@
               <w:spacing w:after="0" w:line="240" w:lineRule="auto"/>
               <w:rPr>
                 <w:rFonts w:ascii="Calibri" w:eastAsia="Times New Roman" w:hAnsi="Calibri" w:cs="Calibri"/>
-                <w:lang/>
-              </w:rPr>
-            </w:pPr>
-          </w:p>
-        </w:tc>
-        <w:tc>
-          <w:tcPr>
-            <w:tcW w:w="1417" w:type="dxa"/>
-            <w:vAlign w:val="center"/>
-          </w:tcPr>
-          <w:p>
-            <w:pPr>
-              <w:spacing w:after="0" w:line="240" w:lineRule="auto"/>
-              <w:rPr>
-                <w:rFonts w:ascii="Calibri" w:eastAsia="Times New Roman" w:hAnsi="Calibri" w:cs="Calibri"/>
-                <w:lang/>
-              </w:rPr>
-            </w:pPr>
-            <w:r>
-              <w:rPr>
-                <w:rFonts w:ascii="Calibri" w:eastAsia="Times New Roman" w:hAnsi="Calibri" w:cs="Calibri"/>
-                <w:lang/>
+              </w:rPr>
+            </w:pPr>
+          </w:p>
+        </w:tc>
+        <w:tc>
+          <w:tcPr>
+            <w:tcW w:w="2284" w:type="dxa"/>
+            <w:vAlign w:val="center"/>
+          </w:tcPr>
+          <w:p>
+            <w:pPr>
+              <w:spacing w:after="0" w:line="240" w:lineRule="auto"/>
+              <w:rPr>
+                <w:rFonts w:ascii="Calibri" w:eastAsia="Times New Roman" w:hAnsi="Calibri" w:cs="Calibri"/>
+              </w:rPr>
+            </w:pPr>
+            <w:r>
+              <w:rPr>
+                <w:rFonts w:ascii="Calibri" w:eastAsia="Times New Roman" w:hAnsi="Calibri" w:cs="Calibri"/>
               </w:rPr>
               <w:t>Consistency</w:t>
             </w:r>
@@ -1862,14 +1964,12 @@
               <w:rPr>
                 <w:rFonts w:ascii="Calibri" w:eastAsia="Times New Roman" w:hAnsi="Calibri" w:cs="Calibri"/>
                 <w:color w:val="FF0000"/>
-                <w:lang/>
-              </w:rPr>
-            </w:pPr>
-            <w:r>
-              <w:rPr>
-                <w:rFonts w:ascii="Calibri" w:eastAsia="Times New Roman" w:hAnsi="Calibri" w:cs="Calibri"/>
-                <w:color w:val="FF0000"/>
-                <w:lang/>
+              </w:rPr>
+            </w:pPr>
+            <w:r>
+              <w:rPr>
+                <w:rFonts w:ascii="Calibri" w:eastAsia="Times New Roman" w:hAnsi="Calibri" w:cs="Calibri"/>
+                <w:color w:val="FF0000"/>
               </w:rPr>
               <w:t>4</w:t>
             </w:r>
@@ -1886,9 +1986,15 @@
               <w:rPr>
                 <w:rFonts w:ascii="Calibri" w:eastAsia="Times New Roman" w:hAnsi="Calibri" w:cs="Calibri"/>
                 <w:color w:val="FF0000"/>
-                <w:lang/>
-              </w:rPr>
-            </w:pPr>
+              </w:rPr>
+            </w:pPr>
+            <w:r>
+              <w:rPr>
+                <w:rFonts w:ascii="Calibri" w:eastAsia="Times New Roman" w:hAnsi="Calibri" w:cs="Calibri"/>
+                <w:color w:val="FF0000"/>
+              </w:rPr>
+              <w:t>4</w:t>
+            </w:r>
           </w:p>
         </w:tc>
         <w:tc>
@@ -1902,33 +2008,37 @@
               <w:rPr>
                 <w:rFonts w:ascii="Calibri" w:eastAsia="Times New Roman" w:hAnsi="Calibri" w:cs="Calibri"/>
                 <w:color w:val="FF0000"/>
-                <w:lang/>
-              </w:rPr>
-            </w:pPr>
-          </w:p>
-        </w:tc>
-        <w:tc>
-          <w:tcPr>
-            <w:tcW w:w="2693" w:type="dxa"/>
-            <w:vAlign w:val="center"/>
-          </w:tcPr>
-          <w:p>
-            <w:pPr>
-              <w:spacing w:after="0" w:line="240" w:lineRule="auto"/>
-              <w:rPr>
-                <w:rFonts w:ascii="Calibri" w:eastAsia="Times New Roman" w:hAnsi="Calibri" w:cs="Calibri"/>
-                <w:color w:val="FF0000"/>
-                <w:lang/>
-              </w:rPr>
-            </w:pPr>
-          </w:p>
-          <w:p>
-            <w:pPr>
-              <w:spacing w:after="0" w:line="240" w:lineRule="auto"/>
-              <w:rPr>
-                <w:rFonts w:ascii="Calibri" w:eastAsia="Times New Roman" w:hAnsi="Calibri" w:cs="Calibri"/>
-                <w:color w:val="FF0000"/>
-                <w:lang/>
+              </w:rPr>
+            </w:pPr>
+            <w:r>
+              <w:rPr>
+                <w:rFonts w:ascii="Calibri" w:eastAsia="Times New Roman" w:hAnsi="Calibri" w:cs="Calibri"/>
+                <w:color w:val="FF0000"/>
+              </w:rPr>
+              <w:t>4</w:t>
+            </w:r>
+          </w:p>
+        </w:tc>
+        <w:tc>
+          <w:tcPr>
+            <w:tcW w:w="3507" w:type="dxa"/>
+            <w:vAlign w:val="center"/>
+          </w:tcPr>
+          <w:p>
+            <w:pPr>
+              <w:spacing w:after="0" w:line="240" w:lineRule="auto"/>
+              <w:rPr>
+                <w:rFonts w:ascii="Calibri" w:eastAsia="Times New Roman" w:hAnsi="Calibri" w:cs="Calibri"/>
+                <w:color w:val="FF0000"/>
+              </w:rPr>
+            </w:pPr>
+          </w:p>
+          <w:p>
+            <w:pPr>
+              <w:spacing w:after="0" w:line="240" w:lineRule="auto"/>
+              <w:rPr>
+                <w:rFonts w:ascii="Calibri" w:eastAsia="Times New Roman" w:hAnsi="Calibri" w:cs="Calibri"/>
+                <w:color w:val="FF0000"/>
               </w:rPr>
             </w:pPr>
           </w:p>
@@ -1937,7 +2047,7 @@
       <w:tr>
         <w:tc>
           <w:tcPr>
-            <w:tcW w:w="2122" w:type="dxa"/>
+            <w:tcW w:w="1255" w:type="dxa"/>
             <w:tcMar>
               <w:top w:w="15" w:type="dxa"/>
               <w:left w:w="0" w:type="dxa"/>
@@ -1953,7 +2063,6 @@
                 <w:rFonts w:ascii="Calibri" w:eastAsia="Times New Roman" w:hAnsi="Calibri" w:cs="Calibri"/>
                 <w:b/>
                 <w:bCs/>
-                <w:lang/>
               </w:rPr>
             </w:pPr>
             <w:r>
@@ -1961,7 +2070,6 @@
                 <w:rFonts w:ascii="Calibri" w:eastAsia="Times New Roman" w:hAnsi="Calibri" w:cs="Calibri"/>
                 <w:b/>
                 <w:bCs/>
-                <w:lang/>
               </w:rPr>
               <w:t xml:space="preserve"> </w:t>
             </w:r>
@@ -1970,7 +2078,6 @@
                 <w:rFonts w:ascii="Calibri" w:eastAsia="Times New Roman" w:hAnsi="Calibri" w:cs="Calibri"/>
                 <w:b/>
                 <w:bCs/>
-                <w:lang/>
               </w:rPr>
               <w:t>Time Take</w:t>
             </w:r>
@@ -1979,7 +2086,6 @@
                 <w:rFonts w:ascii="Calibri" w:eastAsia="Times New Roman" w:hAnsi="Calibri" w:cs="Calibri"/>
                 <w:b/>
                 <w:bCs/>
-                <w:lang/>
               </w:rPr>
               <w:t>n</w:t>
             </w:r>
@@ -1988,7 +2094,6 @@
                 <w:rFonts w:ascii="Calibri" w:eastAsia="Times New Roman" w:hAnsi="Calibri" w:cs="Calibri"/>
                 <w:b/>
                 <w:bCs/>
-                <w:lang/>
               </w:rPr>
               <w:t xml:space="preserve"> (seconds)</w:t>
             </w:r>
@@ -1996,23 +2101,21 @@
         </w:tc>
         <w:tc>
           <w:tcPr>
-            <w:tcW w:w="1417" w:type="dxa"/>
-            <w:vAlign w:val="center"/>
-          </w:tcPr>
-          <w:p>
-            <w:pPr>
-              <w:spacing w:after="0" w:line="240" w:lineRule="auto"/>
-              <w:rPr>
-                <w:rFonts w:ascii="Calibri" w:eastAsia="Times New Roman" w:hAnsi="Calibri" w:cs="Calibri"/>
-                <w:color w:val="FF0000"/>
-                <w:lang/>
-              </w:rPr>
-            </w:pPr>
-            <w:r>
-              <w:rPr>
-                <w:rFonts w:ascii="Calibri" w:eastAsia="Times New Roman" w:hAnsi="Calibri" w:cs="Calibri"/>
-                <w:color w:val="FF0000"/>
-                <w:lang/>
+            <w:tcW w:w="2284" w:type="dxa"/>
+            <w:vAlign w:val="center"/>
+          </w:tcPr>
+          <w:p>
+            <w:pPr>
+              <w:spacing w:after="0" w:line="240" w:lineRule="auto"/>
+              <w:rPr>
+                <w:rFonts w:ascii="Calibri" w:eastAsia="Times New Roman" w:hAnsi="Calibri" w:cs="Calibri"/>
+                <w:color w:val="FF0000"/>
+              </w:rPr>
+            </w:pPr>
+            <w:r>
+              <w:rPr>
+                <w:rFonts w:ascii="Calibri" w:eastAsia="Times New Roman" w:hAnsi="Calibri" w:cs="Calibri"/>
+                <w:color w:val="FF0000"/>
               </w:rPr>
               <w:t xml:space="preserve">Time taken to do all 4 prompts, and then convert French back to </w:t>
             </w:r>
@@ -2020,7 +2123,6 @@
               <w:rPr>
                 <w:rFonts w:ascii="Calibri" w:eastAsia="Times New Roman" w:hAnsi="Calibri" w:cs="Calibri"/>
                 <w:color w:val="FF0000"/>
-                <w:lang/>
               </w:rPr>
               <w:t>E</w:t>
             </w:r>
@@ -2028,7 +2130,6 @@
               <w:rPr>
                 <w:rFonts w:ascii="Calibri" w:eastAsia="Times New Roman" w:hAnsi="Calibri" w:cs="Calibri"/>
                 <w:color w:val="FF0000"/>
-                <w:lang/>
               </w:rPr>
               <w:t>nglish</w:t>
             </w:r>
@@ -2045,40 +2146,14 @@
               <w:rPr>
                 <w:rFonts w:ascii="Calibri" w:eastAsia="Times New Roman" w:hAnsi="Calibri" w:cs="Calibri"/>
                 <w:color w:val="FF0000"/>
-                <w:lang/>
-              </w:rPr>
-            </w:pPr>
-            <w:r>
-              <w:rPr>
-                <w:rFonts w:ascii="Calibri" w:eastAsia="Times New Roman" w:hAnsi="Calibri" w:cs="Calibri"/>
-                <w:color w:val="FF0000"/>
-                <w:lang/>
-              </w:rPr>
-              <w:t>25s 20ms</w:t>
-            </w:r>
-            <w:r>
-              <w:rPr>
-                <w:rFonts w:ascii="Calibri" w:eastAsia="Times New Roman" w:hAnsi="Calibri" w:cs="Calibri"/>
-                <w:color w:val="FF0000"/>
-                <w:lang/>
-              </w:rPr>
-              <w:t xml:space="preserve"> + </w:t>
-            </w:r>
-            <w:r>
-              <w:rPr>
-                <w:rFonts w:ascii="Calibri" w:eastAsia="Times New Roman" w:hAnsi="Calibri" w:cs="Calibri"/>
-                <w:color w:val="FF0000"/>
-                <w:lang/>
-              </w:rPr>
-              <w:t>10s 73ms</w:t>
-            </w:r>
-            <w:r>
-              <w:rPr>
-                <w:rFonts w:ascii="Calibri" w:eastAsia="Times New Roman" w:hAnsi="Calibri" w:cs="Calibri"/>
-                <w:color w:val="FF0000"/>
-                <w:lang/>
-              </w:rPr>
-              <w:t xml:space="preserve"> = </w:t>
+              </w:rPr>
+            </w:pPr>
+            <w:r>
+              <w:rPr>
+                <w:rFonts w:ascii="Calibri" w:eastAsia="Times New Roman" w:hAnsi="Calibri" w:cs="Calibri"/>
+                <w:color w:val="FF0000"/>
+              </w:rPr>
+              <w:t xml:space="preserve">25s 20ms + 10s 73ms = </w:t>
             </w:r>
             <w:r>
               <w:rPr>
@@ -2086,7 +2161,6 @@
                 <w:b/>
                 <w:bCs/>
                 <w:color w:val="FF0000"/>
-                <w:lang/>
               </w:rPr>
               <w:t>36s</w:t>
             </w:r>
@@ -2103,9 +2177,45 @@
               <w:rPr>
                 <w:rFonts w:ascii="Calibri" w:eastAsia="Times New Roman" w:hAnsi="Calibri" w:cs="Calibri"/>
                 <w:color w:val="FF0000"/>
-                <w:lang/>
-              </w:rPr>
-            </w:pPr>
+              </w:rPr>
+            </w:pPr>
+            <w:r>
+              <w:rPr>
+                <w:rFonts w:ascii="Calibri" w:eastAsia="Times New Roman" w:hAnsi="Calibri" w:cs="Calibri"/>
+                <w:color w:val="FF0000"/>
+              </w:rPr>
+              <w:t>1m 19s 304ms</w:t>
+            </w:r>
+            <w:r>
+              <w:rPr>
+                <w:rFonts w:ascii="Calibri" w:eastAsia="Times New Roman" w:hAnsi="Calibri" w:cs="Calibri"/>
+                <w:color w:val="FF0000"/>
+              </w:rPr>
+              <w:t xml:space="preserve"> + </w:t>
+            </w:r>
+            <w:r>
+              <w:rPr>
+                <w:rFonts w:ascii="Calibri" w:eastAsia="Times New Roman" w:hAnsi="Calibri" w:cs="Calibri"/>
+                <w:color w:val="FF0000"/>
+              </w:rPr>
+              <w:t>1m 19s 720ms</w:t>
+            </w:r>
+            <w:r>
+              <w:rPr>
+                <w:rFonts w:ascii="Calibri" w:eastAsia="Times New Roman" w:hAnsi="Calibri" w:cs="Calibri"/>
+                <w:color w:val="FF0000"/>
+              </w:rPr>
+              <w:t xml:space="preserve"> = </w:t>
+            </w:r>
+            <w:r>
+              <w:rPr>
+                <w:rFonts w:ascii="Calibri" w:eastAsia="Times New Roman" w:hAnsi="Calibri" w:cs="Calibri"/>
+                <w:b/>
+                <w:bCs/>
+                <w:color w:val="FF0000"/>
+              </w:rPr>
+              <w:t>2m 40s</w:t>
+            </w:r>
           </w:p>
         </w:tc>
         <w:tc>
@@ -2115,27 +2225,61 @@
           </w:tcPr>
           <w:p>
             <w:pPr>
-              <w:spacing w:after="0" w:line="240" w:lineRule="auto"/>
-              <w:rPr>
-                <w:rFonts w:ascii="Calibri" w:eastAsia="Times New Roman" w:hAnsi="Calibri" w:cs="Calibri"/>
-                <w:color w:val="FF0000"/>
-                <w:lang/>
-              </w:rPr>
-            </w:pPr>
-          </w:p>
-        </w:tc>
-        <w:tc>
-          <w:tcPr>
-            <w:tcW w:w="2693" w:type="dxa"/>
-            <w:vAlign w:val="center"/>
-          </w:tcPr>
-          <w:p>
-            <w:pPr>
-              <w:spacing w:after="0" w:line="240" w:lineRule="auto"/>
-              <w:rPr>
-                <w:rFonts w:ascii="Calibri" w:eastAsia="Times New Roman" w:hAnsi="Calibri" w:cs="Calibri"/>
-                <w:color w:val="FF0000"/>
-                <w:lang/>
+              <w:rPr>
+                <w:rFonts w:ascii="Calibri" w:eastAsia="Times New Roman" w:hAnsi="Calibri" w:cs="Calibri"/>
+                <w:color w:val="FF0000"/>
+              </w:rPr>
+            </w:pPr>
+            <w:r>
+              <w:rPr>
+                <w:rFonts w:ascii="Calibri" w:eastAsia="Times New Roman" w:hAnsi="Calibri" w:cs="Calibri"/>
+                <w:color w:val="FF0000"/>
+              </w:rPr>
+              <w:t>1m 22s 791ms</w:t>
+            </w:r>
+            <w:r>
+              <w:rPr>
+                <w:rFonts w:ascii="Calibri" w:eastAsia="Times New Roman" w:hAnsi="Calibri" w:cs="Calibri"/>
+                <w:color w:val="FF0000"/>
+              </w:rPr>
+              <w:t xml:space="preserve"> + </w:t>
+            </w:r>
+            <w:r>
+              <w:rPr>
+                <w:rFonts w:ascii="Calibri" w:eastAsia="Times New Roman" w:hAnsi="Calibri" w:cs="Calibri"/>
+                <w:color w:val="FF0000"/>
+              </w:rPr>
+              <w:t>23s 863ms</w:t>
+            </w:r>
+            <w:r>
+              <w:rPr>
+                <w:rFonts w:ascii="Calibri" w:eastAsia="Times New Roman" w:hAnsi="Calibri" w:cs="Calibri"/>
+                <w:color w:val="FF0000"/>
+              </w:rPr>
+              <w:t xml:space="preserve"> = </w:t>
+            </w:r>
+            <w:r>
+              <w:rPr>
+                <w:rFonts w:ascii="Calibri" w:eastAsia="Times New Roman" w:hAnsi="Calibri" w:cs="Calibri"/>
+                <w:b/>
+                <w:bCs/>
+                <w:color w:val="FF0000"/>
+              </w:rPr>
+              <w:t>1m 50s</w:t>
+            </w:r>
+          </w:p>
+        </w:tc>
+        <w:tc>
+          <w:tcPr>
+            <w:tcW w:w="3507" w:type="dxa"/>
+            <w:vAlign w:val="center"/>
+          </w:tcPr>
+          <w:p>
+            <w:pPr>
+              <w:spacing w:after="0" w:line="240" w:lineRule="auto"/>
+              <w:rPr>
+                <w:rFonts w:ascii="Calibri" w:eastAsia="Times New Roman" w:hAnsi="Calibri" w:cs="Calibri"/>
+                <w:color w:val="FF0000"/>
               </w:rPr>
             </w:pPr>
           </w:p>
@@ -2162,77 +2306,375 @@
     </w:p>
     <w:p>
       <w:pPr>
-        <w:pStyle w:val="NoSpacing"/>
-      </w:pPr>
-      <w:r>
-        <w:t>_____________________________________________________________</w:t>
-      </w:r>
-      <w:r>
-        <w:t>_____________________</w:t>
-      </w:r>
-      <w:r>
-        <w:t xml:space="preserve"> ____________________________________________________________________________________________________________________________________________________________________</w:t>
+        <w:rPr>
+          <w:b/>
+          <w:bCs/>
+          <w:color w:val="FF0000"/>
+        </w:rPr>
+      </w:pPr>
+      <w:r>
+        <w:rPr>
+          <w:b/>
+          <w:bCs/>
+          <w:color w:val="FF0000"/>
+        </w:rPr>
+        <w:t xml:space="preserve">I think the Qwen (3B) one would be best, as it is very </w:t>
+      </w:r>
+      <w:proofErr w:type="spellStart"/>
+      <w:r>
+        <w:rPr>
+          <w:b/>
+          <w:bCs/>
+          <w:color w:val="FF0000"/>
+        </w:rPr>
+        <w:t>very</w:t>
+      </w:r>
+      <w:proofErr w:type="spellEnd"/>
+      <w:r>
+        <w:rPr>
+          <w:b/>
+          <w:bCs/>
+          <w:color w:val="FF0000"/>
+        </w:rPr>
+        <w:t xml:space="preserve"> fast, in this generation everyone is impatient and </w:t>
+      </w:r>
+      <w:proofErr w:type="gramStart"/>
+      <w:r>
+        <w:rPr>
+          <w:b/>
+          <w:bCs/>
+          <w:color w:val="FF0000"/>
+        </w:rPr>
+        <w:t>have</w:t>
+      </w:r>
+      <w:proofErr w:type="gramEnd"/>
+      <w:r>
+        <w:rPr>
+          <w:b/>
+          <w:bCs/>
+          <w:color w:val="FF0000"/>
+        </w:rPr>
+        <w:t xml:space="preserve"> less attention </w:t>
+      </w:r>
+      <w:proofErr w:type="gramStart"/>
+      <w:r>
+        <w:rPr>
+          <w:b/>
+          <w:bCs/>
+          <w:color w:val="FF0000"/>
+        </w:rPr>
+        <w:t>span, and</w:t>
+      </w:r>
+      <w:proofErr w:type="gramEnd"/>
+      <w:r>
+        <w:rPr>
+          <w:b/>
+          <w:bCs/>
+          <w:color w:val="FF0000"/>
+        </w:rPr>
+        <w:t xml:space="preserve"> usually do works at the last minute. </w:t>
+      </w:r>
+      <w:proofErr w:type="gramStart"/>
+      <w:r>
+        <w:rPr>
+          <w:b/>
+          <w:bCs/>
+          <w:color w:val="FF0000"/>
+        </w:rPr>
+        <w:t>So</w:t>
+      </w:r>
+      <w:proofErr w:type="gramEnd"/>
+      <w:r>
+        <w:rPr>
+          <w:b/>
+          <w:bCs/>
+          <w:color w:val="FF0000"/>
+        </w:rPr>
+        <w:t xml:space="preserve"> we must </w:t>
+      </w:r>
+      <w:proofErr w:type="spellStart"/>
+      <w:r>
+        <w:rPr>
+          <w:b/>
+          <w:bCs/>
+          <w:color w:val="FF0000"/>
+        </w:rPr>
+        <w:t>prioritise</w:t>
+      </w:r>
+      <w:proofErr w:type="spellEnd"/>
+      <w:r>
+        <w:rPr>
+          <w:b/>
+          <w:bCs/>
+          <w:color w:val="FF0000"/>
+        </w:rPr>
+        <w:t xml:space="preserve"> </w:t>
+      </w:r>
+      <w:r>
+        <w:rPr>
+          <w:b/>
+          <w:bCs/>
+          <w:color w:val="FF0000"/>
+        </w:rPr>
+        <w:t xml:space="preserve">time. Secondly, Qwen gave the most accurate and good answer out of all. In some </w:t>
+      </w:r>
+      <w:proofErr w:type="gramStart"/>
+      <w:r>
+        <w:rPr>
+          <w:b/>
+          <w:bCs/>
+          <w:color w:val="FF0000"/>
+        </w:rPr>
+        <w:t>works</w:t>
+      </w:r>
+      <w:proofErr w:type="gramEnd"/>
+      <w:r>
+        <w:rPr>
+          <w:b/>
+          <w:bCs/>
+          <w:color w:val="FF0000"/>
+        </w:rPr>
+        <w:t xml:space="preserve"> we require lots of things to be done, and Qwen performed all of them; I have tried multiple 13B </w:t>
+      </w:r>
+      <w:r>
+        <w:rPr>
+          <w:b/>
+          <w:bCs/>
+          <w:color w:val="FF0000"/>
+        </w:rPr>
+        <w:lastRenderedPageBreak/>
+        <w:t xml:space="preserve">models and all of them skipped half the tasks and did not display, and took multiple minutes to perform. Microsoft PHI itself skipped the middle task. </w:t>
+      </w:r>
+      <w:proofErr w:type="gramStart"/>
+      <w:r>
+        <w:rPr>
+          <w:b/>
+          <w:bCs/>
+          <w:color w:val="FF0000"/>
+        </w:rPr>
+        <w:t>However</w:t>
+      </w:r>
+      <w:proofErr w:type="gramEnd"/>
+      <w:r>
+        <w:rPr>
+          <w:b/>
+          <w:bCs/>
+          <w:color w:val="FF0000"/>
+        </w:rPr>
+        <w:t xml:space="preserve"> Qwen </w:t>
+      </w:r>
+      <w:proofErr w:type="gramStart"/>
+      <w:r>
+        <w:rPr>
+          <w:b/>
+          <w:bCs/>
+          <w:color w:val="FF0000"/>
+        </w:rPr>
+        <w:t>did</w:t>
+      </w:r>
+      <w:proofErr w:type="gramEnd"/>
+      <w:r>
+        <w:rPr>
+          <w:b/>
+          <w:bCs/>
+          <w:color w:val="FF0000"/>
+        </w:rPr>
+        <w:t xml:space="preserve"> all. Even the French translation was accurate </w:t>
+      </w:r>
+      <w:r>
+        <w:rPr>
+          <w:b/>
+          <w:bCs/>
+          <w:color w:val="FF0000"/>
+        </w:rPr>
+        <w:t>as when translated back to English, it was same.</w:t>
       </w:r>
     </w:p>
     <w:p>
       <w:pPr>
-        <w:pStyle w:val="NoSpacing"/>
-      </w:pPr>
-      <w:r>
-        <w:t>__________________________________________________________________________________</w:t>
+        <w:rPr>
+          <w:b/>
+          <w:bCs/>
+          <w:color w:val="FF0000"/>
+        </w:rPr>
+      </w:pPr>
+      <w:r>
+        <w:rPr>
+          <w:b/>
+          <w:bCs/>
+          <w:color w:val="FF0000"/>
+        </w:rPr>
+        <w:t xml:space="preserve">Why would it benefit IBA? We discussed how time efficiency is </w:t>
+      </w:r>
+      <w:proofErr w:type="spellStart"/>
+      <w:r>
+        <w:rPr>
+          <w:b/>
+          <w:bCs/>
+          <w:color w:val="FF0000"/>
+        </w:rPr>
+        <w:t>crutial</w:t>
+      </w:r>
+      <w:proofErr w:type="spellEnd"/>
+      <w:r>
+        <w:rPr>
+          <w:b/>
+          <w:bCs/>
+          <w:color w:val="FF0000"/>
+        </w:rPr>
+        <w:t xml:space="preserve">, another thing is that it had good text summarization, it included all points and even did a good mimic of the tone of the text, in the required </w:t>
+      </w:r>
+      <w:proofErr w:type="gramStart"/>
+      <w:r>
+        <w:rPr>
+          <w:b/>
+          <w:bCs/>
+          <w:color w:val="FF0000"/>
+        </w:rPr>
+        <w:t>amount</w:t>
+      </w:r>
+      <w:proofErr w:type="gramEnd"/>
+      <w:r>
+        <w:rPr>
+          <w:b/>
+          <w:bCs/>
+          <w:color w:val="FF0000"/>
+        </w:rPr>
+        <w:t xml:space="preserve"> of words. This would be beneficial </w:t>
+      </w:r>
+      <w:proofErr w:type="gramStart"/>
+      <w:r>
+        <w:rPr>
+          <w:b/>
+          <w:bCs/>
+          <w:color w:val="FF0000"/>
+        </w:rPr>
+        <w:t>of</w:t>
+      </w:r>
+      <w:proofErr w:type="gramEnd"/>
+      <w:r>
+        <w:rPr>
+          <w:b/>
+          <w:bCs/>
+          <w:color w:val="FF0000"/>
+        </w:rPr>
+        <w:t xml:space="preserve"> students (summarizing </w:t>
+      </w:r>
+      <w:proofErr w:type="spellStart"/>
+      <w:r>
+        <w:rPr>
+          <w:b/>
+          <w:bCs/>
+          <w:color w:val="FF0000"/>
+        </w:rPr>
+        <w:t>powerpoints</w:t>
+      </w:r>
+      <w:proofErr w:type="spellEnd"/>
+      <w:r>
+        <w:rPr>
+          <w:b/>
+          <w:bCs/>
+          <w:color w:val="FF0000"/>
+        </w:rPr>
+        <w:t xml:space="preserve"> and book chapters) and teachers (summarizing </w:t>
+      </w:r>
+      <w:r>
+        <w:rPr>
+          <w:b/>
+          <w:bCs/>
+          <w:color w:val="FF0000"/>
+        </w:rPr>
+        <w:t xml:space="preserve">research papers and written material from students). It even answered questions correctly, which teachers can use by giving the LLM text and asking questions to see if the student covered all aspects. </w:t>
+      </w:r>
+      <w:r>
+        <w:rPr>
+          <w:b/>
+          <w:bCs/>
+          <w:color w:val="FF0000"/>
+        </w:rPr>
+        <w:t xml:space="preserve">I am not sure how admin can benefit, because I did not use any numerical examples on the model to test its calculations (admin could analyze classes and gain insights), but directors/deans could use the model to summarize documents sent from </w:t>
+      </w:r>
+      <w:r>
+        <w:rPr>
+          <w:b/>
+          <w:bCs/>
+          <w:color w:val="FF0000"/>
+        </w:rPr>
+        <w:t xml:space="preserve">other employees/admins as higher authority have less time to go over extensive things, and could just read bullets or summaries from the model. </w:t>
       </w:r>
     </w:p>
     <w:p>
       <w:pPr>
-        <w:pStyle w:val="NoSpacing"/>
-      </w:pPr>
-      <w:r>
-        <w:t>__________________________________________________________________________________</w:t>
+        <w:rPr>
+          <w:b/>
+          <w:bCs/>
+        </w:rPr>
+      </w:pPr>
+      <w:proofErr w:type="gramStart"/>
+      <w:r>
+        <w:rPr>
+          <w:b/>
+          <w:bCs/>
+          <w:color w:val="FF0000"/>
+        </w:rPr>
+        <w:t>However</w:t>
+      </w:r>
+      <w:proofErr w:type="gramEnd"/>
+      <w:r>
+        <w:rPr>
+          <w:b/>
+          <w:bCs/>
+          <w:color w:val="FF0000"/>
+        </w:rPr>
+        <w:t xml:space="preserve"> the Keyword Extraction was best in </w:t>
+      </w:r>
+      <w:proofErr w:type="spellStart"/>
+      <w:r>
+        <w:rPr>
+          <w:b/>
+          <w:bCs/>
+          <w:color w:val="FF0000"/>
+        </w:rPr>
+        <w:t>OpenThinker</w:t>
+      </w:r>
+      <w:proofErr w:type="spellEnd"/>
+      <w:r>
+        <w:rPr>
+          <w:b/>
+          <w:bCs/>
+          <w:color w:val="FF0000"/>
+        </w:rPr>
+        <w:t xml:space="preserve"> (7B), </w:t>
+      </w:r>
+      <w:r>
+        <w:rPr>
+          <w:b/>
+          <w:bCs/>
+          <w:color w:val="FF0000"/>
+        </w:rPr>
+        <w:t xml:space="preserve">Qwen did not understand what it was and did not perform correctly. </w:t>
+      </w:r>
+      <w:r>
+        <w:rPr>
+          <w:b/>
+          <w:bCs/>
+        </w:rPr>
+        <w:br w:type="page"/>
       </w:r>
     </w:p>
     <w:p>
       <w:pPr>
-        <w:pStyle w:val="NoSpacing"/>
-      </w:pPr>
-      <w:r>
-        <w:t>__________________________________________________________________________________</w:t>
-      </w:r>
-    </w:p>
-    <w:p>
-      <w:pPr>
-        <w:pStyle w:val="NoSpacing"/>
-      </w:pPr>
-      <w:r>
+        <w:rPr>
+          <w:b/>
+          <w:bCs/>
+        </w:rPr>
+      </w:pPr>
+      <w:r>
+        <w:rPr>
+          <w:b/>
+          <w:bCs/>
+        </w:rPr>
         <w:lastRenderedPageBreak/>
-        <w:t>__________________________________________________________________________________</w:t>
-      </w:r>
-    </w:p>
-    <w:p>
-      <w:pPr>
-        <w:pStyle w:val="NoSpacing"/>
-      </w:pPr>
-      <w:r>
-        <w:t>__________________________________________________________________________________</w:t>
-      </w:r>
-    </w:p>
-    <w:p>
-      <w:pPr>
-        <w:pStyle w:val="NoSpacing"/>
-      </w:pPr>
-    </w:p>
-    <w:p/>
-    <w:p>
-      <w:pPr>
-        <w:rPr>
-          <w:b/>
-          <w:bCs/>
-        </w:rPr>
-      </w:pPr>
-      <w:r>
-        <w:rPr>
-          <w:b/>
-          <w:bCs/>
-        </w:rPr>
         <w:t>Criteria Explanation</w:t>
       </w:r>
     </w:p>
@@ -2424,25 +2866,16 @@
     <w:p>
       <w:pPr>
         <w:pStyle w:val="NoSpacing"/>
-        <w:rPr>
-          <w:lang/>
-        </w:rPr>
       </w:pPr>
     </w:p>
     <w:p>
       <w:pPr>
         <w:pStyle w:val="NoSpacing"/>
-        <w:rPr>
-          <w:lang/>
-        </w:rPr>
       </w:pPr>
     </w:p>
     <w:p>
       <w:pPr>
         <w:pStyle w:val="NoSpacing"/>
-        <w:rPr>
-          <w:lang/>
-        </w:rPr>
       </w:pPr>
     </w:p>
     <w:p>
@@ -2506,6 +2939,7 @@
         <w:docPartUnique/>
       </w:docPartObj>
     </w:sdtPr>
+    <w:sdtEndPr/>
     <w:sdtContent>
       <w:sdt>
         <w:sdtPr>
@@ -2515,6 +2949,7 @@
             <w:docPartUnique/>
           </w:docPartObj>
         </w:sdtPr>
+        <w:sdtEndPr/>
         <w:sdtContent>
           <w:p>
             <w:pPr>
@@ -4625,6 +5060,36 @@
     <w:uiPriority w:val="99"/>
     <w:rsid w:val="007F3106"/>
   </w:style>
+  <w:style w:type="paragraph" w:styleId="HTMLPreformatted">
+    <w:name w:val="HTML Preformatted"/>
+    <w:basedOn w:val="Normal"/>
+    <w:link w:val="HTMLPreformattedChar"/>
+    <w:uiPriority w:val="99"/>
+    <w:semiHidden/>
+    <w:unhideWhenUsed/>
+    <w:rsid w:val="00C22CFA"/>
+    <w:pPr>
+      <w:spacing w:after="0" w:line="240" w:lineRule="auto"/>
+    </w:pPr>
+    <w:rPr>
+      <w:rFonts w:ascii="Consolas" w:hAnsi="Consolas"/>
+      <w:sz w:val="20"/>
+      <w:szCs w:val="20"/>
+    </w:rPr>
+  </w:style>
+  <w:style w:type="character" w:customStyle="1" w:styleId="HTMLPreformattedChar">
+    <w:name w:val="HTML Preformatted Char"/>
+    <w:basedOn w:val="DefaultParagraphFont"/>
+    <w:link w:val="HTMLPreformatted"/>
+    <w:uiPriority w:val="99"/>
+    <w:semiHidden/>
+    <w:rsid w:val="00C22CFA"/>
+    <w:rPr>
+      <w:rFonts w:ascii="Consolas" w:hAnsi="Consolas"/>
+      <w:sz w:val="20"/>
+      <w:szCs w:val="20"/>
+    </w:rPr>
+  </w:style>
 </w:styles>
 </file>
 

</xml_diff>